<commit_message>
update: update most of the document templates and related controllers/views
</commit_message>
<xml_diff>
--- a/public/assets/doc_template/BAST_template.docx
+++ b/public/assets/doc_template/BAST_template.docx
@@ -1,13 +1,13 @@
 
 <file path=word/document.xml><?xml version="1.0" encoding="utf-8"?>
-<w:document xmlns:wpc="http://schemas.microsoft.com/office/word/2010/wordprocessingCanvas" xmlns:mc="http://schemas.openxmlformats.org/markup-compatibility/2006" xmlns:o="urn:schemas-microsoft-com:office:office" xmlns:r="http://schemas.openxmlformats.org/officeDocument/2006/relationships" xmlns:m="http://schemas.openxmlformats.org/officeDocument/2006/math" xmlns:v="urn:schemas-microsoft-com:vml" xmlns:wp14="http://schemas.microsoft.com/office/word/2010/wordprocessingDrawing" xmlns:wp="http://schemas.openxmlformats.org/drawingml/2006/wordprocessingDrawing" xmlns:w="http://schemas.openxmlformats.org/wordprocessingml/2006/main" xmlns:w14="http://schemas.microsoft.com/office/word/2010/wordml" xmlns:w10="urn:schemas-microsoft-com:office:word" xmlns:w15="http://schemas.microsoft.com/office/word/2012/wordml" xmlns:wpg="http://schemas.microsoft.com/office/word/2010/wordprocessingGroup" xmlns:wpi="http://schemas.microsoft.com/office/word/2010/wordprocessingInk" xmlns:wne="http://schemas.microsoft.com/office/word/2006/wordml" xmlns:wps="http://schemas.microsoft.com/office/word/2010/wordprocessingShape" xmlns:wpsCustomData="http://www.wps.cn/officeDocument/2013/wpsCustomData" mc:Ignorable="w14 w15 wp14">
+<w:document xmlns:wpc="http://schemas.microsoft.com/office/word/2010/wordprocessingCanvas" xmlns:cx="http://schemas.microsoft.com/office/drawing/2014/chartex" xmlns:cx1="http://schemas.microsoft.com/office/drawing/2015/9/8/chartex" xmlns:cx2="http://schemas.microsoft.com/office/drawing/2015/10/21/chartex" xmlns:cx3="http://schemas.microsoft.com/office/drawing/2016/5/9/chartex" xmlns:cx4="http://schemas.microsoft.com/office/drawing/2016/5/10/chartex" xmlns:cx5="http://schemas.microsoft.com/office/drawing/2016/5/11/chartex" xmlns:cx6="http://schemas.microsoft.com/office/drawing/2016/5/12/chartex" xmlns:cx7="http://schemas.microsoft.com/office/drawing/2016/5/13/chartex" xmlns:cx8="http://schemas.microsoft.com/office/drawing/2016/5/14/chartex" xmlns:mc="http://schemas.openxmlformats.org/markup-compatibility/2006" xmlns:aink="http://schemas.microsoft.com/office/drawing/2016/ink" xmlns:am3d="http://schemas.microsoft.com/office/drawing/2017/model3d" xmlns:o="urn:schemas-microsoft-com:office:office" xmlns:oel="http://schemas.microsoft.com/office/2019/extlst" xmlns:r="http://schemas.openxmlformats.org/officeDocument/2006/relationships" xmlns:m="http://schemas.openxmlformats.org/officeDocument/2006/math" xmlns:v="urn:schemas-microsoft-com:vml" xmlns:wp14="http://schemas.microsoft.com/office/word/2010/wordprocessingDrawing" xmlns:wp="http://schemas.openxmlformats.org/drawingml/2006/wordprocessingDrawing" xmlns:w10="urn:schemas-microsoft-com:office:word" xmlns:w="http://schemas.openxmlformats.org/wordprocessingml/2006/main" xmlns:w14="http://schemas.microsoft.com/office/word/2010/wordml" xmlns:w15="http://schemas.microsoft.com/office/word/2012/wordml" xmlns:w16cex="http://schemas.microsoft.com/office/word/2018/wordml/cex" xmlns:w16cid="http://schemas.microsoft.com/office/word/2016/wordml/cid" xmlns:w16="http://schemas.microsoft.com/office/word/2018/wordml" xmlns:w16du="http://schemas.microsoft.com/office/word/2023/wordml/word16du" xmlns:w16sdtdh="http://schemas.microsoft.com/office/word/2020/wordml/sdtdatahash" xmlns:w16sdtfl="http://schemas.microsoft.com/office/word/2024/wordml/sdtformatlock" xmlns:w16se="http://schemas.microsoft.com/office/word/2015/wordml/symex" xmlns:wpg="http://schemas.microsoft.com/office/word/2010/wordprocessingGroup" xmlns:wpi="http://schemas.microsoft.com/office/word/2010/wordprocessingInk" xmlns:wne="http://schemas.microsoft.com/office/word/2006/wordml" xmlns:wps="http://schemas.microsoft.com/office/word/2010/wordprocessingShape" mc:Ignorable="w14 w15 w16se w16cid w16 w16cex w16sdtdh w16sdtfl w16du wp14">
   <w:body>
     <w:p>
       <w:pPr>
         <w:spacing w:after="0" w:line="240" w:lineRule="auto"/>
         <w:jc w:val="both"/>
         <w:rPr>
-          <w:rFonts w:ascii="Times New Roman" w:hAnsi="Times New Roman" w:eastAsia="Bookman Old Style" w:cs="Times New Roman"/>
+          <w:rFonts w:ascii="Times New Roman" w:eastAsia="Bookman Old Style" w:hAnsi="Times New Roman" w:cs="Times New Roman"/>
           <w:b/>
           <w:sz w:val="24"/>
           <w:szCs w:val="24"/>
@@ -16,7 +16,7 @@
       </w:pPr>
       <w:r>
         <w:rPr>
-          <w:rFonts w:ascii="Times New Roman" w:hAnsi="Times New Roman" w:eastAsia="Bookman Old Style" w:cs="Times New Roman"/>
+          <w:rFonts w:ascii="Times New Roman" w:eastAsia="Bookman Old Style" w:hAnsi="Times New Roman" w:cs="Times New Roman"/>
           <w:b/>
           <w:sz w:val="24"/>
           <w:szCs w:val="24"/>
@@ -30,7 +30,7 @@
         <w:spacing w:after="0" w:line="240" w:lineRule="auto"/>
         <w:jc w:val="both"/>
         <w:rPr>
-          <w:rFonts w:ascii="Times New Roman" w:hAnsi="Times New Roman" w:eastAsia="Bookman Old Style" w:cs="Times New Roman"/>
+          <w:rFonts w:ascii="Times New Roman" w:eastAsia="Bookman Old Style" w:hAnsi="Times New Roman" w:cs="Times New Roman"/>
           <w:b/>
           <w:sz w:val="24"/>
           <w:szCs w:val="24"/>
@@ -43,7 +43,7 @@
         <w:spacing w:after="0" w:line="240" w:lineRule="auto"/>
         <w:jc w:val="center"/>
         <w:rPr>
-          <w:rFonts w:ascii="Times New Roman" w:hAnsi="Times New Roman" w:eastAsia="Bookman Old Style" w:cs="Times New Roman"/>
+          <w:rFonts w:ascii="Times New Roman" w:eastAsia="Bookman Old Style" w:hAnsi="Times New Roman" w:cs="Times New Roman"/>
           <w:b/>
           <w:sz w:val="24"/>
           <w:szCs w:val="24"/>
@@ -51,7 +51,7 @@
       </w:pPr>
       <w:r>
         <w:rPr>
-          <w:rFonts w:ascii="Times New Roman" w:hAnsi="Times New Roman" w:eastAsia="Bookman Old Style" w:cs="Times New Roman"/>
+          <w:rFonts w:ascii="Times New Roman" w:eastAsia="Bookman Old Style" w:hAnsi="Times New Roman" w:cs="Times New Roman"/>
           <w:b/>
           <w:sz w:val="24"/>
           <w:szCs w:val="24"/>
@@ -64,7 +64,7 @@
         <w:spacing w:after="0" w:line="240" w:lineRule="auto"/>
         <w:jc w:val="center"/>
         <w:rPr>
-          <w:rFonts w:ascii="Times New Roman" w:hAnsi="Times New Roman" w:eastAsia="Bookman Old Style" w:cs="Times New Roman"/>
+          <w:rFonts w:ascii="Times New Roman" w:eastAsia="Bookman Old Style" w:hAnsi="Times New Roman" w:cs="Times New Roman"/>
           <w:sz w:val="24"/>
           <w:szCs w:val="24"/>
           <w:lang w:val="en-US"/>
@@ -72,7 +72,7 @@
       </w:pPr>
       <w:r>
         <w:rPr>
-          <w:rFonts w:ascii="Times New Roman" w:hAnsi="Times New Roman" w:eastAsia="Bookman Old Style" w:cs="Times New Roman"/>
+          <w:rFonts w:ascii="Times New Roman" w:eastAsia="Bookman Old Style" w:hAnsi="Times New Roman" w:cs="Times New Roman"/>
           <w:sz w:val="24"/>
           <w:szCs w:val="24"/>
         </w:rPr>
@@ -80,23 +80,43 @@
       </w:r>
       <w:r>
         <w:rPr>
-          <w:rFonts w:ascii="Times New Roman" w:hAnsi="Times New Roman" w:eastAsia="Bookman Old Style" w:cs="Times New Roman"/>
-          <w:sz w:val="24"/>
-          <w:szCs w:val="24"/>
-          <w:lang w:val="en-US"/>
-        </w:rPr>
-        <w:t xml:space="preserve"> KEGIATAN SENSUS/SURVEI TAHUN ${tahun_kegiatan}</w:t>
+          <w:rFonts w:ascii="Times New Roman" w:eastAsia="Bookman Old Style" w:hAnsi="Times New Roman" w:cs="Times New Roman"/>
+          <w:sz w:val="24"/>
+          <w:szCs w:val="24"/>
+          <w:lang w:val="en-US"/>
+        </w:rPr>
+        <w:t xml:space="preserve"> KEGIATAN SENSUS/SURVEI TAHUN ${</w:t>
+      </w:r>
+      <w:proofErr w:type="spellStart"/>
+      <w:r>
+        <w:rPr>
+          <w:rFonts w:ascii="Times New Roman" w:eastAsia="Bookman Old Style" w:hAnsi="Times New Roman" w:cs="Times New Roman"/>
+          <w:sz w:val="24"/>
+          <w:szCs w:val="24"/>
+          <w:lang w:val="en-US"/>
+        </w:rPr>
+        <w:t>tahun_kegiatan</w:t>
+      </w:r>
+      <w:proofErr w:type="spellEnd"/>
+      <w:r>
+        <w:rPr>
+          <w:rFonts w:ascii="Times New Roman" w:eastAsia="Bookman Old Style" w:hAnsi="Times New Roman" w:cs="Times New Roman"/>
+          <w:sz w:val="24"/>
+          <w:szCs w:val="24"/>
+          <w:lang w:val="en-US"/>
+        </w:rPr>
+        <w:t>}</w:t>
       </w:r>
     </w:p>
     <w:p>
       <w:pPr>
         <w:pBdr>
-          <w:bottom w:val="single" w:color="000000" w:sz="12" w:space="1"/>
+          <w:bottom w:val="single" w:sz="12" w:space="1" w:color="000000"/>
         </w:pBdr>
         <w:spacing w:after="120" w:line="240" w:lineRule="auto"/>
         <w:jc w:val="center"/>
         <w:rPr>
-          <w:rFonts w:ascii="Times New Roman" w:hAnsi="Times New Roman" w:eastAsia="Bookman Old Style" w:cs="Times New Roman"/>
+          <w:rFonts w:ascii="Times New Roman" w:eastAsia="Bookman Old Style" w:hAnsi="Times New Roman" w:cs="Times New Roman"/>
           <w:sz w:val="24"/>
           <w:szCs w:val="24"/>
           <w:lang w:val="en-US"/>
@@ -104,7 +124,7 @@
       </w:pPr>
       <w:r>
         <w:rPr>
-          <w:rFonts w:ascii="Times New Roman" w:hAnsi="Times New Roman" w:eastAsia="Bookman Old Style" w:cs="Times New Roman"/>
+          <w:rFonts w:ascii="Times New Roman" w:eastAsia="Bookman Old Style" w:hAnsi="Times New Roman" w:cs="Times New Roman"/>
           <w:sz w:val="24"/>
           <w:szCs w:val="24"/>
         </w:rPr>
@@ -112,12 +132,12 @@
       </w:r>
       <w:r>
         <w:rPr>
-          <w:rFonts w:ascii="Times New Roman" w:hAnsi="Times New Roman" w:eastAsia="Bookman Old Style" w:cs="Times New Roman"/>
-          <w:sz w:val="24"/>
-          <w:szCs w:val="24"/>
-          <w:lang w:val="en-US"/>
-        </w:rPr>
-        <w:t>KOTA GUNUNGSITOLI</w:t>
+          <w:rFonts w:ascii="Times New Roman" w:eastAsia="Bookman Old Style" w:hAnsi="Times New Roman" w:cs="Times New Roman"/>
+          <w:sz w:val="24"/>
+          <w:szCs w:val="24"/>
+          <w:lang w:val="en-US"/>
+        </w:rPr>
+        <w:t>KABUPATEN LANGKAT</w:t>
       </w:r>
     </w:p>
     <w:p>
@@ -125,7 +145,7 @@
         <w:spacing w:before="60" w:after="0" w:line="300" w:lineRule="auto"/>
         <w:jc w:val="center"/>
         <w:rPr>
-          <w:rFonts w:ascii="Times New Roman" w:hAnsi="Times New Roman" w:eastAsia="Bookman Old Style" w:cs="Times New Roman"/>
+          <w:rFonts w:ascii="Times New Roman" w:eastAsia="Bookman Old Style" w:hAnsi="Times New Roman" w:cs="Times New Roman"/>
           <w:sz w:val="24"/>
           <w:szCs w:val="24"/>
           <w:lang w:val="en-US"/>
@@ -133,7 +153,7 @@
       </w:pPr>
       <w:r>
         <w:rPr>
-          <w:rFonts w:ascii="Times New Roman" w:hAnsi="Times New Roman" w:eastAsia="Bookman Old Style" w:cs="Times New Roman"/>
+          <w:rFonts w:ascii="Times New Roman" w:eastAsia="Bookman Old Style" w:hAnsi="Times New Roman" w:cs="Times New Roman"/>
           <w:sz w:val="24"/>
           <w:szCs w:val="24"/>
         </w:rPr>
@@ -141,12 +161,32 @@
       </w:r>
       <w:r>
         <w:rPr>
-          <w:rFonts w:ascii="Times New Roman" w:hAnsi="Times New Roman" w:eastAsia="Bookman Old Style" w:cs="Times New Roman"/>
-          <w:sz w:val="24"/>
-          <w:szCs w:val="24"/>
-          <w:lang w:val="en-US"/>
-        </w:rPr>
-        <w:t>${nomor_bast}</w:t>
+          <w:rFonts w:ascii="Times New Roman" w:eastAsia="Bookman Old Style" w:hAnsi="Times New Roman" w:cs="Times New Roman"/>
+          <w:sz w:val="24"/>
+          <w:szCs w:val="24"/>
+          <w:lang w:val="en-US"/>
+        </w:rPr>
+        <w:t>${</w:t>
+      </w:r>
+      <w:proofErr w:type="spellStart"/>
+      <w:r>
+        <w:rPr>
+          <w:rFonts w:ascii="Times New Roman" w:eastAsia="Bookman Old Style" w:hAnsi="Times New Roman" w:cs="Times New Roman"/>
+          <w:sz w:val="24"/>
+          <w:szCs w:val="24"/>
+          <w:lang w:val="en-US"/>
+        </w:rPr>
+        <w:t>nomor_bast</w:t>
+      </w:r>
+      <w:proofErr w:type="spellEnd"/>
+      <w:r>
+        <w:rPr>
+          <w:rFonts w:ascii="Times New Roman" w:eastAsia="Bookman Old Style" w:hAnsi="Times New Roman" w:cs="Times New Roman"/>
+          <w:sz w:val="24"/>
+          <w:szCs w:val="24"/>
+          <w:lang w:val="en-US"/>
+        </w:rPr>
+        <w:t>}</w:t>
       </w:r>
     </w:p>
     <w:p>
@@ -154,7 +194,7 @@
         <w:spacing w:after="0" w:line="240" w:lineRule="auto"/>
         <w:jc w:val="center"/>
         <w:rPr>
-          <w:rFonts w:ascii="Times New Roman" w:hAnsi="Times New Roman" w:eastAsia="Bookman Old Style" w:cs="Times New Roman"/>
+          <w:rFonts w:ascii="Times New Roman" w:eastAsia="Bookman Old Style" w:hAnsi="Times New Roman" w:cs="Times New Roman"/>
           <w:sz w:val="24"/>
           <w:szCs w:val="24"/>
         </w:rPr>
@@ -166,14 +206,14 @@
         <w:ind w:firstLine="709"/>
         <w:jc w:val="both"/>
         <w:rPr>
-          <w:rFonts w:ascii="Times New Roman" w:hAnsi="Times New Roman" w:eastAsia="Bookman Old Style" w:cs="Times New Roman"/>
+          <w:rFonts w:ascii="Times New Roman" w:eastAsia="Bookman Old Style" w:hAnsi="Times New Roman" w:cs="Times New Roman"/>
           <w:sz w:val="24"/>
           <w:szCs w:val="24"/>
         </w:rPr>
       </w:pPr>
       <w:r>
         <w:rPr>
-          <w:rFonts w:ascii="Times New Roman" w:hAnsi="Times New Roman" w:eastAsia="Bookman Old Style" w:cs="Times New Roman"/>
+          <w:rFonts w:ascii="Times New Roman" w:eastAsia="Bookman Old Style" w:hAnsi="Times New Roman" w:cs="Times New Roman"/>
           <w:sz w:val="24"/>
           <w:szCs w:val="24"/>
         </w:rPr>
@@ -181,16 +221,36 @@
       </w:r>
       <w:r>
         <w:rPr>
-          <w:rFonts w:ascii="Times New Roman" w:hAnsi="Times New Roman" w:eastAsia="Bookman Old Style" w:cs="Times New Roman"/>
-          <w:sz w:val="24"/>
-          <w:szCs w:val="24"/>
-          <w:lang w:val="en-US"/>
-        </w:rPr>
-        <w:t>${hari_bast}</w:t>
-      </w:r>
-      <w:r>
-        <w:rPr>
-          <w:rFonts w:ascii="Times New Roman" w:hAnsi="Times New Roman" w:eastAsia="Bookman Old Style" w:cs="Times New Roman"/>
+          <w:rFonts w:ascii="Times New Roman" w:eastAsia="Bookman Old Style" w:hAnsi="Times New Roman" w:cs="Times New Roman"/>
+          <w:sz w:val="24"/>
+          <w:szCs w:val="24"/>
+          <w:lang w:val="en-US"/>
+        </w:rPr>
+        <w:t>${</w:t>
+      </w:r>
+      <w:proofErr w:type="spellStart"/>
+      <w:r>
+        <w:rPr>
+          <w:rFonts w:ascii="Times New Roman" w:eastAsia="Bookman Old Style" w:hAnsi="Times New Roman" w:cs="Times New Roman"/>
+          <w:sz w:val="24"/>
+          <w:szCs w:val="24"/>
+          <w:lang w:val="en-US"/>
+        </w:rPr>
+        <w:t>hari_bast</w:t>
+      </w:r>
+      <w:proofErr w:type="spellEnd"/>
+      <w:r>
+        <w:rPr>
+          <w:rFonts w:ascii="Times New Roman" w:eastAsia="Bookman Old Style" w:hAnsi="Times New Roman" w:cs="Times New Roman"/>
+          <w:sz w:val="24"/>
+          <w:szCs w:val="24"/>
+          <w:lang w:val="en-US"/>
+        </w:rPr>
+        <w:t>}</w:t>
+      </w:r>
+      <w:r>
+        <w:rPr>
+          <w:rFonts w:ascii="Times New Roman" w:eastAsia="Bookman Old Style" w:hAnsi="Times New Roman" w:cs="Times New Roman"/>
           <w:sz w:val="24"/>
           <w:szCs w:val="24"/>
         </w:rPr>
@@ -198,16 +258,36 @@
       </w:r>
       <w:r>
         <w:rPr>
-          <w:rFonts w:ascii="Times New Roman" w:hAnsi="Times New Roman" w:eastAsia="Bookman Old Style" w:cs="Times New Roman"/>
-          <w:sz w:val="24"/>
-          <w:szCs w:val="24"/>
-          <w:lang w:val="en-US"/>
-        </w:rPr>
-        <w:t xml:space="preserve"> ${tanggal_bast}</w:t>
-      </w:r>
-      <w:r>
-        <w:rPr>
-          <w:rFonts w:ascii="Times New Roman" w:hAnsi="Times New Roman" w:eastAsia="Bookman Old Style" w:cs="Times New Roman"/>
+          <w:rFonts w:ascii="Times New Roman" w:eastAsia="Bookman Old Style" w:hAnsi="Times New Roman" w:cs="Times New Roman"/>
+          <w:sz w:val="24"/>
+          <w:szCs w:val="24"/>
+          <w:lang w:val="en-US"/>
+        </w:rPr>
+        <w:t xml:space="preserve"> ${</w:t>
+      </w:r>
+      <w:proofErr w:type="spellStart"/>
+      <w:r>
+        <w:rPr>
+          <w:rFonts w:ascii="Times New Roman" w:eastAsia="Bookman Old Style" w:hAnsi="Times New Roman" w:cs="Times New Roman"/>
+          <w:sz w:val="24"/>
+          <w:szCs w:val="24"/>
+          <w:lang w:val="en-US"/>
+        </w:rPr>
+        <w:t>tanggal_bast</w:t>
+      </w:r>
+      <w:proofErr w:type="spellEnd"/>
+      <w:r>
+        <w:rPr>
+          <w:rFonts w:ascii="Times New Roman" w:eastAsia="Bookman Old Style" w:hAnsi="Times New Roman" w:cs="Times New Roman"/>
+          <w:sz w:val="24"/>
+          <w:szCs w:val="24"/>
+          <w:lang w:val="en-US"/>
+        </w:rPr>
+        <w:t>}</w:t>
+      </w:r>
+      <w:r>
+        <w:rPr>
+          <w:rFonts w:ascii="Times New Roman" w:eastAsia="Bookman Old Style" w:hAnsi="Times New Roman" w:cs="Times New Roman"/>
           <w:sz w:val="24"/>
           <w:szCs w:val="24"/>
         </w:rPr>
@@ -215,16 +295,36 @@
       </w:r>
       <w:r>
         <w:rPr>
-          <w:rFonts w:ascii="Times New Roman" w:hAnsi="Times New Roman" w:eastAsia="Bookman Old Style" w:cs="Times New Roman"/>
-          <w:sz w:val="24"/>
-          <w:szCs w:val="24"/>
-          <w:lang w:val="en-US"/>
-        </w:rPr>
-        <w:t>${bulan_bast}</w:t>
-      </w:r>
-      <w:r>
-        <w:rPr>
-          <w:rFonts w:ascii="Times New Roman" w:hAnsi="Times New Roman" w:eastAsia="Bookman Old Style" w:cs="Times New Roman"/>
+          <w:rFonts w:ascii="Times New Roman" w:eastAsia="Bookman Old Style" w:hAnsi="Times New Roman" w:cs="Times New Roman"/>
+          <w:sz w:val="24"/>
+          <w:szCs w:val="24"/>
+          <w:lang w:val="en-US"/>
+        </w:rPr>
+        <w:t>${</w:t>
+      </w:r>
+      <w:proofErr w:type="spellStart"/>
+      <w:r>
+        <w:rPr>
+          <w:rFonts w:ascii="Times New Roman" w:eastAsia="Bookman Old Style" w:hAnsi="Times New Roman" w:cs="Times New Roman"/>
+          <w:sz w:val="24"/>
+          <w:szCs w:val="24"/>
+          <w:lang w:val="en-US"/>
+        </w:rPr>
+        <w:t>bulan_bast</w:t>
+      </w:r>
+      <w:proofErr w:type="spellEnd"/>
+      <w:r>
+        <w:rPr>
+          <w:rFonts w:ascii="Times New Roman" w:eastAsia="Bookman Old Style" w:hAnsi="Times New Roman" w:cs="Times New Roman"/>
+          <w:sz w:val="24"/>
+          <w:szCs w:val="24"/>
+          <w:lang w:val="en-US"/>
+        </w:rPr>
+        <w:t>}</w:t>
+      </w:r>
+      <w:r>
+        <w:rPr>
+          <w:rFonts w:ascii="Times New Roman" w:eastAsia="Bookman Old Style" w:hAnsi="Times New Roman" w:cs="Times New Roman"/>
           <w:sz w:val="24"/>
           <w:szCs w:val="24"/>
         </w:rPr>
@@ -232,33 +332,75 @@
       </w:r>
       <w:r>
         <w:rPr>
-          <w:rFonts w:ascii="Times New Roman" w:hAnsi="Times New Roman" w:eastAsia="Bookman Old Style" w:cs="Times New Roman"/>
-          <w:sz w:val="24"/>
-          <w:szCs w:val="24"/>
-          <w:lang w:val="en-US"/>
-        </w:rPr>
-        <w:t>${tahun_kata}</w:t>
-      </w:r>
-      <w:r>
-        <w:rPr>
-          <w:rFonts w:ascii="Times New Roman" w:hAnsi="Times New Roman" w:eastAsia="Bookman Old Style" w:cs="Times New Roman"/>
+          <w:rFonts w:ascii="Times New Roman" w:eastAsia="Bookman Old Style" w:hAnsi="Times New Roman" w:cs="Times New Roman"/>
+          <w:sz w:val="24"/>
+          <w:szCs w:val="24"/>
+          <w:lang w:val="en-US"/>
+        </w:rPr>
+        <w:t>${</w:t>
+      </w:r>
+      <w:proofErr w:type="spellStart"/>
+      <w:r>
+        <w:rPr>
+          <w:rFonts w:ascii="Times New Roman" w:eastAsia="Bookman Old Style" w:hAnsi="Times New Roman" w:cs="Times New Roman"/>
+          <w:sz w:val="24"/>
+          <w:szCs w:val="24"/>
+          <w:lang w:val="en-US"/>
+        </w:rPr>
+        <w:t>tahun_kata</w:t>
+      </w:r>
+      <w:proofErr w:type="spellEnd"/>
+      <w:r>
+        <w:rPr>
+          <w:rFonts w:ascii="Times New Roman" w:eastAsia="Bookman Old Style" w:hAnsi="Times New Roman" w:cs="Times New Roman"/>
+          <w:sz w:val="24"/>
+          <w:szCs w:val="24"/>
+          <w:lang w:val="en-US"/>
+        </w:rPr>
+        <w:t>}</w:t>
+      </w:r>
+      <w:r>
+        <w:rPr>
+          <w:rFonts w:ascii="Times New Roman" w:eastAsia="Bookman Old Style" w:hAnsi="Times New Roman" w:cs="Times New Roman"/>
           <w:sz w:val="24"/>
           <w:szCs w:val="24"/>
         </w:rPr>
         <w:t xml:space="preserve">, bertempat di Kantor BPS </w:t>
       </w:r>
-      <w:r>
-        <w:rPr>
-          <w:rFonts w:ascii="Times New Roman" w:hAnsi="Times New Roman" w:eastAsia="Bookman Old Style" w:cs="Times New Roman"/>
-          <w:sz w:val="24"/>
-          <w:szCs w:val="24"/>
-          <w:lang w:val="en-US"/>
-        </w:rPr>
-        <w:t>Kota Gunungsitoli</w:t>
-      </w:r>
-      <w:r>
-        <w:rPr>
-          <w:rFonts w:ascii="Times New Roman" w:hAnsi="Times New Roman" w:eastAsia="Bookman Old Style" w:cs="Times New Roman"/>
+      <w:proofErr w:type="spellStart"/>
+      <w:r>
+        <w:rPr>
+          <w:rFonts w:ascii="Times New Roman" w:eastAsia="Bookman Old Style" w:hAnsi="Times New Roman" w:cs="Times New Roman"/>
+          <w:sz w:val="24"/>
+          <w:szCs w:val="24"/>
+          <w:lang w:val="en-US"/>
+        </w:rPr>
+        <w:t>Kabupaten</w:t>
+      </w:r>
+      <w:proofErr w:type="spellEnd"/>
+      <w:r>
+        <w:rPr>
+          <w:rFonts w:ascii="Times New Roman" w:eastAsia="Bookman Old Style" w:hAnsi="Times New Roman" w:cs="Times New Roman"/>
+          <w:sz w:val="24"/>
+          <w:szCs w:val="24"/>
+          <w:lang w:val="en-US"/>
+        </w:rPr>
+        <w:t xml:space="preserve"> </w:t>
+      </w:r>
+      <w:proofErr w:type="spellStart"/>
+      <w:r>
+        <w:rPr>
+          <w:rFonts w:ascii="Times New Roman" w:eastAsia="Bookman Old Style" w:hAnsi="Times New Roman" w:cs="Times New Roman"/>
+          <w:sz w:val="24"/>
+          <w:szCs w:val="24"/>
+          <w:lang w:val="en-US"/>
+        </w:rPr>
+        <w:t>Langkat</w:t>
+      </w:r>
+      <w:proofErr w:type="spellEnd"/>
+      <w:r>
+        <w:rPr>
+          <w:rFonts w:ascii="Times New Roman" w:eastAsia="Bookman Old Style" w:hAnsi="Times New Roman" w:cs="Times New Roman"/>
           <w:sz w:val="24"/>
           <w:szCs w:val="24"/>
         </w:rPr>
@@ -271,11 +413,82 @@
           <w:szCs w:val="24"/>
           <w:lang w:val="en-US"/>
         </w:rPr>
-        <w:t>Jl. Arah puskesmas No.09 Desa Hilinaa Kecamatan Gunungsitoli</w:t>
-      </w:r>
-      <w:r>
-        <w:rPr>
-          <w:rFonts w:ascii="Times New Roman" w:hAnsi="Times New Roman" w:eastAsia="Bookman Old Style" w:cs="Times New Roman"/>
+        <w:t xml:space="preserve">Jl. Arah </w:t>
+      </w:r>
+      <w:proofErr w:type="spellStart"/>
+      <w:r>
+        <w:rPr>
+          <w:rFonts w:ascii="Times New Roman" w:hAnsi="Times New Roman" w:cs="Times New Roman"/>
+          <w:sz w:val="24"/>
+          <w:szCs w:val="24"/>
+          <w:lang w:val="en-US"/>
+        </w:rPr>
+        <w:t>puskesmas</w:t>
+      </w:r>
+      <w:proofErr w:type="spellEnd"/>
+      <w:r>
+        <w:rPr>
+          <w:rFonts w:ascii="Times New Roman" w:hAnsi="Times New Roman" w:cs="Times New Roman"/>
+          <w:sz w:val="24"/>
+          <w:szCs w:val="24"/>
+          <w:lang w:val="en-US"/>
+        </w:rPr>
+        <w:t xml:space="preserve"> No.09 Desa </w:t>
+      </w:r>
+      <w:proofErr w:type="spellStart"/>
+      <w:r>
+        <w:rPr>
+          <w:rFonts w:ascii="Times New Roman" w:hAnsi="Times New Roman" w:cs="Times New Roman"/>
+          <w:sz w:val="24"/>
+          <w:szCs w:val="24"/>
+          <w:lang w:val="en-US"/>
+        </w:rPr>
+        <w:t>Hilinaa</w:t>
+      </w:r>
+      <w:proofErr w:type="spellEnd"/>
+      <w:r>
+        <w:rPr>
+          <w:rFonts w:ascii="Times New Roman" w:hAnsi="Times New Roman" w:cs="Times New Roman"/>
+          <w:sz w:val="24"/>
+          <w:szCs w:val="24"/>
+          <w:lang w:val="en-US"/>
+        </w:rPr>
+        <w:t xml:space="preserve"> </w:t>
+      </w:r>
+      <w:proofErr w:type="spellStart"/>
+      <w:r>
+        <w:rPr>
+          <w:rFonts w:ascii="Times New Roman" w:hAnsi="Times New Roman" w:cs="Times New Roman"/>
+          <w:sz w:val="24"/>
+          <w:szCs w:val="24"/>
+          <w:lang w:val="en-US"/>
+        </w:rPr>
+        <w:t>Kecamatan</w:t>
+      </w:r>
+      <w:proofErr w:type="spellEnd"/>
+      <w:r>
+        <w:rPr>
+          <w:rFonts w:ascii="Times New Roman" w:hAnsi="Times New Roman" w:cs="Times New Roman"/>
+          <w:sz w:val="24"/>
+          <w:szCs w:val="24"/>
+          <w:lang w:val="en-US"/>
+        </w:rPr>
+        <w:t xml:space="preserve"> </w:t>
+      </w:r>
+      <w:proofErr w:type="spellStart"/>
+      <w:r>
+        <w:rPr>
+          <w:rFonts w:ascii="Times New Roman" w:hAnsi="Times New Roman" w:cs="Times New Roman"/>
+          <w:sz w:val="24"/>
+          <w:szCs w:val="24"/>
+          <w:lang w:val="en-US"/>
+        </w:rPr>
+        <w:t>Gunungsitoli</w:t>
+      </w:r>
+      <w:proofErr w:type="spellEnd"/>
+      <w:r>
+        <w:rPr>
+          <w:rFonts w:ascii="Times New Roman" w:eastAsia="Bookman Old Style" w:hAnsi="Times New Roman" w:cs="Times New Roman"/>
           <w:sz w:val="24"/>
           <w:szCs w:val="24"/>
         </w:rPr>
@@ -284,42 +497,30 @@
     </w:p>
     <w:tbl>
       <w:tblPr>
-        <w:tblStyle w:val="15"/>
+        <w:tblStyle w:val="TableGrid"/>
         <w:tblW w:w="0" w:type="auto"/>
         <w:tblInd w:w="113" w:type="dxa"/>
         <w:tblBorders>
-          <w:top w:val="none" w:color="auto" w:sz="0" w:space="0"/>
-          <w:left w:val="none" w:color="auto" w:sz="0" w:space="0"/>
-          <w:bottom w:val="none" w:color="auto" w:sz="0" w:space="0"/>
-          <w:right w:val="none" w:color="auto" w:sz="0" w:space="0"/>
-          <w:insideH w:val="none" w:color="auto" w:sz="0" w:space="0"/>
-          <w:insideV w:val="none" w:color="auto" w:sz="0" w:space="0"/>
+          <w:top w:val="none" w:sz="0" w:space="0" w:color="auto"/>
+          <w:left w:val="none" w:sz="0" w:space="0" w:color="auto"/>
+          <w:bottom w:val="none" w:sz="0" w:space="0" w:color="auto"/>
+          <w:right w:val="none" w:sz="0" w:space="0" w:color="auto"/>
+          <w:insideH w:val="none" w:sz="0" w:space="0" w:color="auto"/>
+          <w:insideV w:val="none" w:sz="0" w:space="0" w:color="auto"/>
         </w:tblBorders>
-        <w:tblLayout w:type="autofit"/>
         <w:tblCellMar>
-          <w:top w:w="0" w:type="dxa"/>
           <w:left w:w="108" w:type="dxa"/>
-          <w:bottom w:w="0" w:type="dxa"/>
           <w:right w:w="108" w:type="dxa"/>
         </w:tblCellMar>
+        <w:tblLook w:val="04A0" w:firstRow="1" w:lastRow="0" w:firstColumn="1" w:lastColumn="0" w:noHBand="0" w:noVBand="1"/>
       </w:tblPr>
       <w:tblGrid>
-        <w:gridCol w:w="518"/>
-        <w:gridCol w:w="1740"/>
-        <w:gridCol w:w="346"/>
-        <w:gridCol w:w="7137"/>
+        <w:gridCol w:w="511"/>
+        <w:gridCol w:w="1712"/>
+        <w:gridCol w:w="344"/>
+        <w:gridCol w:w="6958"/>
       </w:tblGrid>
       <w:tr>
-        <w:tblPrEx>
-          <w:tblBorders>
-            <w:top w:val="none" w:color="auto" w:sz="0" w:space="0"/>
-            <w:left w:val="none" w:color="auto" w:sz="0" w:space="0"/>
-            <w:bottom w:val="none" w:color="auto" w:sz="0" w:space="0"/>
-            <w:right w:val="none" w:color="auto" w:sz="0" w:space="0"/>
-            <w:insideH w:val="none" w:color="auto" w:sz="0" w:space="0"/>
-            <w:insideV w:val="none" w:color="auto" w:sz="0" w:space="0"/>
-          </w:tblBorders>
-        </w:tblPrEx>
         <w:tc>
           <w:tcPr>
             <w:tcW w:w="518" w:type="dxa"/>
@@ -329,15 +530,15 @@
               <w:spacing w:after="0" w:line="300" w:lineRule="auto"/>
               <w:jc w:val="both"/>
               <w:rPr>
-                <w:rFonts w:ascii="Times New Roman" w:hAnsi="Times New Roman" w:eastAsia="Bookman Old Style" w:cs="Times New Roman"/>
-                <w:sz w:val="24"/>
-                <w:szCs w:val="24"/>
-                <w:lang w:val="en-US"/>
-              </w:rPr>
-            </w:pPr>
-            <w:r>
-              <w:rPr>
-                <w:rFonts w:ascii="Times New Roman" w:hAnsi="Times New Roman" w:eastAsia="Bookman Old Style" w:cs="Times New Roman"/>
+                <w:rFonts w:ascii="Times New Roman" w:eastAsia="Bookman Old Style" w:hAnsi="Times New Roman" w:cs="Times New Roman"/>
+                <w:sz w:val="24"/>
+                <w:szCs w:val="24"/>
+                <w:lang w:val="en-US"/>
+              </w:rPr>
+            </w:pPr>
+            <w:r>
+              <w:rPr>
+                <w:rFonts w:ascii="Times New Roman" w:eastAsia="Bookman Old Style" w:hAnsi="Times New Roman" w:cs="Times New Roman"/>
                 <w:sz w:val="24"/>
                 <w:szCs w:val="24"/>
                 <w:lang w:val="en-US"/>
@@ -355,14 +556,14 @@
               <w:spacing w:after="0" w:line="300" w:lineRule="auto"/>
               <w:jc w:val="both"/>
               <w:rPr>
-                <w:rFonts w:ascii="Times New Roman" w:hAnsi="Times New Roman" w:eastAsia="Bookman Old Style" w:cs="Times New Roman"/>
-                <w:sz w:val="24"/>
-                <w:szCs w:val="24"/>
-              </w:rPr>
-            </w:pPr>
-            <w:r>
-              <w:rPr>
-                <w:rFonts w:ascii="Times New Roman" w:hAnsi="Times New Roman" w:eastAsia="Bookman Old Style" w:cs="Times New Roman"/>
+                <w:rFonts w:ascii="Times New Roman" w:eastAsia="Bookman Old Style" w:hAnsi="Times New Roman" w:cs="Times New Roman"/>
+                <w:sz w:val="24"/>
+                <w:szCs w:val="24"/>
+              </w:rPr>
+            </w:pPr>
+            <w:r>
+              <w:rPr>
+                <w:rFonts w:ascii="Times New Roman" w:eastAsia="Bookman Old Style" w:hAnsi="Times New Roman" w:cs="Times New Roman"/>
                 <w:sz w:val="24"/>
                 <w:szCs w:val="24"/>
               </w:rPr>
@@ -379,15 +580,15 @@
               <w:spacing w:after="0" w:line="300" w:lineRule="auto"/>
               <w:jc w:val="both"/>
               <w:rPr>
-                <w:rFonts w:ascii="Times New Roman" w:hAnsi="Times New Roman" w:eastAsia="Bookman Old Style" w:cs="Times New Roman"/>
-                <w:sz w:val="24"/>
-                <w:szCs w:val="24"/>
-                <w:lang w:val="en-US"/>
-              </w:rPr>
-            </w:pPr>
-            <w:r>
-              <w:rPr>
-                <w:rFonts w:ascii="Times New Roman" w:hAnsi="Times New Roman" w:eastAsia="Bookman Old Style" w:cs="Times New Roman"/>
+                <w:rFonts w:ascii="Times New Roman" w:eastAsia="Bookman Old Style" w:hAnsi="Times New Roman" w:cs="Times New Roman"/>
+                <w:sz w:val="24"/>
+                <w:szCs w:val="24"/>
+                <w:lang w:val="en-US"/>
+              </w:rPr>
+            </w:pPr>
+            <w:r>
+              <w:rPr>
+                <w:rFonts w:ascii="Times New Roman" w:eastAsia="Bookman Old Style" w:hAnsi="Times New Roman" w:cs="Times New Roman"/>
                 <w:sz w:val="24"/>
                 <w:szCs w:val="24"/>
                 <w:lang w:val="en-US"/>
@@ -405,40 +606,44 @@
               <w:spacing w:after="0" w:line="300" w:lineRule="auto"/>
               <w:jc w:val="both"/>
               <w:rPr>
-                <w:rFonts w:ascii="Times New Roman" w:hAnsi="Times New Roman" w:eastAsia="Bookman Old Style" w:cs="Times New Roman"/>
-                <w:sz w:val="24"/>
-                <w:szCs w:val="24"/>
-                <w:lang w:val="en-US"/>
-              </w:rPr>
-            </w:pPr>
-            <w:r>
-              <w:rPr>
-                <w:rFonts w:ascii="Times New Roman" w:hAnsi="Times New Roman" w:eastAsia="Bookman Old Style"/>
-                <w:sz w:val="24"/>
-                <w:szCs w:val="24"/>
-              </w:rPr>
-              <w:t>Nonifili Febrianty Harefa SST, M.SM</w:t>
-            </w:r>
+                <w:rFonts w:ascii="Times New Roman" w:eastAsia="Bookman Old Style" w:hAnsi="Times New Roman" w:cs="Times New Roman"/>
+                <w:sz w:val="24"/>
+                <w:szCs w:val="24"/>
+                <w:lang w:val="en-US"/>
+              </w:rPr>
+            </w:pPr>
+            <w:proofErr w:type="spellStart"/>
+            <w:r>
+              <w:rPr>
+                <w:rFonts w:ascii="Times New Roman" w:eastAsia="Bookman Old Style" w:hAnsi="Times New Roman"/>
+                <w:sz w:val="24"/>
+                <w:szCs w:val="24"/>
+              </w:rPr>
+              <w:t>Sudarmajid</w:t>
+            </w:r>
+            <w:proofErr w:type="spellEnd"/>
+            <w:r>
+              <w:rPr>
+                <w:rFonts w:ascii="Times New Roman" w:eastAsia="Bookman Old Style" w:hAnsi="Times New Roman"/>
+                <w:sz w:val="24"/>
+                <w:szCs w:val="24"/>
+              </w:rPr>
+              <w:t xml:space="preserve">, </w:t>
+            </w:r>
+            <w:proofErr w:type="spellStart"/>
+            <w:r>
+              <w:rPr>
+                <w:rFonts w:ascii="Times New Roman" w:eastAsia="Bookman Old Style" w:hAnsi="Times New Roman"/>
+                <w:sz w:val="24"/>
+                <w:szCs w:val="24"/>
+              </w:rPr>
+              <w:t>S.Si</w:t>
+            </w:r>
+            <w:proofErr w:type="spellEnd"/>
           </w:p>
         </w:tc>
       </w:tr>
       <w:tr>
-        <w:tblPrEx>
-          <w:tblBorders>
-            <w:top w:val="none" w:color="auto" w:sz="0" w:space="0"/>
-            <w:left w:val="none" w:color="auto" w:sz="0" w:space="0"/>
-            <w:bottom w:val="none" w:color="auto" w:sz="0" w:space="0"/>
-            <w:right w:val="none" w:color="auto" w:sz="0" w:space="0"/>
-            <w:insideH w:val="none" w:color="auto" w:sz="0" w:space="0"/>
-            <w:insideV w:val="none" w:color="auto" w:sz="0" w:space="0"/>
-          </w:tblBorders>
-          <w:tblCellMar>
-            <w:top w:w="0" w:type="dxa"/>
-            <w:left w:w="108" w:type="dxa"/>
-            <w:bottom w:w="0" w:type="dxa"/>
-            <w:right w:w="108" w:type="dxa"/>
-          </w:tblCellMar>
-        </w:tblPrEx>
         <w:tc>
           <w:tcPr>
             <w:tcW w:w="518" w:type="dxa"/>
@@ -448,7 +653,7 @@
               <w:spacing w:after="0" w:line="300" w:lineRule="auto"/>
               <w:jc w:val="both"/>
               <w:rPr>
-                <w:rFonts w:ascii="Times New Roman" w:hAnsi="Times New Roman" w:eastAsia="Bookman Old Style" w:cs="Times New Roman"/>
+                <w:rFonts w:ascii="Times New Roman" w:eastAsia="Bookman Old Style" w:hAnsi="Times New Roman" w:cs="Times New Roman"/>
                 <w:sz w:val="24"/>
                 <w:szCs w:val="24"/>
               </w:rPr>
@@ -464,14 +669,14 @@
               <w:spacing w:after="0" w:line="300" w:lineRule="auto"/>
               <w:jc w:val="both"/>
               <w:rPr>
-                <w:rFonts w:ascii="Times New Roman" w:hAnsi="Times New Roman" w:eastAsia="Bookman Old Style" w:cs="Times New Roman"/>
-                <w:sz w:val="24"/>
-                <w:szCs w:val="24"/>
-              </w:rPr>
-            </w:pPr>
-            <w:r>
-              <w:rPr>
-                <w:rFonts w:ascii="Times New Roman" w:hAnsi="Times New Roman" w:eastAsia="Bookman Old Style" w:cs="Times New Roman"/>
+                <w:rFonts w:ascii="Times New Roman" w:eastAsia="Bookman Old Style" w:hAnsi="Times New Roman" w:cs="Times New Roman"/>
+                <w:sz w:val="24"/>
+                <w:szCs w:val="24"/>
+              </w:rPr>
+            </w:pPr>
+            <w:r>
+              <w:rPr>
+                <w:rFonts w:ascii="Times New Roman" w:eastAsia="Bookman Old Style" w:hAnsi="Times New Roman" w:cs="Times New Roman"/>
                 <w:sz w:val="24"/>
                 <w:szCs w:val="24"/>
               </w:rPr>
@@ -488,15 +693,15 @@
               <w:spacing w:after="0" w:line="300" w:lineRule="auto"/>
               <w:jc w:val="both"/>
               <w:rPr>
-                <w:rFonts w:ascii="Times New Roman" w:hAnsi="Times New Roman" w:eastAsia="Bookman Old Style" w:cs="Times New Roman"/>
-                <w:sz w:val="24"/>
-                <w:szCs w:val="24"/>
-                <w:lang w:val="en-US"/>
-              </w:rPr>
-            </w:pPr>
-            <w:r>
-              <w:rPr>
-                <w:rFonts w:ascii="Times New Roman" w:hAnsi="Times New Roman" w:eastAsia="Bookman Old Style" w:cs="Times New Roman"/>
+                <w:rFonts w:ascii="Times New Roman" w:eastAsia="Bookman Old Style" w:hAnsi="Times New Roman" w:cs="Times New Roman"/>
+                <w:sz w:val="24"/>
+                <w:szCs w:val="24"/>
+                <w:lang w:val="en-US"/>
+              </w:rPr>
+            </w:pPr>
+            <w:r>
+              <w:rPr>
+                <w:rFonts w:ascii="Times New Roman" w:eastAsia="Bookman Old Style" w:hAnsi="Times New Roman" w:cs="Times New Roman"/>
                 <w:sz w:val="24"/>
                 <w:szCs w:val="24"/>
                 <w:lang w:val="en-US"/>
@@ -514,48 +719,73 @@
               <w:spacing w:after="0" w:line="300" w:lineRule="auto"/>
               <w:jc w:val="both"/>
               <w:rPr>
-                <w:rFonts w:ascii="Times New Roman" w:hAnsi="Times New Roman" w:eastAsia="Bookman Old Style" w:cs="Times New Roman"/>
-                <w:sz w:val="24"/>
-                <w:szCs w:val="24"/>
-              </w:rPr>
-            </w:pPr>
-            <w:r>
-              <w:rPr>
-                <w:rFonts w:ascii="Times New Roman" w:hAnsi="Times New Roman" w:eastAsia="Bookman Old Style" w:cs="Times New Roman"/>
-                <w:sz w:val="24"/>
-                <w:szCs w:val="24"/>
-              </w:rPr>
-              <w:t>Pejabat Pembuat Komitme</w:t>
-            </w:r>
-            <w:r>
-              <w:rPr>
-                <w:rFonts w:ascii="Times New Roman" w:hAnsi="Times New Roman" w:eastAsia="Bookman Old Style" w:cs="Times New Roman"/>
-                <w:sz w:val="24"/>
-                <w:szCs w:val="24"/>
-                <w:lang w:val="en-US"/>
-              </w:rPr>
-              <w:t>n Kota Gunungsitoli</w:t>
-            </w:r>
+                <w:rFonts w:ascii="Times New Roman" w:eastAsia="Bookman Old Style" w:hAnsi="Times New Roman" w:cs="Times New Roman"/>
+                <w:sz w:val="24"/>
+                <w:szCs w:val="24"/>
+              </w:rPr>
+            </w:pPr>
+            <w:r>
+              <w:rPr>
+                <w:rFonts w:ascii="Times New Roman" w:eastAsia="Bookman Old Style" w:hAnsi="Times New Roman" w:cs="Times New Roman"/>
+                <w:sz w:val="24"/>
+                <w:szCs w:val="24"/>
+              </w:rPr>
+              <w:t xml:space="preserve">Pejabat Pembuat </w:t>
+            </w:r>
+            <w:proofErr w:type="spellStart"/>
+            <w:r>
+              <w:rPr>
+                <w:rFonts w:ascii="Times New Roman" w:eastAsia="Bookman Old Style" w:hAnsi="Times New Roman" w:cs="Times New Roman"/>
+                <w:sz w:val="24"/>
+                <w:szCs w:val="24"/>
+              </w:rPr>
+              <w:t>Komitme</w:t>
+            </w:r>
+            <w:proofErr w:type="spellEnd"/>
+            <w:r>
+              <w:rPr>
+                <w:rFonts w:ascii="Times New Roman" w:eastAsia="Bookman Old Style" w:hAnsi="Times New Roman" w:cs="Times New Roman"/>
+                <w:sz w:val="24"/>
+                <w:szCs w:val="24"/>
+                <w:lang w:val="en-US"/>
+              </w:rPr>
+              <w:t xml:space="preserve">n </w:t>
+            </w:r>
+            <w:proofErr w:type="spellStart"/>
+            <w:r>
+              <w:rPr>
+                <w:rFonts w:ascii="Times New Roman" w:eastAsia="Bookman Old Style" w:hAnsi="Times New Roman" w:cs="Times New Roman"/>
+                <w:sz w:val="24"/>
+                <w:szCs w:val="24"/>
+                <w:lang w:val="en-US"/>
+              </w:rPr>
+              <w:t>Kabupaten</w:t>
+            </w:r>
+            <w:proofErr w:type="spellEnd"/>
+            <w:r>
+              <w:rPr>
+                <w:rFonts w:ascii="Times New Roman" w:eastAsia="Bookman Old Style" w:hAnsi="Times New Roman" w:cs="Times New Roman"/>
+                <w:sz w:val="24"/>
+                <w:szCs w:val="24"/>
+                <w:lang w:val="en-US"/>
+              </w:rPr>
+              <w:t xml:space="preserve"> </w:t>
+            </w:r>
+            <w:proofErr w:type="spellStart"/>
+            <w:r>
+              <w:rPr>
+                <w:rFonts w:ascii="Times New Roman" w:eastAsia="Bookman Old Style" w:hAnsi="Times New Roman" w:cs="Times New Roman"/>
+                <w:sz w:val="24"/>
+                <w:szCs w:val="24"/>
+                <w:lang w:val="en-US"/>
+              </w:rPr>
+              <w:t>Langkat</w:t>
+            </w:r>
+            <w:proofErr w:type="spellEnd"/>
           </w:p>
         </w:tc>
       </w:tr>
       <w:tr>
-        <w:tblPrEx>
-          <w:tblBorders>
-            <w:top w:val="none" w:color="auto" w:sz="0" w:space="0"/>
-            <w:left w:val="none" w:color="auto" w:sz="0" w:space="0"/>
-            <w:bottom w:val="none" w:color="auto" w:sz="0" w:space="0"/>
-            <w:right w:val="none" w:color="auto" w:sz="0" w:space="0"/>
-            <w:insideH w:val="none" w:color="auto" w:sz="0" w:space="0"/>
-            <w:insideV w:val="none" w:color="auto" w:sz="0" w:space="0"/>
-          </w:tblBorders>
-          <w:tblCellMar>
-            <w:top w:w="0" w:type="dxa"/>
-            <w:left w:w="108" w:type="dxa"/>
-            <w:bottom w:w="0" w:type="dxa"/>
-            <w:right w:w="108" w:type="dxa"/>
-          </w:tblCellMar>
-        </w:tblPrEx>
         <w:tc>
           <w:tcPr>
             <w:tcW w:w="518" w:type="dxa"/>
@@ -565,7 +795,7 @@
               <w:spacing w:after="0" w:line="300" w:lineRule="auto"/>
               <w:jc w:val="both"/>
               <w:rPr>
-                <w:rFonts w:ascii="Times New Roman" w:hAnsi="Times New Roman" w:eastAsia="Bookman Old Style" w:cs="Times New Roman"/>
+                <w:rFonts w:ascii="Times New Roman" w:eastAsia="Bookman Old Style" w:hAnsi="Times New Roman" w:cs="Times New Roman"/>
                 <w:sz w:val="24"/>
                 <w:szCs w:val="24"/>
               </w:rPr>
@@ -581,14 +811,14 @@
               <w:spacing w:after="0" w:line="300" w:lineRule="auto"/>
               <w:jc w:val="both"/>
               <w:rPr>
-                <w:rFonts w:ascii="Times New Roman" w:hAnsi="Times New Roman" w:eastAsia="Bookman Old Style" w:cs="Times New Roman"/>
-                <w:sz w:val="24"/>
-                <w:szCs w:val="24"/>
-              </w:rPr>
-            </w:pPr>
-            <w:r>
-              <w:rPr>
-                <w:rFonts w:ascii="Times New Roman" w:hAnsi="Times New Roman" w:eastAsia="Bookman Old Style" w:cs="Times New Roman"/>
+                <w:rFonts w:ascii="Times New Roman" w:eastAsia="Bookman Old Style" w:hAnsi="Times New Roman" w:cs="Times New Roman"/>
+                <w:sz w:val="24"/>
+                <w:szCs w:val="24"/>
+              </w:rPr>
+            </w:pPr>
+            <w:r>
+              <w:rPr>
+                <w:rFonts w:ascii="Times New Roman" w:eastAsia="Bookman Old Style" w:hAnsi="Times New Roman" w:cs="Times New Roman"/>
                 <w:sz w:val="24"/>
                 <w:szCs w:val="24"/>
               </w:rPr>
@@ -605,15 +835,15 @@
               <w:spacing w:after="0" w:line="300" w:lineRule="auto"/>
               <w:jc w:val="both"/>
               <w:rPr>
-                <w:rFonts w:ascii="Times New Roman" w:hAnsi="Times New Roman" w:eastAsia="Bookman Old Style" w:cs="Times New Roman"/>
-                <w:sz w:val="24"/>
-                <w:szCs w:val="24"/>
-                <w:lang w:val="en-US"/>
-              </w:rPr>
-            </w:pPr>
-            <w:r>
-              <w:rPr>
-                <w:rFonts w:ascii="Times New Roman" w:hAnsi="Times New Roman" w:eastAsia="Bookman Old Style" w:cs="Times New Roman"/>
+                <w:rFonts w:ascii="Times New Roman" w:eastAsia="Bookman Old Style" w:hAnsi="Times New Roman" w:cs="Times New Roman"/>
+                <w:sz w:val="24"/>
+                <w:szCs w:val="24"/>
+                <w:lang w:val="en-US"/>
+              </w:rPr>
+            </w:pPr>
+            <w:r>
+              <w:rPr>
+                <w:rFonts w:ascii="Times New Roman" w:eastAsia="Bookman Old Style" w:hAnsi="Times New Roman" w:cs="Times New Roman"/>
                 <w:sz w:val="24"/>
                 <w:szCs w:val="24"/>
                 <w:lang w:val="en-US"/>
@@ -631,7 +861,7 @@
               <w:spacing w:after="0" w:line="300" w:lineRule="auto"/>
               <w:jc w:val="both"/>
               <w:rPr>
-                <w:rFonts w:ascii="Times New Roman" w:hAnsi="Times New Roman" w:eastAsia="Bookman Old Style" w:cs="Times New Roman"/>
+                <w:rFonts w:ascii="Times New Roman" w:eastAsia="Bookman Old Style" w:hAnsi="Times New Roman" w:cs="Times New Roman"/>
                 <w:sz w:val="24"/>
                 <w:szCs w:val="24"/>
               </w:rPr>
@@ -643,38 +873,54 @@
                 <w:szCs w:val="24"/>
                 <w:lang w:val="en-US"/>
               </w:rPr>
-              <w:t>Jl. Arah puskesmas No.09 Desa Hilinaa Kecamatan Gunungsitoli</w:t>
-            </w:r>
-            <w:r>
-              <w:rPr>
-                <w:rFonts w:ascii="Times New Roman" w:hAnsi="Times New Roman" w:eastAsia="Bookman Old Style" w:cs="Times New Roman"/>
-                <w:sz w:val="24"/>
-                <w:szCs w:val="24"/>
-              </w:rPr>
-              <w:t>, yang selanjutnya disebut sebagai PIHAK PERTAMA.</w:t>
+              <w:t xml:space="preserve">Jalan Tengku Putra Aziz No. 1, Stabat, yang </w:t>
+            </w:r>
+            <w:proofErr w:type="spellStart"/>
+            <w:r>
+              <w:rPr>
+                <w:rFonts w:ascii="Times New Roman" w:hAnsi="Times New Roman" w:cs="Times New Roman"/>
+                <w:sz w:val="24"/>
+                <w:szCs w:val="24"/>
+                <w:lang w:val="en-US"/>
+              </w:rPr>
+              <w:t>selanjutnya</w:t>
+            </w:r>
+            <w:proofErr w:type="spellEnd"/>
+            <w:r>
+              <w:rPr>
+                <w:rFonts w:ascii="Times New Roman" w:hAnsi="Times New Roman" w:cs="Times New Roman"/>
+                <w:sz w:val="24"/>
+                <w:szCs w:val="24"/>
+                <w:lang w:val="en-US"/>
+              </w:rPr>
+              <w:t xml:space="preserve"> </w:t>
+            </w:r>
+            <w:proofErr w:type="spellStart"/>
+            <w:r>
+              <w:rPr>
+                <w:rFonts w:ascii="Times New Roman" w:hAnsi="Times New Roman" w:cs="Times New Roman"/>
+                <w:sz w:val="24"/>
+                <w:szCs w:val="24"/>
+                <w:lang w:val="en-US"/>
+              </w:rPr>
+              <w:t>disebut</w:t>
+            </w:r>
+            <w:proofErr w:type="spellEnd"/>
+            <w:r>
+              <w:rPr>
+                <w:rFonts w:ascii="Times New Roman" w:hAnsi="Times New Roman" w:cs="Times New Roman"/>
+                <w:sz w:val="24"/>
+                <w:szCs w:val="24"/>
+                <w:lang w:val="en-US"/>
+              </w:rPr>
+              <w:t xml:space="preserve"> sebagai PIHAK PERTAMA.</w:t>
             </w:r>
           </w:p>
         </w:tc>
       </w:tr>
       <w:tr>
-        <w:tblPrEx>
-          <w:tblBorders>
-            <w:top w:val="none" w:color="auto" w:sz="0" w:space="0"/>
-            <w:left w:val="none" w:color="auto" w:sz="0" w:space="0"/>
-            <w:bottom w:val="none" w:color="auto" w:sz="0" w:space="0"/>
-            <w:right w:val="none" w:color="auto" w:sz="0" w:space="0"/>
-            <w:insideH w:val="none" w:color="auto" w:sz="0" w:space="0"/>
-            <w:insideV w:val="none" w:color="auto" w:sz="0" w:space="0"/>
-          </w:tblBorders>
-          <w:tblCellMar>
-            <w:top w:w="0" w:type="dxa"/>
-            <w:left w:w="108" w:type="dxa"/>
-            <w:bottom w:w="0" w:type="dxa"/>
-            <w:right w:w="108" w:type="dxa"/>
-          </w:tblCellMar>
-        </w:tblPrEx>
         <w:trPr>
-          <w:trHeight w:val="184" w:hRule="atLeast"/>
+          <w:trHeight w:val="184"/>
         </w:trPr>
         <w:tc>
           <w:tcPr>
@@ -685,7 +931,7 @@
               <w:spacing w:after="0" w:line="300" w:lineRule="auto"/>
               <w:jc w:val="both"/>
               <w:rPr>
-                <w:rFonts w:ascii="Times New Roman" w:hAnsi="Times New Roman" w:eastAsia="Bookman Old Style" w:cs="Times New Roman"/>
+                <w:rFonts w:ascii="Times New Roman" w:eastAsia="Bookman Old Style" w:hAnsi="Times New Roman" w:cs="Times New Roman"/>
                 <w:sz w:val="24"/>
                 <w:szCs w:val="24"/>
               </w:rPr>
@@ -701,7 +947,7 @@
               <w:spacing w:after="0" w:line="300" w:lineRule="auto"/>
               <w:jc w:val="both"/>
               <w:rPr>
-                <w:rFonts w:ascii="Times New Roman" w:hAnsi="Times New Roman" w:eastAsia="Bookman Old Style" w:cs="Times New Roman"/>
+                <w:rFonts w:ascii="Times New Roman" w:eastAsia="Bookman Old Style" w:hAnsi="Times New Roman" w:cs="Times New Roman"/>
                 <w:sz w:val="24"/>
                 <w:szCs w:val="24"/>
               </w:rPr>
@@ -717,7 +963,7 @@
               <w:spacing w:after="0" w:line="300" w:lineRule="auto"/>
               <w:jc w:val="both"/>
               <w:rPr>
-                <w:rFonts w:ascii="Times New Roman" w:hAnsi="Times New Roman" w:eastAsia="Bookman Old Style" w:cs="Times New Roman"/>
+                <w:rFonts w:ascii="Times New Roman" w:eastAsia="Bookman Old Style" w:hAnsi="Times New Roman" w:cs="Times New Roman"/>
                 <w:sz w:val="24"/>
                 <w:szCs w:val="24"/>
               </w:rPr>
@@ -733,7 +979,7 @@
               <w:spacing w:after="0" w:line="300" w:lineRule="auto"/>
               <w:jc w:val="both"/>
               <w:rPr>
-                <w:rFonts w:ascii="Times New Roman" w:hAnsi="Times New Roman" w:eastAsia="Bookman Old Style" w:cs="Times New Roman"/>
+                <w:rFonts w:ascii="Times New Roman" w:eastAsia="Bookman Old Style" w:hAnsi="Times New Roman" w:cs="Times New Roman"/>
                 <w:sz w:val="24"/>
                 <w:szCs w:val="24"/>
               </w:rPr>
@@ -742,22 +988,6 @@
         </w:tc>
       </w:tr>
       <w:tr>
-        <w:tblPrEx>
-          <w:tblBorders>
-            <w:top w:val="none" w:color="auto" w:sz="0" w:space="0"/>
-            <w:left w:val="none" w:color="auto" w:sz="0" w:space="0"/>
-            <w:bottom w:val="none" w:color="auto" w:sz="0" w:space="0"/>
-            <w:right w:val="none" w:color="auto" w:sz="0" w:space="0"/>
-            <w:insideH w:val="none" w:color="auto" w:sz="0" w:space="0"/>
-            <w:insideV w:val="none" w:color="auto" w:sz="0" w:space="0"/>
-          </w:tblBorders>
-          <w:tblCellMar>
-            <w:top w:w="0" w:type="dxa"/>
-            <w:left w:w="108" w:type="dxa"/>
-            <w:bottom w:w="0" w:type="dxa"/>
-            <w:right w:w="108" w:type="dxa"/>
-          </w:tblCellMar>
-        </w:tblPrEx>
         <w:tc>
           <w:tcPr>
             <w:tcW w:w="518" w:type="dxa"/>
@@ -767,15 +997,15 @@
               <w:spacing w:after="0" w:line="300" w:lineRule="auto"/>
               <w:jc w:val="both"/>
               <w:rPr>
-                <w:rFonts w:ascii="Times New Roman" w:hAnsi="Times New Roman" w:eastAsia="Bookman Old Style" w:cs="Times New Roman"/>
-                <w:sz w:val="24"/>
-                <w:szCs w:val="24"/>
-                <w:lang w:val="en-US"/>
-              </w:rPr>
-            </w:pPr>
-            <w:r>
-              <w:rPr>
-                <w:rFonts w:ascii="Times New Roman" w:hAnsi="Times New Roman" w:eastAsia="Bookman Old Style" w:cs="Times New Roman"/>
+                <w:rFonts w:ascii="Times New Roman" w:eastAsia="Bookman Old Style" w:hAnsi="Times New Roman" w:cs="Times New Roman"/>
+                <w:sz w:val="24"/>
+                <w:szCs w:val="24"/>
+                <w:lang w:val="en-US"/>
+              </w:rPr>
+            </w:pPr>
+            <w:r>
+              <w:rPr>
+                <w:rFonts w:ascii="Times New Roman" w:eastAsia="Bookman Old Style" w:hAnsi="Times New Roman" w:cs="Times New Roman"/>
                 <w:sz w:val="24"/>
                 <w:szCs w:val="24"/>
                 <w:lang w:val="en-US"/>
@@ -793,14 +1023,14 @@
               <w:spacing w:after="0" w:line="300" w:lineRule="auto"/>
               <w:jc w:val="both"/>
               <w:rPr>
-                <w:rFonts w:ascii="Times New Roman" w:hAnsi="Times New Roman" w:eastAsia="Bookman Old Style" w:cs="Times New Roman"/>
-                <w:sz w:val="24"/>
-                <w:szCs w:val="24"/>
-              </w:rPr>
-            </w:pPr>
-            <w:r>
-              <w:rPr>
-                <w:rFonts w:ascii="Times New Roman" w:hAnsi="Times New Roman" w:eastAsia="Bookman Old Style" w:cs="Times New Roman"/>
+                <w:rFonts w:ascii="Times New Roman" w:eastAsia="Bookman Old Style" w:hAnsi="Times New Roman" w:cs="Times New Roman"/>
+                <w:sz w:val="24"/>
+                <w:szCs w:val="24"/>
+              </w:rPr>
+            </w:pPr>
+            <w:r>
+              <w:rPr>
+                <w:rFonts w:ascii="Times New Roman" w:eastAsia="Bookman Old Style" w:hAnsi="Times New Roman" w:cs="Times New Roman"/>
                 <w:sz w:val="24"/>
                 <w:szCs w:val="24"/>
               </w:rPr>
@@ -817,15 +1047,15 @@
               <w:spacing w:after="0" w:line="300" w:lineRule="auto"/>
               <w:jc w:val="both"/>
               <w:rPr>
-                <w:rFonts w:ascii="Times New Roman" w:hAnsi="Times New Roman" w:eastAsia="Bookman Old Style" w:cs="Times New Roman"/>
-                <w:sz w:val="24"/>
-                <w:szCs w:val="24"/>
-                <w:lang w:val="en-US"/>
-              </w:rPr>
-            </w:pPr>
-            <w:r>
-              <w:rPr>
-                <w:rFonts w:ascii="Times New Roman" w:hAnsi="Times New Roman" w:eastAsia="Bookman Old Style" w:cs="Times New Roman"/>
+                <w:rFonts w:ascii="Times New Roman" w:eastAsia="Bookman Old Style" w:hAnsi="Times New Roman" w:cs="Times New Roman"/>
+                <w:sz w:val="24"/>
+                <w:szCs w:val="24"/>
+                <w:lang w:val="en-US"/>
+              </w:rPr>
+            </w:pPr>
+            <w:r>
+              <w:rPr>
+                <w:rFonts w:ascii="Times New Roman" w:eastAsia="Bookman Old Style" w:hAnsi="Times New Roman" w:cs="Times New Roman"/>
                 <w:sz w:val="24"/>
                 <w:szCs w:val="24"/>
                 <w:lang w:val="en-US"/>
@@ -843,41 +1073,45 @@
               <w:spacing w:after="0" w:line="300" w:lineRule="auto"/>
               <w:jc w:val="both"/>
               <w:rPr>
-                <w:rFonts w:ascii="Times New Roman" w:hAnsi="Times New Roman" w:eastAsia="Bookman Old Style" w:cs="Times New Roman"/>
-                <w:sz w:val="24"/>
-                <w:szCs w:val="24"/>
-                <w:lang w:val="en-US"/>
-              </w:rPr>
-            </w:pPr>
-            <w:r>
-              <w:rPr>
-                <w:rFonts w:ascii="Times New Roman" w:hAnsi="Times New Roman" w:eastAsia="Bookman Old Style" w:cs="Times New Roman"/>
-                <w:sz w:val="24"/>
-                <w:szCs w:val="24"/>
-                <w:lang w:val="en-US"/>
-              </w:rPr>
-              <w:t>${nama_mitra}</w:t>
+                <w:rFonts w:ascii="Times New Roman" w:eastAsia="Bookman Old Style" w:hAnsi="Times New Roman" w:cs="Times New Roman"/>
+                <w:sz w:val="24"/>
+                <w:szCs w:val="24"/>
+                <w:lang w:val="en-US"/>
+              </w:rPr>
+            </w:pPr>
+            <w:r>
+              <w:rPr>
+                <w:rFonts w:ascii="Times New Roman" w:eastAsia="Bookman Old Style" w:hAnsi="Times New Roman" w:cs="Times New Roman"/>
+                <w:sz w:val="24"/>
+                <w:szCs w:val="24"/>
+                <w:lang w:val="en-US"/>
+              </w:rPr>
+              <w:t>${</w:t>
+            </w:r>
+            <w:proofErr w:type="spellStart"/>
+            <w:r>
+              <w:rPr>
+                <w:rFonts w:ascii="Times New Roman" w:eastAsia="Bookman Old Style" w:hAnsi="Times New Roman" w:cs="Times New Roman"/>
+                <w:sz w:val="24"/>
+                <w:szCs w:val="24"/>
+                <w:lang w:val="en-US"/>
+              </w:rPr>
+              <w:t>nama_mitra</w:t>
+            </w:r>
+            <w:proofErr w:type="spellEnd"/>
+            <w:r>
+              <w:rPr>
+                <w:rFonts w:ascii="Times New Roman" w:eastAsia="Bookman Old Style" w:hAnsi="Times New Roman" w:cs="Times New Roman"/>
+                <w:sz w:val="24"/>
+                <w:szCs w:val="24"/>
+                <w:lang w:val="en-US"/>
+              </w:rPr>
+              <w:t>}</w:t>
             </w:r>
           </w:p>
         </w:tc>
       </w:tr>
       <w:tr>
-        <w:tblPrEx>
-          <w:tblBorders>
-            <w:top w:val="none" w:color="auto" w:sz="0" w:space="0"/>
-            <w:left w:val="none" w:color="auto" w:sz="0" w:space="0"/>
-            <w:bottom w:val="none" w:color="auto" w:sz="0" w:space="0"/>
-            <w:right w:val="none" w:color="auto" w:sz="0" w:space="0"/>
-            <w:insideH w:val="none" w:color="auto" w:sz="0" w:space="0"/>
-            <w:insideV w:val="none" w:color="auto" w:sz="0" w:space="0"/>
-          </w:tblBorders>
-          <w:tblCellMar>
-            <w:top w:w="0" w:type="dxa"/>
-            <w:left w:w="108" w:type="dxa"/>
-            <w:bottom w:w="0" w:type="dxa"/>
-            <w:right w:w="108" w:type="dxa"/>
-          </w:tblCellMar>
-        </w:tblPrEx>
         <w:tc>
           <w:tcPr>
             <w:tcW w:w="518" w:type="dxa"/>
@@ -887,7 +1121,7 @@
               <w:spacing w:after="0" w:line="300" w:lineRule="auto"/>
               <w:jc w:val="both"/>
               <w:rPr>
-                <w:rFonts w:ascii="Times New Roman" w:hAnsi="Times New Roman" w:eastAsia="Bookman Old Style" w:cs="Times New Roman"/>
+                <w:rFonts w:ascii="Times New Roman" w:eastAsia="Bookman Old Style" w:hAnsi="Times New Roman" w:cs="Times New Roman"/>
                 <w:sz w:val="24"/>
                 <w:szCs w:val="24"/>
               </w:rPr>
@@ -903,14 +1137,14 @@
               <w:spacing w:after="0" w:line="300" w:lineRule="auto"/>
               <w:jc w:val="both"/>
               <w:rPr>
-                <w:rFonts w:ascii="Times New Roman" w:hAnsi="Times New Roman" w:eastAsia="Bookman Old Style" w:cs="Times New Roman"/>
-                <w:sz w:val="24"/>
-                <w:szCs w:val="24"/>
-              </w:rPr>
-            </w:pPr>
-            <w:r>
-              <w:rPr>
-                <w:rFonts w:ascii="Times New Roman" w:hAnsi="Times New Roman" w:eastAsia="Bookman Old Style" w:cs="Times New Roman"/>
+                <w:rFonts w:ascii="Times New Roman" w:eastAsia="Bookman Old Style" w:hAnsi="Times New Roman" w:cs="Times New Roman"/>
+                <w:sz w:val="24"/>
+                <w:szCs w:val="24"/>
+              </w:rPr>
+            </w:pPr>
+            <w:r>
+              <w:rPr>
+                <w:rFonts w:ascii="Times New Roman" w:eastAsia="Bookman Old Style" w:hAnsi="Times New Roman" w:cs="Times New Roman"/>
                 <w:sz w:val="24"/>
                 <w:szCs w:val="24"/>
               </w:rPr>
@@ -927,15 +1161,15 @@
               <w:spacing w:after="0" w:line="300" w:lineRule="auto"/>
               <w:jc w:val="both"/>
               <w:rPr>
-                <w:rFonts w:ascii="Times New Roman" w:hAnsi="Times New Roman" w:eastAsia="Bookman Old Style" w:cs="Times New Roman"/>
-                <w:sz w:val="24"/>
-                <w:szCs w:val="24"/>
-                <w:lang w:val="en-US"/>
-              </w:rPr>
-            </w:pPr>
-            <w:r>
-              <w:rPr>
-                <w:rFonts w:ascii="Times New Roman" w:hAnsi="Times New Roman" w:eastAsia="Bookman Old Style" w:cs="Times New Roman"/>
+                <w:rFonts w:ascii="Times New Roman" w:eastAsia="Bookman Old Style" w:hAnsi="Times New Roman" w:cs="Times New Roman"/>
+                <w:sz w:val="24"/>
+                <w:szCs w:val="24"/>
+                <w:lang w:val="en-US"/>
+              </w:rPr>
+            </w:pPr>
+            <w:r>
+              <w:rPr>
+                <w:rFonts w:ascii="Times New Roman" w:eastAsia="Bookman Old Style" w:hAnsi="Times New Roman" w:cs="Times New Roman"/>
                 <w:sz w:val="24"/>
                 <w:szCs w:val="24"/>
                 <w:lang w:val="en-US"/>
@@ -953,14 +1187,14 @@
               <w:spacing w:after="0" w:line="300" w:lineRule="auto"/>
               <w:jc w:val="both"/>
               <w:rPr>
-                <w:rFonts w:ascii="Times New Roman" w:hAnsi="Times New Roman" w:eastAsia="Bookman Old Style" w:cs="Times New Roman"/>
-                <w:sz w:val="24"/>
-                <w:szCs w:val="24"/>
-              </w:rPr>
-            </w:pPr>
-            <w:r>
-              <w:rPr>
-                <w:rFonts w:ascii="Times New Roman" w:hAnsi="Times New Roman" w:eastAsia="Bookman Old Style" w:cs="Times New Roman"/>
+                <w:rFonts w:ascii="Times New Roman" w:eastAsia="Bookman Old Style" w:hAnsi="Times New Roman" w:cs="Times New Roman"/>
+                <w:sz w:val="24"/>
+                <w:szCs w:val="24"/>
+              </w:rPr>
+            </w:pPr>
+            <w:r>
+              <w:rPr>
+                <w:rFonts w:ascii="Times New Roman" w:eastAsia="Bookman Old Style" w:hAnsi="Times New Roman" w:cs="Times New Roman"/>
                 <w:sz w:val="24"/>
                 <w:szCs w:val="24"/>
               </w:rPr>
@@ -968,16 +1202,56 @@
             </w:r>
             <w:r>
               <w:rPr>
-                <w:rFonts w:ascii="Times New Roman" w:hAnsi="Times New Roman" w:eastAsia="Bookman Old Style" w:cs="Times New Roman"/>
-                <w:sz w:val="24"/>
-                <w:szCs w:val="24"/>
-                <w:lang w:val="en-US"/>
-              </w:rPr>
-              <w:t xml:space="preserve">Kegiatan Sensus/Survei Tahun ${tahun_kegiatan} </w:t>
-            </w:r>
-            <w:r>
-              <w:rPr>
-                <w:rFonts w:ascii="Times New Roman" w:hAnsi="Times New Roman" w:eastAsia="Bookman Old Style" w:cs="Times New Roman"/>
+                <w:rFonts w:ascii="Times New Roman" w:eastAsia="Bookman Old Style" w:hAnsi="Times New Roman" w:cs="Times New Roman"/>
+                <w:sz w:val="24"/>
+                <w:szCs w:val="24"/>
+                <w:lang w:val="en-US"/>
+              </w:rPr>
+              <w:t>Kegiatan Sensus/</w:t>
+            </w:r>
+            <w:proofErr w:type="spellStart"/>
+            <w:r>
+              <w:rPr>
+                <w:rFonts w:ascii="Times New Roman" w:eastAsia="Bookman Old Style" w:hAnsi="Times New Roman" w:cs="Times New Roman"/>
+                <w:sz w:val="24"/>
+                <w:szCs w:val="24"/>
+                <w:lang w:val="en-US"/>
+              </w:rPr>
+              <w:t>Survei</w:t>
+            </w:r>
+            <w:proofErr w:type="spellEnd"/>
+            <w:r>
+              <w:rPr>
+                <w:rFonts w:ascii="Times New Roman" w:eastAsia="Bookman Old Style" w:hAnsi="Times New Roman" w:cs="Times New Roman"/>
+                <w:sz w:val="24"/>
+                <w:szCs w:val="24"/>
+                <w:lang w:val="en-US"/>
+              </w:rPr>
+              <w:t xml:space="preserve"> Tahun ${</w:t>
+            </w:r>
+            <w:proofErr w:type="spellStart"/>
+            <w:r>
+              <w:rPr>
+                <w:rFonts w:ascii="Times New Roman" w:eastAsia="Bookman Old Style" w:hAnsi="Times New Roman" w:cs="Times New Roman"/>
+                <w:sz w:val="24"/>
+                <w:szCs w:val="24"/>
+                <w:lang w:val="en-US"/>
+              </w:rPr>
+              <w:t>tahun_kegiatan</w:t>
+            </w:r>
+            <w:proofErr w:type="spellEnd"/>
+            <w:r>
+              <w:rPr>
+                <w:rFonts w:ascii="Times New Roman" w:eastAsia="Bookman Old Style" w:hAnsi="Times New Roman" w:cs="Times New Roman"/>
+                <w:sz w:val="24"/>
+                <w:szCs w:val="24"/>
+                <w:lang w:val="en-US"/>
+              </w:rPr>
+              <w:t xml:space="preserve">} </w:t>
+            </w:r>
+            <w:r>
+              <w:rPr>
+                <w:rFonts w:ascii="Times New Roman" w:eastAsia="Bookman Old Style" w:hAnsi="Times New Roman" w:cs="Times New Roman"/>
                 <w:sz w:val="24"/>
                 <w:szCs w:val="24"/>
               </w:rPr>
@@ -985,16 +1259,36 @@
             </w:r>
             <w:r>
               <w:rPr>
-                <w:rFonts w:ascii="Times New Roman" w:hAnsi="Times New Roman" w:eastAsia="Bookman Old Style" w:cs="Times New Roman"/>
-                <w:sz w:val="24"/>
-                <w:szCs w:val="24"/>
-                <w:lang w:val="en-US"/>
-              </w:rPr>
-              <w:t xml:space="preserve"> ${alamat_mitra}</w:t>
-            </w:r>
-            <w:r>
-              <w:rPr>
-                <w:rFonts w:ascii="Times New Roman" w:hAnsi="Times New Roman" w:eastAsia="Bookman Old Style" w:cs="Times New Roman"/>
+                <w:rFonts w:ascii="Times New Roman" w:eastAsia="Bookman Old Style" w:hAnsi="Times New Roman" w:cs="Times New Roman"/>
+                <w:sz w:val="24"/>
+                <w:szCs w:val="24"/>
+                <w:lang w:val="en-US"/>
+              </w:rPr>
+              <w:t xml:space="preserve"> ${</w:t>
+            </w:r>
+            <w:proofErr w:type="spellStart"/>
+            <w:r>
+              <w:rPr>
+                <w:rFonts w:ascii="Times New Roman" w:eastAsia="Bookman Old Style" w:hAnsi="Times New Roman" w:cs="Times New Roman"/>
+                <w:sz w:val="24"/>
+                <w:szCs w:val="24"/>
+                <w:lang w:val="en-US"/>
+              </w:rPr>
+              <w:t>alamat_mitra</w:t>
+            </w:r>
+            <w:proofErr w:type="spellEnd"/>
+            <w:r>
+              <w:rPr>
+                <w:rFonts w:ascii="Times New Roman" w:eastAsia="Bookman Old Style" w:hAnsi="Times New Roman" w:cs="Times New Roman"/>
+                <w:sz w:val="24"/>
+                <w:szCs w:val="24"/>
+                <w:lang w:val="en-US"/>
+              </w:rPr>
+              <w:t>}</w:t>
+            </w:r>
+            <w:r>
+              <w:rPr>
+                <w:rFonts w:ascii="Times New Roman" w:eastAsia="Bookman Old Style" w:hAnsi="Times New Roman" w:cs="Times New Roman"/>
                 <w:sz w:val="24"/>
                 <w:szCs w:val="24"/>
               </w:rPr>
@@ -1031,7 +1325,27 @@
           <w:szCs w:val="24"/>
           <w:lang w:val="en-US"/>
         </w:rPr>
-        <w:t xml:space="preserve"> ${nomor_spk}</w:t>
+        <w:t xml:space="preserve"> ${</w:t>
+      </w:r>
+      <w:proofErr w:type="spellStart"/>
+      <w:r>
+        <w:rPr>
+          <w:rFonts w:ascii="Times New Roman" w:hAnsi="Times New Roman" w:cs="Times New Roman"/>
+          <w:sz w:val="24"/>
+          <w:szCs w:val="24"/>
+          <w:lang w:val="en-US"/>
+        </w:rPr>
+        <w:t>nomor_spk</w:t>
+      </w:r>
+      <w:proofErr w:type="spellEnd"/>
+      <w:r>
+        <w:rPr>
+          <w:rFonts w:ascii="Times New Roman" w:hAnsi="Times New Roman" w:cs="Times New Roman"/>
+          <w:sz w:val="24"/>
+          <w:szCs w:val="24"/>
+          <w:lang w:val="en-US"/>
+        </w:rPr>
+        <w:t>}</w:t>
       </w:r>
       <w:r>
         <w:rPr>
@@ -1048,16 +1362,116 @@
           <w:szCs w:val="24"/>
           <w:lang w:val="en-US"/>
         </w:rPr>
-        <w:t xml:space="preserve"> ${tanggal_spk} dan  Rekapitulasi Hasil Pemeriksaan Dokumen Hasil Pencacahan dan Pengolahan Bulan </w:t>
-      </w:r>
-      <w:r>
-        <w:rPr>
-          <w:rFonts w:ascii="Times New Roman" w:hAnsi="Times New Roman" w:eastAsia="Bookman Old Style" w:cs="Times New Roman"/>
-          <w:sz w:val="24"/>
-          <w:szCs w:val="24"/>
-          <w:lang w:val="en-US"/>
-        </w:rPr>
-        <w:t>${bulan_bast}</w:t>
+        <w:t xml:space="preserve"> ${</w:t>
+      </w:r>
+      <w:proofErr w:type="spellStart"/>
+      <w:r>
+        <w:rPr>
+          <w:rFonts w:ascii="Times New Roman" w:hAnsi="Times New Roman" w:cs="Times New Roman"/>
+          <w:sz w:val="24"/>
+          <w:szCs w:val="24"/>
+          <w:lang w:val="en-US"/>
+        </w:rPr>
+        <w:t>tanggal_spk</w:t>
+      </w:r>
+      <w:proofErr w:type="spellEnd"/>
+      <w:r>
+        <w:rPr>
+          <w:rFonts w:ascii="Times New Roman" w:hAnsi="Times New Roman" w:cs="Times New Roman"/>
+          <w:sz w:val="24"/>
+          <w:szCs w:val="24"/>
+          <w:lang w:val="en-US"/>
+        </w:rPr>
+        <w:t xml:space="preserve">} dan  </w:t>
+      </w:r>
+      <w:proofErr w:type="spellStart"/>
+      <w:r>
+        <w:rPr>
+          <w:rFonts w:ascii="Times New Roman" w:hAnsi="Times New Roman" w:cs="Times New Roman"/>
+          <w:sz w:val="24"/>
+          <w:szCs w:val="24"/>
+          <w:lang w:val="en-US"/>
+        </w:rPr>
+        <w:t>Rekapitulasi</w:t>
+      </w:r>
+      <w:proofErr w:type="spellEnd"/>
+      <w:r>
+        <w:rPr>
+          <w:rFonts w:ascii="Times New Roman" w:hAnsi="Times New Roman" w:cs="Times New Roman"/>
+          <w:sz w:val="24"/>
+          <w:szCs w:val="24"/>
+          <w:lang w:val="en-US"/>
+        </w:rPr>
+        <w:t xml:space="preserve"> Hasil </w:t>
+      </w:r>
+      <w:proofErr w:type="spellStart"/>
+      <w:r>
+        <w:rPr>
+          <w:rFonts w:ascii="Times New Roman" w:hAnsi="Times New Roman" w:cs="Times New Roman"/>
+          <w:sz w:val="24"/>
+          <w:szCs w:val="24"/>
+          <w:lang w:val="en-US"/>
+        </w:rPr>
+        <w:t>Pemeriksaan</w:t>
+      </w:r>
+      <w:proofErr w:type="spellEnd"/>
+      <w:r>
+        <w:rPr>
+          <w:rFonts w:ascii="Times New Roman" w:hAnsi="Times New Roman" w:cs="Times New Roman"/>
+          <w:sz w:val="24"/>
+          <w:szCs w:val="24"/>
+          <w:lang w:val="en-US"/>
+        </w:rPr>
+        <w:t xml:space="preserve"> </w:t>
+      </w:r>
+      <w:proofErr w:type="spellStart"/>
+      <w:r>
+        <w:rPr>
+          <w:rFonts w:ascii="Times New Roman" w:hAnsi="Times New Roman" w:cs="Times New Roman"/>
+          <w:sz w:val="24"/>
+          <w:szCs w:val="24"/>
+          <w:lang w:val="en-US"/>
+        </w:rPr>
+        <w:t>Dokumen</w:t>
+      </w:r>
+      <w:proofErr w:type="spellEnd"/>
+      <w:r>
+        <w:rPr>
+          <w:rFonts w:ascii="Times New Roman" w:hAnsi="Times New Roman" w:cs="Times New Roman"/>
+          <w:sz w:val="24"/>
+          <w:szCs w:val="24"/>
+          <w:lang w:val="en-US"/>
+        </w:rPr>
+        <w:t xml:space="preserve"> Hasil Pencacahan dan Pengolahan Bulan </w:t>
+      </w:r>
+      <w:r>
+        <w:rPr>
+          <w:rFonts w:ascii="Times New Roman" w:eastAsia="Bookman Old Style" w:hAnsi="Times New Roman" w:cs="Times New Roman"/>
+          <w:sz w:val="24"/>
+          <w:szCs w:val="24"/>
+          <w:lang w:val="en-US"/>
+        </w:rPr>
+        <w:t>${</w:t>
+      </w:r>
+      <w:proofErr w:type="spellStart"/>
+      <w:r>
+        <w:rPr>
+          <w:rFonts w:ascii="Times New Roman" w:eastAsia="Bookman Old Style" w:hAnsi="Times New Roman" w:cs="Times New Roman"/>
+          <w:sz w:val="24"/>
+          <w:szCs w:val="24"/>
+          <w:lang w:val="en-US"/>
+        </w:rPr>
+        <w:t>bulan_bast</w:t>
+      </w:r>
+      <w:proofErr w:type="spellEnd"/>
+      <w:r>
+        <w:rPr>
+          <w:rFonts w:ascii="Times New Roman" w:eastAsia="Bookman Old Style" w:hAnsi="Times New Roman" w:cs="Times New Roman"/>
+          <w:sz w:val="24"/>
+          <w:szCs w:val="24"/>
+          <w:lang w:val="en-US"/>
+        </w:rPr>
+        <w:t>}</w:t>
       </w:r>
       <w:r>
         <w:rPr>
@@ -1070,21 +1484,101 @@
       </w:r>
       <w:r>
         <w:rPr>
-          <w:rFonts w:ascii="Times New Roman" w:hAnsi="Times New Roman" w:eastAsia="Bookman Old Style" w:cs="Times New Roman"/>
-          <w:sz w:val="24"/>
-          <w:szCs w:val="24"/>
-          <w:lang w:val="en-US"/>
-        </w:rPr>
-        <w:t>${tahun_kegiatan}</w:t>
-      </w:r>
-      <w:r>
-        <w:rPr>
-          <w:rFonts w:ascii="Times New Roman" w:hAnsi="Times New Roman" w:cs="Times New Roman"/>
-          <w:sz w:val="24"/>
-          <w:szCs w:val="24"/>
-          <w:lang w:val="en-US"/>
-        </w:rPr>
-        <w:t xml:space="preserve"> BPS Kota Gunungsitoli (terlampir) </w:t>
+          <w:rFonts w:ascii="Times New Roman" w:eastAsia="Bookman Old Style" w:hAnsi="Times New Roman" w:cs="Times New Roman"/>
+          <w:sz w:val="24"/>
+          <w:szCs w:val="24"/>
+          <w:lang w:val="en-US"/>
+        </w:rPr>
+        <w:t>${</w:t>
+      </w:r>
+      <w:proofErr w:type="spellStart"/>
+      <w:r>
+        <w:rPr>
+          <w:rFonts w:ascii="Times New Roman" w:eastAsia="Bookman Old Style" w:hAnsi="Times New Roman" w:cs="Times New Roman"/>
+          <w:sz w:val="24"/>
+          <w:szCs w:val="24"/>
+          <w:lang w:val="en-US"/>
+        </w:rPr>
+        <w:t>tahun_kegiatan</w:t>
+      </w:r>
+      <w:proofErr w:type="spellEnd"/>
+      <w:r>
+        <w:rPr>
+          <w:rFonts w:ascii="Times New Roman" w:eastAsia="Bookman Old Style" w:hAnsi="Times New Roman" w:cs="Times New Roman"/>
+          <w:sz w:val="24"/>
+          <w:szCs w:val="24"/>
+          <w:lang w:val="en-US"/>
+        </w:rPr>
+        <w:t>}</w:t>
+      </w:r>
+      <w:r>
+        <w:rPr>
+          <w:rFonts w:ascii="Times New Roman" w:hAnsi="Times New Roman" w:cs="Times New Roman"/>
+          <w:sz w:val="24"/>
+          <w:szCs w:val="24"/>
+          <w:lang w:val="en-US"/>
+        </w:rPr>
+        <w:t xml:space="preserve"> BPS </w:t>
+      </w:r>
+      <w:proofErr w:type="spellStart"/>
+      <w:r>
+        <w:rPr>
+          <w:rFonts w:ascii="Times New Roman" w:hAnsi="Times New Roman" w:cs="Times New Roman"/>
+          <w:sz w:val="24"/>
+          <w:szCs w:val="24"/>
+          <w:lang w:val="en-US"/>
+        </w:rPr>
+        <w:t>Kabupaten</w:t>
+      </w:r>
+      <w:proofErr w:type="spellEnd"/>
+      <w:r>
+        <w:rPr>
+          <w:rFonts w:ascii="Times New Roman" w:hAnsi="Times New Roman" w:cs="Times New Roman"/>
+          <w:sz w:val="24"/>
+          <w:szCs w:val="24"/>
+          <w:lang w:val="en-US"/>
+        </w:rPr>
+        <w:t xml:space="preserve"> </w:t>
+      </w:r>
+      <w:proofErr w:type="spellStart"/>
+      <w:r>
+        <w:rPr>
+          <w:rFonts w:ascii="Times New Roman" w:hAnsi="Times New Roman" w:cs="Times New Roman"/>
+          <w:sz w:val="24"/>
+          <w:szCs w:val="24"/>
+          <w:lang w:val="en-US"/>
+        </w:rPr>
+        <w:t>Langkat</w:t>
+      </w:r>
+      <w:proofErr w:type="spellEnd"/>
+      <w:r>
+        <w:rPr>
+          <w:rFonts w:ascii="Times New Roman" w:hAnsi="Times New Roman" w:cs="Times New Roman"/>
+          <w:sz w:val="24"/>
+          <w:szCs w:val="24"/>
+          <w:lang w:val="en-US"/>
+        </w:rPr>
+        <w:t xml:space="preserve"> (</w:t>
+      </w:r>
+      <w:proofErr w:type="spellStart"/>
+      <w:r>
+        <w:rPr>
+          <w:rFonts w:ascii="Times New Roman" w:hAnsi="Times New Roman" w:cs="Times New Roman"/>
+          <w:sz w:val="24"/>
+          <w:szCs w:val="24"/>
+          <w:lang w:val="en-US"/>
+        </w:rPr>
+        <w:t>terlampir</w:t>
+      </w:r>
+      <w:proofErr w:type="spellEnd"/>
+      <w:r>
+        <w:rPr>
+          <w:rFonts w:ascii="Times New Roman" w:hAnsi="Times New Roman" w:cs="Times New Roman"/>
+          <w:sz w:val="24"/>
+          <w:szCs w:val="24"/>
+          <w:lang w:val="en-US"/>
+        </w:rPr>
+        <w:t xml:space="preserve">) </w:t>
       </w:r>
       <w:r>
         <w:rPr>
@@ -1096,7 +1590,7 @@
       </w:r>
       <w:r>
         <w:rPr>
-          <w:rFonts w:ascii="Times New Roman" w:hAnsi="Times New Roman" w:eastAsia="Bookman Old Style" w:cs="Times New Roman"/>
+          <w:rFonts w:ascii="Times New Roman" w:eastAsia="Bookman Old Style" w:hAnsi="Times New Roman" w:cs="Times New Roman"/>
           <w:sz w:val="24"/>
           <w:szCs w:val="24"/>
         </w:rPr>
@@ -1104,41 +1598,74 @@
       </w:r>
       <w:r>
         <w:rPr>
-          <w:rFonts w:ascii="Times New Roman" w:hAnsi="Times New Roman" w:eastAsia="Bookman Old Style" w:cs="Times New Roman"/>
-          <w:sz w:val="24"/>
-          <w:szCs w:val="24"/>
-          <w:lang w:val="en-US"/>
-        </w:rPr>
-        <w:t>kegiatan Sensus/Survei</w:t>
-      </w:r>
-      <w:r>
-        <w:rPr>
-          <w:rFonts w:ascii="Times New Roman" w:hAnsi="Times New Roman" w:eastAsia="Bookman Old Style" w:cs="Times New Roman"/>
+          <w:rFonts w:ascii="Times New Roman" w:eastAsia="Bookman Old Style" w:hAnsi="Times New Roman" w:cs="Times New Roman"/>
+          <w:sz w:val="24"/>
+          <w:szCs w:val="24"/>
+          <w:lang w:val="en-US"/>
+        </w:rPr>
+        <w:t>kegiatan Sensus/</w:t>
+      </w:r>
+      <w:proofErr w:type="spellStart"/>
+      <w:r>
+        <w:rPr>
+          <w:rFonts w:ascii="Times New Roman" w:eastAsia="Bookman Old Style" w:hAnsi="Times New Roman" w:cs="Times New Roman"/>
+          <w:sz w:val="24"/>
+          <w:szCs w:val="24"/>
+          <w:lang w:val="en-US"/>
+        </w:rPr>
+        <w:t>Survei</w:t>
+      </w:r>
+      <w:proofErr w:type="spellEnd"/>
+      <w:r>
+        <w:rPr>
+          <w:rFonts w:ascii="Times New Roman" w:eastAsia="Bookman Old Style" w:hAnsi="Times New Roman" w:cs="Times New Roman"/>
           <w:sz w:val="24"/>
           <w:szCs w:val="24"/>
         </w:rPr>
         <w:t xml:space="preserve"> sesuai wilayah tugasnya di </w:t>
       </w:r>
-      <w:r>
-        <w:rPr>
-          <w:rFonts w:ascii="Times New Roman" w:hAnsi="Times New Roman" w:eastAsia="Bookman Old Style" w:cs="Times New Roman"/>
-          <w:sz w:val="24"/>
-          <w:szCs w:val="24"/>
-          <w:lang w:val="en-US"/>
-        </w:rPr>
-        <w:t>Kota Gunungsitoli</w:t>
-      </w:r>
-      <w:r>
-        <w:rPr>
-          <w:rFonts w:ascii="Times New Roman" w:hAnsi="Times New Roman" w:eastAsia="Bookman Old Style" w:cs="Times New Roman"/>
-          <w:sz w:val="24"/>
-          <w:szCs w:val="24"/>
+      <w:proofErr w:type="spellStart"/>
+      <w:r>
+        <w:rPr>
+          <w:rFonts w:ascii="Times New Roman" w:eastAsia="Bookman Old Style" w:hAnsi="Times New Roman" w:cs="Times New Roman"/>
+          <w:sz w:val="24"/>
+          <w:szCs w:val="24"/>
+          <w:lang w:val="en-US"/>
+        </w:rPr>
+        <w:t>Kabupaten</w:t>
+      </w:r>
+      <w:proofErr w:type="spellEnd"/>
+      <w:r>
+        <w:rPr>
+          <w:rFonts w:ascii="Times New Roman" w:eastAsia="Bookman Old Style" w:hAnsi="Times New Roman" w:cs="Times New Roman"/>
+          <w:sz w:val="24"/>
+          <w:szCs w:val="24"/>
+          <w:lang w:val="en-US"/>
         </w:rPr>
         <w:t xml:space="preserve"> </w:t>
       </w:r>
-      <w:r>
-        <w:rPr>
-          <w:rFonts w:ascii="Times New Roman" w:hAnsi="Times New Roman" w:eastAsia="Bookman Old Style" w:cs="Times New Roman"/>
+      <w:proofErr w:type="spellStart"/>
+      <w:r>
+        <w:rPr>
+          <w:rFonts w:ascii="Times New Roman" w:eastAsia="Bookman Old Style" w:hAnsi="Times New Roman" w:cs="Times New Roman"/>
+          <w:sz w:val="24"/>
+          <w:szCs w:val="24"/>
+          <w:lang w:val="en-US"/>
+        </w:rPr>
+        <w:t>Langkat</w:t>
+      </w:r>
+      <w:proofErr w:type="spellEnd"/>
+      <w:r>
+        <w:rPr>
+          <w:rFonts w:ascii="Times New Roman" w:eastAsia="Bookman Old Style" w:hAnsi="Times New Roman" w:cs="Times New Roman"/>
+          <w:sz w:val="24"/>
+          <w:szCs w:val="24"/>
+        </w:rPr>
+        <w:t xml:space="preserve"> </w:t>
+      </w:r>
+      <w:r>
+        <w:rPr>
+          <w:rFonts w:ascii="Times New Roman" w:eastAsia="Bookman Old Style" w:hAnsi="Times New Roman" w:cs="Times New Roman"/>
           <w:sz w:val="24"/>
           <w:szCs w:val="24"/>
           <w:lang w:val="en-US"/>
@@ -1152,11 +1679,31 @@
           <w:szCs w:val="24"/>
           <w:lang w:val="en-US"/>
         </w:rPr>
-        <w:t>${tanggal_ttd}</w:t>
-      </w:r>
-      <w:r>
-        <w:rPr>
-          <w:rFonts w:ascii="Times New Roman" w:hAnsi="Times New Roman" w:eastAsia="Bookman Old Style" w:cs="Times New Roman"/>
+        <w:t>${</w:t>
+      </w:r>
+      <w:proofErr w:type="spellStart"/>
+      <w:r>
+        <w:rPr>
+          <w:rFonts w:ascii="Times New Roman" w:hAnsi="Times New Roman" w:cs="Times New Roman"/>
+          <w:sz w:val="24"/>
+          <w:szCs w:val="24"/>
+          <w:lang w:val="en-US"/>
+        </w:rPr>
+        <w:t>tanggal_ttd</w:t>
+      </w:r>
+      <w:proofErr w:type="spellEnd"/>
+      <w:r>
+        <w:rPr>
+          <w:rFonts w:ascii="Times New Roman" w:hAnsi="Times New Roman" w:cs="Times New Roman"/>
+          <w:sz w:val="24"/>
+          <w:szCs w:val="24"/>
+          <w:lang w:val="en-US"/>
+        </w:rPr>
+        <w:t>}</w:t>
+      </w:r>
+      <w:r>
+        <w:rPr>
+          <w:rFonts w:ascii="Times New Roman" w:eastAsia="Bookman Old Style" w:hAnsi="Times New Roman" w:cs="Times New Roman"/>
           <w:sz w:val="24"/>
           <w:szCs w:val="24"/>
           <w:lang w:val="en-US"/>
@@ -1165,7 +1712,7 @@
       </w:r>
       <w:r>
         <w:rPr>
-          <w:rFonts w:ascii="Times New Roman" w:hAnsi="Times New Roman" w:eastAsia="Bookman Old Style" w:cs="Times New Roman"/>
+          <w:rFonts w:ascii="Times New Roman" w:eastAsia="Bookman Old Style" w:hAnsi="Times New Roman" w:cs="Times New Roman"/>
           <w:sz w:val="24"/>
           <w:szCs w:val="24"/>
         </w:rPr>
@@ -1174,46 +1721,28 @@
     </w:p>
     <w:tbl>
       <w:tblPr>
-        <w:tblStyle w:val="15"/>
+        <w:tblStyle w:val="TableGrid"/>
         <w:tblW w:w="0" w:type="auto"/>
         <w:tblInd w:w="195" w:type="dxa"/>
         <w:tblBorders>
-          <w:top w:val="none" w:color="auto" w:sz="0" w:space="0"/>
-          <w:left w:val="none" w:color="auto" w:sz="0" w:space="0"/>
-          <w:bottom w:val="none" w:color="auto" w:sz="0" w:space="0"/>
-          <w:right w:val="none" w:color="auto" w:sz="0" w:space="0"/>
-          <w:insideH w:val="none" w:color="auto" w:sz="0" w:space="0"/>
-          <w:insideV w:val="none" w:color="auto" w:sz="0" w:space="0"/>
+          <w:top w:val="none" w:sz="0" w:space="0" w:color="auto"/>
+          <w:left w:val="none" w:sz="0" w:space="0" w:color="auto"/>
+          <w:bottom w:val="none" w:sz="0" w:space="0" w:color="auto"/>
+          <w:right w:val="none" w:sz="0" w:space="0" w:color="auto"/>
+          <w:insideH w:val="none" w:sz="0" w:space="0" w:color="auto"/>
+          <w:insideV w:val="none" w:sz="0" w:space="0" w:color="auto"/>
         </w:tblBorders>
-        <w:tblLayout w:type="autofit"/>
         <w:tblCellMar>
-          <w:top w:w="0" w:type="dxa"/>
           <w:left w:w="108" w:type="dxa"/>
-          <w:bottom w:w="0" w:type="dxa"/>
           <w:right w:w="108" w:type="dxa"/>
         </w:tblCellMar>
+        <w:tblLook w:val="04A0" w:firstRow="1" w:lastRow="0" w:firstColumn="1" w:lastColumn="0" w:noHBand="0" w:noVBand="1"/>
       </w:tblPr>
       <w:tblGrid>
-        <w:gridCol w:w="600"/>
-        <w:gridCol w:w="9059"/>
+        <w:gridCol w:w="591"/>
+        <w:gridCol w:w="8852"/>
       </w:tblGrid>
       <w:tr>
-        <w:tblPrEx>
-          <w:tblBorders>
-            <w:top w:val="none" w:color="auto" w:sz="0" w:space="0"/>
-            <w:left w:val="none" w:color="auto" w:sz="0" w:space="0"/>
-            <w:bottom w:val="none" w:color="auto" w:sz="0" w:space="0"/>
-            <w:right w:val="none" w:color="auto" w:sz="0" w:space="0"/>
-            <w:insideH w:val="none" w:color="auto" w:sz="0" w:space="0"/>
-            <w:insideV w:val="none" w:color="auto" w:sz="0" w:space="0"/>
-          </w:tblBorders>
-          <w:tblCellMar>
-            <w:top w:w="0" w:type="dxa"/>
-            <w:left w:w="108" w:type="dxa"/>
-            <w:bottom w:w="0" w:type="dxa"/>
-            <w:right w:w="108" w:type="dxa"/>
-          </w:tblCellMar>
-        </w:tblPrEx>
         <w:tc>
           <w:tcPr>
             <w:tcW w:w="600" w:type="dxa"/>
@@ -1223,15 +1752,15 @@
               <w:spacing w:after="0" w:line="300" w:lineRule="auto"/>
               <w:jc w:val="both"/>
               <w:rPr>
-                <w:rFonts w:ascii="Times New Roman" w:hAnsi="Times New Roman" w:eastAsia="Bookman Old Style" w:cs="Times New Roman"/>
-                <w:sz w:val="24"/>
-                <w:szCs w:val="24"/>
-                <w:lang w:val="en-US"/>
-              </w:rPr>
-            </w:pPr>
-            <w:r>
-              <w:rPr>
-                <w:rFonts w:ascii="Times New Roman" w:hAnsi="Times New Roman" w:eastAsia="Bookman Old Style" w:cs="Times New Roman"/>
+                <w:rFonts w:ascii="Times New Roman" w:eastAsia="Bookman Old Style" w:hAnsi="Times New Roman" w:cs="Times New Roman"/>
+                <w:sz w:val="24"/>
+                <w:szCs w:val="24"/>
+                <w:lang w:val="en-US"/>
+              </w:rPr>
+            </w:pPr>
+            <w:r>
+              <w:rPr>
+                <w:rFonts w:ascii="Times New Roman" w:eastAsia="Bookman Old Style" w:hAnsi="Times New Roman" w:cs="Times New Roman"/>
                 <w:sz w:val="24"/>
                 <w:szCs w:val="24"/>
                 <w:lang w:val="en-US"/>
@@ -1249,14 +1778,14 @@
               <w:spacing w:after="0" w:line="300" w:lineRule="auto"/>
               <w:jc w:val="both"/>
               <w:rPr>
-                <w:rFonts w:ascii="Times New Roman" w:hAnsi="Times New Roman" w:eastAsia="Bookman Old Style" w:cs="Times New Roman"/>
-                <w:sz w:val="24"/>
-                <w:szCs w:val="24"/>
-              </w:rPr>
-            </w:pPr>
-            <w:r>
-              <w:rPr>
-                <w:rFonts w:ascii="Times New Roman" w:hAnsi="Times New Roman" w:eastAsia="Bookman Old Style" w:cs="Times New Roman"/>
+                <w:rFonts w:ascii="Times New Roman" w:eastAsia="Bookman Old Style" w:hAnsi="Times New Roman" w:cs="Times New Roman"/>
+                <w:sz w:val="24"/>
+                <w:szCs w:val="24"/>
+              </w:rPr>
+            </w:pPr>
+            <w:r>
+              <w:rPr>
+                <w:rFonts w:ascii="Times New Roman" w:eastAsia="Bookman Old Style" w:hAnsi="Times New Roman" w:cs="Times New Roman"/>
                 <w:sz w:val="24"/>
                 <w:szCs w:val="24"/>
               </w:rPr>
@@ -1266,22 +1795,6 @@
         </w:tc>
       </w:tr>
       <w:tr>
-        <w:tblPrEx>
-          <w:tblBorders>
-            <w:top w:val="none" w:color="auto" w:sz="0" w:space="0"/>
-            <w:left w:val="none" w:color="auto" w:sz="0" w:space="0"/>
-            <w:bottom w:val="none" w:color="auto" w:sz="0" w:space="0"/>
-            <w:right w:val="none" w:color="auto" w:sz="0" w:space="0"/>
-            <w:insideH w:val="none" w:color="auto" w:sz="0" w:space="0"/>
-            <w:insideV w:val="none" w:color="auto" w:sz="0" w:space="0"/>
-          </w:tblBorders>
-          <w:tblCellMar>
-            <w:top w:w="0" w:type="dxa"/>
-            <w:left w:w="108" w:type="dxa"/>
-            <w:bottom w:w="0" w:type="dxa"/>
-            <w:right w:w="108" w:type="dxa"/>
-          </w:tblCellMar>
-        </w:tblPrEx>
         <w:tc>
           <w:tcPr>
             <w:tcW w:w="600" w:type="dxa"/>
@@ -1291,15 +1804,15 @@
               <w:spacing w:after="0" w:line="300" w:lineRule="auto"/>
               <w:jc w:val="both"/>
               <w:rPr>
-                <w:rFonts w:ascii="Times New Roman" w:hAnsi="Times New Roman" w:eastAsia="Bookman Old Style" w:cs="Times New Roman"/>
-                <w:sz w:val="24"/>
-                <w:szCs w:val="24"/>
-                <w:lang w:val="en-US"/>
-              </w:rPr>
-            </w:pPr>
-            <w:r>
-              <w:rPr>
-                <w:rFonts w:ascii="Times New Roman" w:hAnsi="Times New Roman" w:eastAsia="Bookman Old Style" w:cs="Times New Roman"/>
+                <w:rFonts w:ascii="Times New Roman" w:eastAsia="Bookman Old Style" w:hAnsi="Times New Roman" w:cs="Times New Roman"/>
+                <w:sz w:val="24"/>
+                <w:szCs w:val="24"/>
+                <w:lang w:val="en-US"/>
+              </w:rPr>
+            </w:pPr>
+            <w:r>
+              <w:rPr>
+                <w:rFonts w:ascii="Times New Roman" w:eastAsia="Bookman Old Style" w:hAnsi="Times New Roman" w:cs="Times New Roman"/>
                 <w:sz w:val="24"/>
                 <w:szCs w:val="24"/>
                 <w:lang w:val="en-US"/>
@@ -1317,14 +1830,14 @@
               <w:spacing w:after="0" w:line="300" w:lineRule="auto"/>
               <w:jc w:val="both"/>
               <w:rPr>
-                <w:rFonts w:ascii="Times New Roman" w:hAnsi="Times New Roman" w:eastAsia="Bookman Old Style" w:cs="Times New Roman"/>
-                <w:sz w:val="24"/>
-                <w:szCs w:val="24"/>
-              </w:rPr>
-            </w:pPr>
-            <w:r>
-              <w:rPr>
-                <w:rFonts w:ascii="Times New Roman" w:hAnsi="Times New Roman" w:eastAsia="Bookman Old Style" w:cs="Times New Roman"/>
+                <w:rFonts w:ascii="Times New Roman" w:eastAsia="Bookman Old Style" w:hAnsi="Times New Roman" w:cs="Times New Roman"/>
+                <w:sz w:val="24"/>
+                <w:szCs w:val="24"/>
+              </w:rPr>
+            </w:pPr>
+            <w:r>
+              <w:rPr>
+                <w:rFonts w:ascii="Times New Roman" w:eastAsia="Bookman Old Style" w:hAnsi="Times New Roman" w:cs="Times New Roman"/>
                 <w:sz w:val="24"/>
                 <w:szCs w:val="24"/>
               </w:rPr>
@@ -1332,7 +1845,7 @@
             </w:r>
             <w:r>
               <w:rPr>
-                <w:rFonts w:ascii="Times New Roman" w:hAnsi="Times New Roman" w:eastAsia="Bookman Old Style" w:cs="Times New Roman"/>
+                <w:rFonts w:ascii="Times New Roman" w:eastAsia="Bookman Old Style" w:hAnsi="Times New Roman" w:cs="Times New Roman"/>
                 <w:sz w:val="24"/>
                 <w:szCs w:val="24"/>
                 <w:lang w:val="en-US"/>
@@ -1341,7 +1854,7 @@
             </w:r>
             <w:r>
               <w:rPr>
-                <w:rFonts w:ascii="Times New Roman" w:hAnsi="Times New Roman" w:eastAsia="Bookman Old Style" w:cs="Times New Roman"/>
+                <w:rFonts w:ascii="Times New Roman" w:eastAsia="Bookman Old Style" w:hAnsi="Times New Roman" w:cs="Times New Roman"/>
                 <w:i/>
                 <w:iCs/>
                 <w:sz w:val="24"/>
@@ -1352,7 +1865,7 @@
             </w:r>
             <w:r>
               <w:rPr>
-                <w:rFonts w:ascii="Times New Roman" w:hAnsi="Times New Roman" w:eastAsia="Bookman Old Style" w:cs="Times New Roman"/>
+                <w:rFonts w:ascii="Times New Roman" w:eastAsia="Bookman Old Style" w:hAnsi="Times New Roman" w:cs="Times New Roman"/>
                 <w:sz w:val="24"/>
                 <w:szCs w:val="24"/>
               </w:rPr>
@@ -1368,14 +1881,14 @@
         <w:ind w:firstLine="709"/>
         <w:jc w:val="both"/>
         <w:rPr>
-          <w:rFonts w:ascii="Times New Roman" w:hAnsi="Times New Roman" w:eastAsia="Bookman Old Style" w:cs="Times New Roman"/>
+          <w:rFonts w:ascii="Times New Roman" w:eastAsia="Bookman Old Style" w:hAnsi="Times New Roman" w:cs="Times New Roman"/>
           <w:sz w:val="24"/>
           <w:szCs w:val="24"/>
         </w:rPr>
       </w:pPr>
       <w:r>
         <w:rPr>
-          <w:rFonts w:ascii="Times New Roman" w:hAnsi="Times New Roman" w:eastAsia="Bookman Old Style" w:cs="Times New Roman"/>
+          <w:rFonts w:ascii="Times New Roman" w:eastAsia="Bookman Old Style" w:hAnsi="Times New Roman" w:cs="Times New Roman"/>
           <w:sz w:val="24"/>
           <w:szCs w:val="24"/>
         </w:rPr>
@@ -1384,48 +1897,26 @@
     </w:p>
     <w:tbl>
       <w:tblPr>
-        <w:tblStyle w:val="15"/>
+        <w:tblStyle w:val="TableGrid"/>
         <w:tblW w:w="0" w:type="auto"/>
         <w:tblInd w:w="0" w:type="dxa"/>
         <w:tblBorders>
-          <w:top w:val="none" w:color="auto" w:sz="0" w:space="0"/>
-          <w:left w:val="none" w:color="auto" w:sz="0" w:space="0"/>
-          <w:bottom w:val="none" w:color="auto" w:sz="0" w:space="0"/>
-          <w:right w:val="none" w:color="auto" w:sz="0" w:space="0"/>
-          <w:insideH w:val="none" w:color="auto" w:sz="0" w:space="0"/>
-          <w:insideV w:val="none" w:color="auto" w:sz="0" w:space="0"/>
+          <w:top w:val="none" w:sz="0" w:space="0" w:color="auto"/>
+          <w:left w:val="none" w:sz="0" w:space="0" w:color="auto"/>
+          <w:bottom w:val="none" w:sz="0" w:space="0" w:color="auto"/>
+          <w:right w:val="none" w:sz="0" w:space="0" w:color="auto"/>
+          <w:insideH w:val="none" w:sz="0" w:space="0" w:color="auto"/>
+          <w:insideV w:val="none" w:sz="0" w:space="0" w:color="auto"/>
         </w:tblBorders>
-        <w:tblLayout w:type="autofit"/>
-        <w:tblCellMar>
-          <w:top w:w="0" w:type="dxa"/>
-          <w:left w:w="0" w:type="dxa"/>
-          <w:bottom w:w="0" w:type="dxa"/>
-          <w:right w:w="0" w:type="dxa"/>
-        </w:tblCellMar>
+        <w:tblLook w:val="04A0" w:firstRow="1" w:lastRow="0" w:firstColumn="1" w:lastColumn="0" w:noHBand="0" w:noVBand="1"/>
       </w:tblPr>
       <w:tblGrid>
         <w:gridCol w:w="4814"/>
         <w:gridCol w:w="4814"/>
       </w:tblGrid>
       <w:tr>
-        <w:tblPrEx>
-          <w:tblBorders>
-            <w:top w:val="none" w:color="auto" w:sz="0" w:space="0"/>
-            <w:left w:val="none" w:color="auto" w:sz="0" w:space="0"/>
-            <w:bottom w:val="none" w:color="auto" w:sz="0" w:space="0"/>
-            <w:right w:val="none" w:color="auto" w:sz="0" w:space="0"/>
-            <w:insideH w:val="none" w:color="auto" w:sz="0" w:space="0"/>
-            <w:insideV w:val="none" w:color="auto" w:sz="0" w:space="0"/>
-          </w:tblBorders>
-          <w:tblCellMar>
-            <w:top w:w="0" w:type="dxa"/>
-            <w:left w:w="0" w:type="dxa"/>
-            <w:bottom w:w="0" w:type="dxa"/>
-            <w:right w:w="0" w:type="dxa"/>
-          </w:tblCellMar>
-        </w:tblPrEx>
         <w:trPr>
-          <w:trHeight w:val="2839" w:hRule="atLeast"/>
+          <w:trHeight w:val="2839"/>
         </w:trPr>
         <w:tc>
           <w:tcPr>
@@ -1436,14 +1927,14 @@
               <w:spacing w:after="0" w:line="240" w:lineRule="auto"/>
               <w:jc w:val="center"/>
               <w:rPr>
-                <w:rFonts w:ascii="Times New Roman" w:hAnsi="Times New Roman" w:eastAsia="Bookman Old Style" w:cs="Times New Roman"/>
-                <w:sz w:val="24"/>
-                <w:szCs w:val="24"/>
-              </w:rPr>
-            </w:pPr>
-            <w:r>
-              <w:rPr>
-                <w:rFonts w:ascii="Times New Roman" w:hAnsi="Times New Roman" w:eastAsia="Bookman Old Style" w:cs="Times New Roman"/>
+                <w:rFonts w:ascii="Times New Roman" w:eastAsia="Bookman Old Style" w:hAnsi="Times New Roman" w:cs="Times New Roman"/>
+                <w:sz w:val="24"/>
+                <w:szCs w:val="24"/>
+              </w:rPr>
+            </w:pPr>
+            <w:r>
+              <w:rPr>
+                <w:rFonts w:ascii="Times New Roman" w:eastAsia="Bookman Old Style" w:hAnsi="Times New Roman" w:cs="Times New Roman"/>
                 <w:sz w:val="24"/>
                 <w:szCs w:val="24"/>
               </w:rPr>
@@ -1455,14 +1946,14 @@
               <w:spacing w:after="0" w:line="240" w:lineRule="auto"/>
               <w:jc w:val="center"/>
               <w:rPr>
-                <w:rFonts w:ascii="Times New Roman" w:hAnsi="Times New Roman" w:eastAsia="Bookman Old Style" w:cs="Times New Roman"/>
-                <w:sz w:val="24"/>
-                <w:szCs w:val="24"/>
-              </w:rPr>
-            </w:pPr>
-            <w:r>
-              <w:rPr>
-                <w:rFonts w:ascii="Times New Roman" w:hAnsi="Times New Roman" w:eastAsia="Bookman Old Style" w:cs="Times New Roman"/>
+                <w:rFonts w:ascii="Times New Roman" w:eastAsia="Bookman Old Style" w:hAnsi="Times New Roman" w:cs="Times New Roman"/>
+                <w:sz w:val="24"/>
+                <w:szCs w:val="24"/>
+              </w:rPr>
+            </w:pPr>
+            <w:r>
+              <w:rPr>
+                <w:rFonts w:ascii="Times New Roman" w:eastAsia="Bookman Old Style" w:hAnsi="Times New Roman" w:cs="Times New Roman"/>
                 <w:sz w:val="24"/>
                 <w:szCs w:val="24"/>
               </w:rPr>
@@ -1470,18 +1961,16 @@
             </w:r>
             <w:r>
               <w:rPr>
-                <w:rFonts w:hint="default" w:ascii="Times New Roman" w:hAnsi="Times New Roman" w:eastAsia="Bookman Old Style" w:cs="Times New Roman"/>
+                <w:rFonts w:ascii="Times New Roman" w:eastAsia="Bookman Old Style" w:hAnsi="Times New Roman" w:cs="Times New Roman"/>
                 <w:sz w:val="24"/>
                 <w:szCs w:val="24"/>
                 <w:lang w:val="en-US"/>
               </w:rPr>
               <w:t>Kegiatan</w:t>
             </w:r>
-            <w:bookmarkStart w:id="0" w:name="_GoBack"/>
-            <w:bookmarkEnd w:id="0"/>
-            <w:r>
-              <w:rPr>
-                <w:rFonts w:ascii="Times New Roman" w:hAnsi="Times New Roman" w:eastAsia="Bookman Old Style" w:cs="Times New Roman"/>
+            <w:r>
+              <w:rPr>
+                <w:rFonts w:ascii="Times New Roman" w:eastAsia="Bookman Old Style" w:hAnsi="Times New Roman" w:cs="Times New Roman"/>
                 <w:sz w:val="24"/>
                 <w:szCs w:val="24"/>
               </w:rPr>
@@ -1493,7 +1982,7 @@
               <w:spacing w:after="0" w:line="300" w:lineRule="auto"/>
               <w:jc w:val="center"/>
               <w:rPr>
-                <w:rFonts w:ascii="Times New Roman" w:hAnsi="Times New Roman" w:eastAsia="Bookman Old Style" w:cs="Times New Roman"/>
+                <w:rFonts w:ascii="Times New Roman" w:eastAsia="Bookman Old Style" w:hAnsi="Times New Roman" w:cs="Times New Roman"/>
                 <w:sz w:val="24"/>
                 <w:szCs w:val="24"/>
               </w:rPr>
@@ -1504,7 +1993,7 @@
               <w:spacing w:after="0" w:line="300" w:lineRule="auto"/>
               <w:jc w:val="center"/>
               <w:rPr>
-                <w:rFonts w:ascii="Times New Roman" w:hAnsi="Times New Roman" w:eastAsia="Bookman Old Style" w:cs="Times New Roman"/>
+                <w:rFonts w:ascii="Times New Roman" w:eastAsia="Bookman Old Style" w:hAnsi="Times New Roman" w:cs="Times New Roman"/>
                 <w:sz w:val="24"/>
                 <w:szCs w:val="24"/>
               </w:rPr>
@@ -1515,7 +2004,7 @@
               <w:spacing w:after="0" w:line="300" w:lineRule="auto"/>
               <w:jc w:val="center"/>
               <w:rPr>
-                <w:rFonts w:ascii="Times New Roman" w:hAnsi="Times New Roman" w:eastAsia="Bookman Old Style" w:cs="Times New Roman"/>
+                <w:rFonts w:ascii="Times New Roman" w:eastAsia="Bookman Old Style" w:hAnsi="Times New Roman" w:cs="Times New Roman"/>
                 <w:sz w:val="24"/>
                 <w:szCs w:val="24"/>
               </w:rPr>
@@ -1526,7 +2015,7 @@
               <w:spacing w:after="0" w:line="300" w:lineRule="auto"/>
               <w:jc w:val="center"/>
               <w:rPr>
-                <w:rFonts w:ascii="Times New Roman" w:hAnsi="Times New Roman" w:eastAsia="Bookman Old Style" w:cs="Times New Roman"/>
+                <w:rFonts w:ascii="Times New Roman" w:eastAsia="Bookman Old Style" w:hAnsi="Times New Roman" w:cs="Times New Roman"/>
                 <w:sz w:val="24"/>
                 <w:szCs w:val="24"/>
               </w:rPr>
@@ -1537,7 +2026,7 @@
               <w:spacing w:after="0" w:line="300" w:lineRule="auto"/>
               <w:jc w:val="center"/>
               <w:rPr>
-                <w:rFonts w:ascii="Times New Roman" w:hAnsi="Times New Roman" w:eastAsia="Bookman Old Style" w:cs="Times New Roman"/>
+                <w:rFonts w:ascii="Times New Roman" w:eastAsia="Bookman Old Style" w:hAnsi="Times New Roman" w:cs="Times New Roman"/>
                 <w:sz w:val="24"/>
                 <w:szCs w:val="24"/>
               </w:rPr>
@@ -1548,7 +2037,7 @@
               <w:spacing w:after="0" w:line="300" w:lineRule="auto"/>
               <w:jc w:val="center"/>
               <w:rPr>
-                <w:rFonts w:ascii="Times New Roman" w:hAnsi="Times New Roman" w:eastAsia="Bookman Old Style" w:cs="Times New Roman"/>
+                <w:rFonts w:ascii="Times New Roman" w:eastAsia="Bookman Old Style" w:hAnsi="Times New Roman" w:cs="Times New Roman"/>
                 <w:sz w:val="24"/>
                 <w:szCs w:val="24"/>
                 <w:u w:val="single"/>
@@ -1557,13 +2046,35 @@
             </w:pPr>
             <w:r>
               <w:rPr>
-                <w:rFonts w:ascii="Times New Roman" w:hAnsi="Times New Roman" w:eastAsia="Bookman Old Style" w:cs="Times New Roman"/>
+                <w:rFonts w:ascii="Times New Roman" w:eastAsia="Bookman Old Style" w:hAnsi="Times New Roman" w:cs="Times New Roman"/>
                 <w:sz w:val="24"/>
                 <w:szCs w:val="24"/>
                 <w:u w:val="single"/>
                 <w:lang w:val="en-US"/>
               </w:rPr>
-              <w:t>${nama_mitra}</w:t>
+              <w:t>${</w:t>
+            </w:r>
+            <w:proofErr w:type="spellStart"/>
+            <w:r>
+              <w:rPr>
+                <w:rFonts w:ascii="Times New Roman" w:eastAsia="Bookman Old Style" w:hAnsi="Times New Roman" w:cs="Times New Roman"/>
+                <w:sz w:val="24"/>
+                <w:szCs w:val="24"/>
+                <w:u w:val="single"/>
+                <w:lang w:val="en-US"/>
+              </w:rPr>
+              <w:t>nama_mitra</w:t>
+            </w:r>
+            <w:proofErr w:type="spellEnd"/>
+            <w:r>
+              <w:rPr>
+                <w:rFonts w:ascii="Times New Roman" w:eastAsia="Bookman Old Style" w:hAnsi="Times New Roman" w:cs="Times New Roman"/>
+                <w:sz w:val="24"/>
+                <w:szCs w:val="24"/>
+                <w:u w:val="single"/>
+                <w:lang w:val="en-US"/>
+              </w:rPr>
+              <w:t>}</w:t>
             </w:r>
           </w:p>
         </w:tc>
@@ -1576,14 +2087,14 @@
               <w:spacing w:after="0" w:line="240" w:lineRule="auto"/>
               <w:jc w:val="center"/>
               <w:rPr>
-                <w:rFonts w:ascii="Times New Roman" w:hAnsi="Times New Roman" w:eastAsia="Bookman Old Style" w:cs="Times New Roman"/>
-                <w:sz w:val="24"/>
-                <w:szCs w:val="24"/>
-              </w:rPr>
-            </w:pPr>
-            <w:r>
-              <w:rPr>
-                <w:rFonts w:ascii="Times New Roman" w:hAnsi="Times New Roman" w:eastAsia="Bookman Old Style" w:cs="Times New Roman"/>
+                <w:rFonts w:ascii="Times New Roman" w:eastAsia="Bookman Old Style" w:hAnsi="Times New Roman" w:cs="Times New Roman"/>
+                <w:sz w:val="24"/>
+                <w:szCs w:val="24"/>
+              </w:rPr>
+            </w:pPr>
+            <w:r>
+              <w:rPr>
+                <w:rFonts w:ascii="Times New Roman" w:eastAsia="Bookman Old Style" w:hAnsi="Times New Roman" w:cs="Times New Roman"/>
                 <w:sz w:val="24"/>
                 <w:szCs w:val="24"/>
               </w:rPr>
@@ -1595,14 +2106,14 @@
               <w:spacing w:after="0" w:line="240" w:lineRule="auto"/>
               <w:jc w:val="center"/>
               <w:rPr>
-                <w:rFonts w:ascii="Times New Roman" w:hAnsi="Times New Roman" w:eastAsia="Bookman Old Style" w:cs="Times New Roman"/>
-                <w:sz w:val="24"/>
-                <w:szCs w:val="24"/>
-              </w:rPr>
-            </w:pPr>
-            <w:r>
-              <w:rPr>
-                <w:rFonts w:ascii="Times New Roman" w:hAnsi="Times New Roman" w:eastAsia="Bookman Old Style" w:cs="Times New Roman"/>
+                <w:rFonts w:ascii="Times New Roman" w:eastAsia="Bookman Old Style" w:hAnsi="Times New Roman" w:cs="Times New Roman"/>
+                <w:sz w:val="24"/>
+                <w:szCs w:val="24"/>
+              </w:rPr>
+            </w:pPr>
+            <w:r>
+              <w:rPr>
+                <w:rFonts w:ascii="Times New Roman" w:eastAsia="Bookman Old Style" w:hAnsi="Times New Roman" w:cs="Times New Roman"/>
                 <w:sz w:val="24"/>
                 <w:szCs w:val="24"/>
               </w:rPr>
@@ -1614,28 +2125,59 @@
               <w:spacing w:after="0" w:line="240" w:lineRule="auto"/>
               <w:jc w:val="center"/>
               <w:rPr>
-                <w:rFonts w:ascii="Times New Roman" w:hAnsi="Times New Roman" w:eastAsia="Bookman Old Style" w:cs="Times New Roman"/>
-                <w:sz w:val="24"/>
-                <w:szCs w:val="24"/>
-                <w:lang w:val="en-US"/>
-              </w:rPr>
-            </w:pPr>
-            <w:r>
-              <w:rPr>
-                <w:rFonts w:ascii="Times New Roman" w:hAnsi="Times New Roman" w:eastAsia="Bookman Old Style" w:cs="Times New Roman"/>
-                <w:sz w:val="24"/>
-                <w:szCs w:val="24"/>
-                <w:lang w:val="en-US"/>
-              </w:rPr>
-              <w:t>BPS Kota Gunungsitoli</w:t>
-            </w:r>
+                <w:rFonts w:ascii="Times New Roman" w:eastAsia="Bookman Old Style" w:hAnsi="Times New Roman" w:cs="Times New Roman"/>
+                <w:sz w:val="24"/>
+                <w:szCs w:val="24"/>
+                <w:lang w:val="en-US"/>
+              </w:rPr>
+            </w:pPr>
+            <w:r>
+              <w:rPr>
+                <w:rFonts w:ascii="Times New Roman" w:eastAsia="Bookman Old Style" w:hAnsi="Times New Roman" w:cs="Times New Roman"/>
+                <w:sz w:val="24"/>
+                <w:szCs w:val="24"/>
+                <w:lang w:val="en-US"/>
+              </w:rPr>
+              <w:t xml:space="preserve">BPS </w:t>
+            </w:r>
+            <w:proofErr w:type="spellStart"/>
+            <w:r>
+              <w:rPr>
+                <w:rFonts w:ascii="Times New Roman" w:eastAsia="Bookman Old Style" w:hAnsi="Times New Roman" w:cs="Times New Roman"/>
+                <w:sz w:val="24"/>
+                <w:szCs w:val="24"/>
+                <w:lang w:val="en-US"/>
+              </w:rPr>
+              <w:t>Kabupaten</w:t>
+            </w:r>
+            <w:proofErr w:type="spellEnd"/>
+            <w:r>
+              <w:rPr>
+                <w:rFonts w:ascii="Times New Roman" w:eastAsia="Bookman Old Style" w:hAnsi="Times New Roman" w:cs="Times New Roman"/>
+                <w:sz w:val="24"/>
+                <w:szCs w:val="24"/>
+                <w:lang w:val="en-US"/>
+              </w:rPr>
+              <w:t xml:space="preserve"> </w:t>
+            </w:r>
+            <w:proofErr w:type="spellStart"/>
+            <w:r>
+              <w:rPr>
+                <w:rFonts w:ascii="Times New Roman" w:eastAsia="Bookman Old Style" w:hAnsi="Times New Roman" w:cs="Times New Roman"/>
+                <w:sz w:val="24"/>
+                <w:szCs w:val="24"/>
+                <w:lang w:val="en-US"/>
+              </w:rPr>
+              <w:t>Langkat</w:t>
+            </w:r>
+            <w:proofErr w:type="spellEnd"/>
           </w:p>
           <w:p>
             <w:pPr>
               <w:spacing w:after="0" w:line="300" w:lineRule="auto"/>
               <w:jc w:val="center"/>
               <w:rPr>
-                <w:rFonts w:ascii="Times New Roman" w:hAnsi="Times New Roman" w:eastAsia="Bookman Old Style" w:cs="Times New Roman"/>
+                <w:rFonts w:ascii="Times New Roman" w:eastAsia="Bookman Old Style" w:hAnsi="Times New Roman" w:cs="Times New Roman"/>
                 <w:sz w:val="24"/>
                 <w:szCs w:val="24"/>
               </w:rPr>
@@ -1646,7 +2188,7 @@
               <w:spacing w:after="0" w:line="300" w:lineRule="auto"/>
               <w:jc w:val="center"/>
               <w:rPr>
-                <w:rFonts w:ascii="Times New Roman" w:hAnsi="Times New Roman" w:eastAsia="Bookman Old Style" w:cs="Times New Roman"/>
+                <w:rFonts w:ascii="Times New Roman" w:eastAsia="Bookman Old Style" w:hAnsi="Times New Roman" w:cs="Times New Roman"/>
                 <w:sz w:val="24"/>
                 <w:szCs w:val="24"/>
               </w:rPr>
@@ -1657,7 +2199,7 @@
               <w:spacing w:after="0" w:line="300" w:lineRule="auto"/>
               <w:jc w:val="center"/>
               <w:rPr>
-                <w:rFonts w:ascii="Times New Roman" w:hAnsi="Times New Roman" w:eastAsia="Bookman Old Style" w:cs="Times New Roman"/>
+                <w:rFonts w:ascii="Times New Roman" w:eastAsia="Bookman Old Style" w:hAnsi="Times New Roman" w:cs="Times New Roman"/>
                 <w:sz w:val="24"/>
                 <w:szCs w:val="24"/>
               </w:rPr>
@@ -1668,7 +2210,7 @@
               <w:spacing w:after="0" w:line="300" w:lineRule="auto"/>
               <w:jc w:val="center"/>
               <w:rPr>
-                <w:rFonts w:ascii="Times New Roman" w:hAnsi="Times New Roman" w:eastAsia="Bookman Old Style" w:cs="Times New Roman"/>
+                <w:rFonts w:ascii="Times New Roman" w:eastAsia="Bookman Old Style" w:hAnsi="Times New Roman" w:cs="Times New Roman"/>
                 <w:sz w:val="24"/>
                 <w:szCs w:val="24"/>
               </w:rPr>
@@ -1679,31 +2221,57 @@
               <w:spacing w:after="0" w:line="240" w:lineRule="auto"/>
               <w:jc w:val="center"/>
               <w:rPr>
-                <w:rFonts w:ascii="Times New Roman" w:hAnsi="Times New Roman" w:eastAsia="Bookman Old Style" w:cs="Times New Roman"/>
+                <w:rFonts w:ascii="Times New Roman" w:eastAsia="Bookman Old Style" w:hAnsi="Times New Roman" w:cs="Times New Roman"/>
                 <w:sz w:val="24"/>
                 <w:szCs w:val="24"/>
                 <w:u w:val="single"/>
                 <w:lang w:val="en-US"/>
               </w:rPr>
             </w:pPr>
-            <w:r>
-              <w:rPr>
-                <w:rFonts w:ascii="Times New Roman" w:hAnsi="Times New Roman" w:eastAsia="Bookman Old Style"/>
+            <w:proofErr w:type="spellStart"/>
+            <w:r>
+              <w:rPr>
+                <w:rFonts w:ascii="Times New Roman" w:eastAsia="Bookman Old Style" w:hAnsi="Times New Roman"/>
                 <w:sz w:val="24"/>
                 <w:szCs w:val="24"/>
                 <w:u w:val="single"/>
                 <w:lang w:val="en-US"/>
               </w:rPr>
-              <w:t>Nonifili Febrianty Harefa SST, M.SM</w:t>
-            </w:r>
-            <w:r>
-              <w:rPr>
-                <w:rFonts w:ascii="Times New Roman" w:hAnsi="Times New Roman" w:eastAsia="Bookman Old Style" w:cs="Times New Roman"/>
+              <w:t>Sudarmajid</w:t>
+            </w:r>
+            <w:proofErr w:type="spellEnd"/>
+            <w:r>
+              <w:rPr>
+                <w:rFonts w:ascii="Times New Roman" w:eastAsia="Bookman Old Style" w:hAnsi="Times New Roman"/>
                 <w:sz w:val="24"/>
                 <w:szCs w:val="24"/>
                 <w:u w:val="single"/>
                 <w:lang w:val="en-US"/>
               </w:rPr>
+              <w:t xml:space="preserve">, </w:t>
+            </w:r>
+            <w:proofErr w:type="spellStart"/>
+            <w:proofErr w:type="gramStart"/>
+            <w:r>
+              <w:rPr>
+                <w:rFonts w:ascii="Times New Roman" w:eastAsia="Bookman Old Style" w:hAnsi="Times New Roman"/>
+                <w:sz w:val="24"/>
+                <w:szCs w:val="24"/>
+                <w:u w:val="single"/>
+                <w:lang w:val="en-US"/>
+              </w:rPr>
+              <w:t>S.Si</w:t>
+            </w:r>
+            <w:proofErr w:type="spellEnd"/>
+            <w:proofErr w:type="gramEnd"/>
+            <w:r>
+              <w:rPr>
+                <w:rFonts w:ascii="Times New Roman" w:eastAsia="Bookman Old Style" w:hAnsi="Times New Roman" w:cs="Times New Roman"/>
+                <w:sz w:val="24"/>
+                <w:szCs w:val="24"/>
+                <w:u w:val="single"/>
+                <w:lang w:val="en-US"/>
+              </w:rPr>
               <w:t xml:space="preserve"> </w:t>
             </w:r>
           </w:p>
@@ -1712,14 +2280,14 @@
               <w:spacing w:after="0" w:line="300" w:lineRule="auto"/>
               <w:jc w:val="center"/>
               <w:rPr>
-                <w:rFonts w:ascii="Times New Roman" w:hAnsi="Times New Roman" w:eastAsia="Bookman Old Style" w:cs="Times New Roman"/>
-                <w:sz w:val="24"/>
-                <w:szCs w:val="24"/>
-              </w:rPr>
-            </w:pPr>
-            <w:r>
-              <w:rPr>
-                <w:rFonts w:ascii="Times New Roman" w:hAnsi="Times New Roman" w:eastAsia="Bookman Old Style" w:cs="Times New Roman"/>
+                <w:rFonts w:ascii="Times New Roman" w:eastAsia="Bookman Old Style" w:hAnsi="Times New Roman" w:cs="Times New Roman"/>
+                <w:sz w:val="24"/>
+                <w:szCs w:val="24"/>
+              </w:rPr>
+            </w:pPr>
+            <w:r>
+              <w:rPr>
+                <w:rFonts w:ascii="Times New Roman" w:eastAsia="Bookman Old Style" w:hAnsi="Times New Roman" w:cs="Times New Roman"/>
                 <w:sz w:val="24"/>
                 <w:szCs w:val="24"/>
                 <w:lang w:val="en-US"/>
@@ -1728,12 +2296,12 @@
             </w:r>
             <w:r>
               <w:rPr>
-                <w:rFonts w:ascii="Times New Roman" w:hAnsi="Times New Roman" w:eastAsia="Bookman Old Style"/>
-                <w:sz w:val="24"/>
-                <w:szCs w:val="24"/>
-                <w:lang w:val="en-US"/>
-              </w:rPr>
-              <w:t>199102052014122001</w:t>
+                <w:rFonts w:ascii="Times New Roman" w:eastAsia="Bookman Old Style" w:hAnsi="Times New Roman"/>
+                <w:sz w:val="24"/>
+                <w:szCs w:val="24"/>
+                <w:lang w:val="en-US"/>
+              </w:rPr>
+              <w:t>198012292005021001</w:t>
             </w:r>
           </w:p>
         </w:tc>
@@ -1743,7 +2311,7 @@
       <w:pPr>
         <w:spacing w:after="0" w:line="300" w:lineRule="auto"/>
         <w:rPr>
-          <w:rFonts w:ascii="Times New Roman" w:hAnsi="Times New Roman" w:eastAsia="Bookman Old Style" w:cs="Times New Roman"/>
+          <w:rFonts w:ascii="Times New Roman" w:eastAsia="Bookman Old Style" w:hAnsi="Times New Roman" w:cs="Times New Roman"/>
           <w:sz w:val="24"/>
           <w:szCs w:val="24"/>
         </w:rPr>
@@ -1753,14 +2321,14 @@
       <w:pPr>
         <w:spacing w:after="0" w:line="240" w:lineRule="auto"/>
         <w:rPr>
-          <w:rFonts w:ascii="Times New Roman" w:hAnsi="Times New Roman" w:eastAsia="Bookman Old Style" w:cs="Times New Roman"/>
+          <w:rFonts w:ascii="Times New Roman" w:eastAsia="Bookman Old Style" w:hAnsi="Times New Roman" w:cs="Times New Roman"/>
           <w:sz w:val="24"/>
           <w:szCs w:val="24"/>
         </w:rPr>
       </w:pPr>
       <w:r>
         <w:rPr>
-          <w:rFonts w:ascii="Times New Roman" w:hAnsi="Times New Roman" w:eastAsia="Bookman Old Style" w:cs="Times New Roman"/>
+          <w:rFonts w:ascii="Times New Roman" w:eastAsia="Bookman Old Style" w:hAnsi="Times New Roman" w:cs="Times New Roman"/>
           <w:sz w:val="24"/>
           <w:szCs w:val="24"/>
         </w:rPr>
@@ -1771,7 +2339,7 @@
       <w:pPr>
         <w:spacing w:after="0" w:line="300" w:lineRule="auto"/>
         <w:rPr>
-          <w:rFonts w:ascii="Times New Roman" w:hAnsi="Times New Roman" w:eastAsia="Bookman Old Style" w:cs="Times New Roman"/>
+          <w:rFonts w:ascii="Times New Roman" w:eastAsia="Bookman Old Style" w:hAnsi="Times New Roman" w:cs="Times New Roman"/>
           <w:sz w:val="24"/>
           <w:szCs w:val="24"/>
           <w:lang w:val="en-US"/>
@@ -1779,11 +2347,12 @@
       </w:pPr>
       <w:r>
         <w:rPr>
-          <w:rFonts w:ascii="Times New Roman" w:hAnsi="Times New Roman" w:eastAsia="Bookman Old Style" w:cs="Times New Roman"/>
-          <w:sz w:val="24"/>
-          <w:szCs w:val="24"/>
-          <w:lang w:val="en-US"/>
-        </w:rPr>
+          <w:rFonts w:ascii="Times New Roman" w:eastAsia="Bookman Old Style" w:hAnsi="Times New Roman" w:cs="Times New Roman"/>
+          <w:sz w:val="24"/>
+          <w:szCs w:val="24"/>
+          <w:lang w:val="en-US"/>
+        </w:rPr>
+        <w:lastRenderedPageBreak/>
         <w:t>${/bast}</w:t>
       </w:r>
     </w:p>
@@ -1791,16 +2360,16 @@
       <w:pgSz w:w="11906" w:h="16838"/>
       <w:pgMar w:top="1418" w:right="1134" w:bottom="1418" w:left="1134" w:header="709" w:footer="709" w:gutter="0"/>
       <w:pgNumType w:start="1"/>
-      <w:cols w:space="720" w:num="1"/>
-      <w:docGrid w:linePitch="299" w:charSpace="0"/>
+      <w:cols w:space="720"/>
+      <w:docGrid w:linePitch="299"/>
     </w:sectPr>
   </w:body>
 </w:document>
 </file>
 
 <file path=word/endnotes.xml><?xml version="1.0" encoding="utf-8"?>
-<w:endnotes xmlns:wpc="http://schemas.microsoft.com/office/word/2010/wordprocessingCanvas" xmlns:mc="http://schemas.openxmlformats.org/markup-compatibility/2006" xmlns:o="urn:schemas-microsoft-com:office:office" xmlns:r="http://schemas.openxmlformats.org/officeDocument/2006/relationships" xmlns:m="http://schemas.openxmlformats.org/officeDocument/2006/math" xmlns:v="urn:schemas-microsoft-com:vml" xmlns:wp14="http://schemas.microsoft.com/office/word/2010/wordprocessingDrawing" xmlns:wp="http://schemas.openxmlformats.org/drawingml/2006/wordprocessingDrawing" xmlns:w="http://schemas.openxmlformats.org/wordprocessingml/2006/main" xmlns:w14="http://schemas.microsoft.com/office/word/2010/wordml" xmlns:w15="http://schemas.microsoft.com/office/word/2012/wordml" xmlns:w10="urn:schemas-microsoft-com:office:word" xmlns:wpg="http://schemas.microsoft.com/office/word/2010/wordprocessingGroup" xmlns:wpi="http://schemas.microsoft.com/office/word/2010/wordprocessingInk" xmlns:wne="http://schemas.microsoft.com/office/word/2006/wordml" xmlns:wps="http://schemas.microsoft.com/office/word/2010/wordprocessingShape" xmlns:wpsCustomData="http://www.wps.cn/officeDocument/2013/wpsCustomData" mc:Ignorable="w14 w15 wp14">
-  <w:endnote w:type="separator" w:id="0">
+<w:endnotes xmlns:wpc="http://schemas.microsoft.com/office/word/2010/wordprocessingCanvas" xmlns:cx="http://schemas.microsoft.com/office/drawing/2014/chartex" xmlns:cx1="http://schemas.microsoft.com/office/drawing/2015/9/8/chartex" xmlns:cx2="http://schemas.microsoft.com/office/drawing/2015/10/21/chartex" xmlns:cx3="http://schemas.microsoft.com/office/drawing/2016/5/9/chartex" xmlns:cx4="http://schemas.microsoft.com/office/drawing/2016/5/10/chartex" xmlns:cx5="http://schemas.microsoft.com/office/drawing/2016/5/11/chartex" xmlns:cx6="http://schemas.microsoft.com/office/drawing/2016/5/12/chartex" xmlns:cx7="http://schemas.microsoft.com/office/drawing/2016/5/13/chartex" xmlns:cx8="http://schemas.microsoft.com/office/drawing/2016/5/14/chartex" xmlns:mc="http://schemas.openxmlformats.org/markup-compatibility/2006" xmlns:aink="http://schemas.microsoft.com/office/drawing/2016/ink" xmlns:am3d="http://schemas.microsoft.com/office/drawing/2017/model3d" xmlns:o="urn:schemas-microsoft-com:office:office" xmlns:oel="http://schemas.microsoft.com/office/2019/extlst" xmlns:r="http://schemas.openxmlformats.org/officeDocument/2006/relationships" xmlns:m="http://schemas.openxmlformats.org/officeDocument/2006/math" xmlns:v="urn:schemas-microsoft-com:vml" xmlns:wp14="http://schemas.microsoft.com/office/word/2010/wordprocessingDrawing" xmlns:wp="http://schemas.openxmlformats.org/drawingml/2006/wordprocessingDrawing" xmlns:w10="urn:schemas-microsoft-com:office:word" xmlns:w="http://schemas.openxmlformats.org/wordprocessingml/2006/main" xmlns:w14="http://schemas.microsoft.com/office/word/2010/wordml" xmlns:w15="http://schemas.microsoft.com/office/word/2012/wordml" xmlns:w16cex="http://schemas.microsoft.com/office/word/2018/wordml/cex" xmlns:w16cid="http://schemas.microsoft.com/office/word/2016/wordml/cid" xmlns:w16="http://schemas.microsoft.com/office/word/2018/wordml" xmlns:w16du="http://schemas.microsoft.com/office/word/2023/wordml/word16du" xmlns:w16sdtdh="http://schemas.microsoft.com/office/word/2020/wordml/sdtdatahash" xmlns:w16sdtfl="http://schemas.microsoft.com/office/word/2024/wordml/sdtformatlock" xmlns:w16se="http://schemas.microsoft.com/office/word/2015/wordml/symex" xmlns:wpg="http://schemas.microsoft.com/office/word/2010/wordprocessingGroup" xmlns:wpi="http://schemas.microsoft.com/office/word/2010/wordprocessingInk" xmlns:wne="http://schemas.microsoft.com/office/word/2006/wordml" xmlns:wps="http://schemas.microsoft.com/office/word/2010/wordprocessingShape" mc:Ignorable="w14 w15 w16se w16cid w16 w16cex w16sdtdh w16sdtfl w16du wp14">
+  <w:endnote w:type="separator" w:id="-1">
     <w:p>
       <w:pPr>
         <w:spacing w:line="240" w:lineRule="auto"/>
@@ -1810,7 +2379,7 @@
       </w:r>
     </w:p>
   </w:endnote>
-  <w:endnote w:type="continuationSeparator" w:id="1">
+  <w:endnote w:type="continuationSeparator" w:id="0">
     <w:p>
       <w:pPr>
         <w:spacing w:line="240" w:lineRule="auto"/>
@@ -1824,21 +2393,21 @@
 </file>
 
 <file path=word/footnotes.xml><?xml version="1.0" encoding="utf-8"?>
-<w:footnotes xmlns:wpc="http://schemas.microsoft.com/office/word/2010/wordprocessingCanvas" xmlns:mc="http://schemas.openxmlformats.org/markup-compatibility/2006" xmlns:o="urn:schemas-microsoft-com:office:office" xmlns:r="http://schemas.openxmlformats.org/officeDocument/2006/relationships" xmlns:m="http://schemas.openxmlformats.org/officeDocument/2006/math" xmlns:v="urn:schemas-microsoft-com:vml" xmlns:wp14="http://schemas.microsoft.com/office/word/2010/wordprocessingDrawing" xmlns:wp="http://schemas.openxmlformats.org/drawingml/2006/wordprocessingDrawing" xmlns:w="http://schemas.openxmlformats.org/wordprocessingml/2006/main" xmlns:w14="http://schemas.microsoft.com/office/word/2010/wordml" xmlns:w15="http://schemas.microsoft.com/office/word/2012/wordml" xmlns:w10="urn:schemas-microsoft-com:office:word" xmlns:wpg="http://schemas.microsoft.com/office/word/2010/wordprocessingGroup" xmlns:wpi="http://schemas.microsoft.com/office/word/2010/wordprocessingInk" xmlns:wne="http://schemas.microsoft.com/office/word/2006/wordml" xmlns:wps="http://schemas.microsoft.com/office/word/2010/wordprocessingShape" xmlns:wpsCustomData="http://www.wps.cn/officeDocument/2013/wpsCustomData" mc:Ignorable="w14 w15 wp14">
-  <w:footnote w:type="separator" w:id="0">
+<w:footnotes xmlns:wpc="http://schemas.microsoft.com/office/word/2010/wordprocessingCanvas" xmlns:cx="http://schemas.microsoft.com/office/drawing/2014/chartex" xmlns:cx1="http://schemas.microsoft.com/office/drawing/2015/9/8/chartex" xmlns:cx2="http://schemas.microsoft.com/office/drawing/2015/10/21/chartex" xmlns:cx3="http://schemas.microsoft.com/office/drawing/2016/5/9/chartex" xmlns:cx4="http://schemas.microsoft.com/office/drawing/2016/5/10/chartex" xmlns:cx5="http://schemas.microsoft.com/office/drawing/2016/5/11/chartex" xmlns:cx6="http://schemas.microsoft.com/office/drawing/2016/5/12/chartex" xmlns:cx7="http://schemas.microsoft.com/office/drawing/2016/5/13/chartex" xmlns:cx8="http://schemas.microsoft.com/office/drawing/2016/5/14/chartex" xmlns:mc="http://schemas.openxmlformats.org/markup-compatibility/2006" xmlns:aink="http://schemas.microsoft.com/office/drawing/2016/ink" xmlns:am3d="http://schemas.microsoft.com/office/drawing/2017/model3d" xmlns:o="urn:schemas-microsoft-com:office:office" xmlns:oel="http://schemas.microsoft.com/office/2019/extlst" xmlns:r="http://schemas.openxmlformats.org/officeDocument/2006/relationships" xmlns:m="http://schemas.openxmlformats.org/officeDocument/2006/math" xmlns:v="urn:schemas-microsoft-com:vml" xmlns:wp14="http://schemas.microsoft.com/office/word/2010/wordprocessingDrawing" xmlns:wp="http://schemas.openxmlformats.org/drawingml/2006/wordprocessingDrawing" xmlns:w10="urn:schemas-microsoft-com:office:word" xmlns:w="http://schemas.openxmlformats.org/wordprocessingml/2006/main" xmlns:w14="http://schemas.microsoft.com/office/word/2010/wordml" xmlns:w15="http://schemas.microsoft.com/office/word/2012/wordml" xmlns:w16cex="http://schemas.microsoft.com/office/word/2018/wordml/cex" xmlns:w16cid="http://schemas.microsoft.com/office/word/2016/wordml/cid" xmlns:w16="http://schemas.microsoft.com/office/word/2018/wordml" xmlns:w16du="http://schemas.microsoft.com/office/word/2023/wordml/word16du" xmlns:w16sdtdh="http://schemas.microsoft.com/office/word/2020/wordml/sdtdatahash" xmlns:w16sdtfl="http://schemas.microsoft.com/office/word/2024/wordml/sdtformatlock" xmlns:w16se="http://schemas.microsoft.com/office/word/2015/wordml/symex" xmlns:wpg="http://schemas.microsoft.com/office/word/2010/wordprocessingGroup" xmlns:wpi="http://schemas.microsoft.com/office/word/2010/wordprocessingInk" xmlns:wne="http://schemas.microsoft.com/office/word/2006/wordml" xmlns:wps="http://schemas.microsoft.com/office/word/2010/wordprocessingShape" mc:Ignorable="w14 w15 w16se w16cid w16 w16cex w16sdtdh w16sdtfl w16du wp14">
+  <w:footnote w:type="separator" w:id="-1">
     <w:p>
       <w:pPr>
-        <w:spacing w:before="0" w:after="0" w:line="259" w:lineRule="auto"/>
+        <w:spacing w:after="0"/>
       </w:pPr>
       <w:r>
         <w:separator/>
       </w:r>
     </w:p>
   </w:footnote>
-  <w:footnote w:type="continuationSeparator" w:id="1">
+  <w:footnote w:type="continuationSeparator" w:id="0">
     <w:p>
       <w:pPr>
-        <w:spacing w:before="0" w:after="0" w:line="259" w:lineRule="auto"/>
+        <w:spacing w:after="0"/>
       </w:pPr>
       <w:r>
         <w:continuationSeparator/>
@@ -1849,286 +2418,328 @@
 </file>
 
 <file path=word/styles.xml><?xml version="1.0" encoding="utf-8"?>
-<w:styles xmlns:mc="http://schemas.openxmlformats.org/markup-compatibility/2006" xmlns:o="urn:schemas-microsoft-com:office:office" xmlns:r="http://schemas.openxmlformats.org/officeDocument/2006/relationships" xmlns:m="http://schemas.openxmlformats.org/officeDocument/2006/math" xmlns:v="urn:schemas-microsoft-com:vml" xmlns:w="http://schemas.openxmlformats.org/wordprocessingml/2006/main" xmlns:w14="http://schemas.microsoft.com/office/word/2010/wordml" xmlns:w10="urn:schemas-microsoft-com:office:word" xmlns:sl="http://schemas.openxmlformats.org/schemaLibrary/2006/main" xmlns:wpsCustomData="http://www.wps.cn/officeDocument/2013/wpsCustomData" mc:Ignorable="w14">
+<w:styles xmlns:mc="http://schemas.openxmlformats.org/markup-compatibility/2006" xmlns:r="http://schemas.openxmlformats.org/officeDocument/2006/relationships" xmlns:w="http://schemas.openxmlformats.org/wordprocessingml/2006/main" xmlns:w14="http://schemas.microsoft.com/office/word/2010/wordml" xmlns:w15="http://schemas.microsoft.com/office/word/2012/wordml" xmlns:w16cex="http://schemas.microsoft.com/office/word/2018/wordml/cex" xmlns:w16cid="http://schemas.microsoft.com/office/word/2016/wordml/cid" xmlns:w16="http://schemas.microsoft.com/office/word/2018/wordml" xmlns:w16du="http://schemas.microsoft.com/office/word/2023/wordml/word16du" xmlns:w16sdtdh="http://schemas.microsoft.com/office/word/2020/wordml/sdtdatahash" xmlns:w16sdtfl="http://schemas.microsoft.com/office/word/2024/wordml/sdtformatlock" xmlns:w16se="http://schemas.microsoft.com/office/word/2015/wordml/symex" mc:Ignorable="w14 w15 w16se w16cid w16 w16cex w16sdtdh w16sdtfl w16du">
   <w:docDefaults>
     <w:rPrDefault>
       <w:rPr>
-        <w:rFonts w:ascii="Times New Roman" w:hAnsi="Times New Roman" w:eastAsia="SimSun" w:cs="Times New Roman"/>
+        <w:rFonts w:ascii="Times New Roman" w:eastAsia="SimSun" w:hAnsi="Times New Roman" w:cs="Times New Roman"/>
+        <w:lang w:val="en-ID" w:eastAsia="en-ID" w:bidi="ar-SA"/>
       </w:rPr>
     </w:rPrDefault>
     <w:pPrDefault/>
   </w:docDefaults>
-  <w:latentStyles w:count="260" w:defQFormat="0" w:defUnhideWhenUsed="1" w:defSemiHidden="1" w:defUIPriority="99" w:defLockedState="0">
-    <w:lsdException w:qFormat="1" w:unhideWhenUsed="0" w:uiPriority="0" w:semiHidden="0" w:name="Normal"/>
-    <w:lsdException w:qFormat="1" w:unhideWhenUsed="0" w:uiPriority="0" w:semiHidden="0" w:name="heading 1"/>
-    <w:lsdException w:qFormat="1" w:unhideWhenUsed="0" w:uiPriority="0" w:semiHidden="0" w:name="heading 2"/>
-    <w:lsdException w:qFormat="1" w:unhideWhenUsed="0" w:uiPriority="0" w:semiHidden="0" w:name="heading 3"/>
-    <w:lsdException w:qFormat="1" w:unhideWhenUsed="0" w:uiPriority="0" w:semiHidden="0" w:name="heading 4"/>
-    <w:lsdException w:qFormat="1" w:unhideWhenUsed="0" w:uiPriority="0" w:semiHidden="0" w:name="heading 5"/>
-    <w:lsdException w:qFormat="1" w:unhideWhenUsed="0" w:uiPriority="0" w:semiHidden="0" w:name="heading 6"/>
-    <w:lsdException w:qFormat="1" w:uiPriority="0" w:name="heading 7"/>
-    <w:lsdException w:qFormat="1" w:uiPriority="0" w:name="heading 8"/>
-    <w:lsdException w:qFormat="1" w:uiPriority="0" w:name="heading 9"/>
-    <w:lsdException w:unhideWhenUsed="0" w:uiPriority="0" w:semiHidden="0" w:name="index 1"/>
-    <w:lsdException w:unhideWhenUsed="0" w:uiPriority="0" w:semiHidden="0" w:name="index 2"/>
-    <w:lsdException w:unhideWhenUsed="0" w:uiPriority="0" w:semiHidden="0" w:name="index 3"/>
-    <w:lsdException w:unhideWhenUsed="0" w:uiPriority="0" w:semiHidden="0" w:name="index 4"/>
-    <w:lsdException w:unhideWhenUsed="0" w:uiPriority="0" w:semiHidden="0" w:name="index 5"/>
-    <w:lsdException w:unhideWhenUsed="0" w:uiPriority="0" w:semiHidden="0" w:name="index 6"/>
-    <w:lsdException w:unhideWhenUsed="0" w:uiPriority="0" w:semiHidden="0" w:name="index 7"/>
-    <w:lsdException w:unhideWhenUsed="0" w:uiPriority="0" w:semiHidden="0" w:name="index 8"/>
-    <w:lsdException w:unhideWhenUsed="0" w:uiPriority="0" w:semiHidden="0" w:name="index 9"/>
-    <w:lsdException w:unhideWhenUsed="0" w:uiPriority="0" w:semiHidden="0" w:name="toc 1"/>
-    <w:lsdException w:unhideWhenUsed="0" w:uiPriority="0" w:semiHidden="0" w:name="toc 2"/>
-    <w:lsdException w:unhideWhenUsed="0" w:uiPriority="0" w:semiHidden="0" w:name="toc 3"/>
-    <w:lsdException w:unhideWhenUsed="0" w:uiPriority="0" w:semiHidden="0" w:name="toc 4"/>
-    <w:lsdException w:unhideWhenUsed="0" w:uiPriority="0" w:semiHidden="0" w:name="toc 5"/>
-    <w:lsdException w:unhideWhenUsed="0" w:uiPriority="0" w:semiHidden="0" w:name="toc 6"/>
-    <w:lsdException w:unhideWhenUsed="0" w:uiPriority="0" w:semiHidden="0" w:name="toc 7"/>
-    <w:lsdException w:unhideWhenUsed="0" w:uiPriority="0" w:semiHidden="0" w:name="toc 8"/>
-    <w:lsdException w:unhideWhenUsed="0" w:uiPriority="0" w:semiHidden="0" w:name="toc 9"/>
-    <w:lsdException w:unhideWhenUsed="0" w:uiPriority="0" w:semiHidden="0" w:name="Normal Indent"/>
-    <w:lsdException w:unhideWhenUsed="0" w:uiPriority="0" w:semiHidden="0" w:name="footnote text"/>
-    <w:lsdException w:qFormat="1" w:uiPriority="99" w:name="annotation text"/>
-    <w:lsdException w:unhideWhenUsed="0" w:uiPriority="0" w:semiHidden="0" w:name="header"/>
-    <w:lsdException w:unhideWhenUsed="0" w:uiPriority="0" w:semiHidden="0" w:name="footer"/>
-    <w:lsdException w:unhideWhenUsed="0" w:uiPriority="0" w:semiHidden="0" w:name="index heading"/>
-    <w:lsdException w:qFormat="1" w:uiPriority="0" w:name="caption"/>
-    <w:lsdException w:unhideWhenUsed="0" w:uiPriority="0" w:semiHidden="0" w:name="table of figures"/>
-    <w:lsdException w:unhideWhenUsed="0" w:uiPriority="0" w:semiHidden="0" w:name="envelope address"/>
-    <w:lsdException w:unhideWhenUsed="0" w:uiPriority="0" w:semiHidden="0" w:name="envelope return"/>
-    <w:lsdException w:unhideWhenUsed="0" w:uiPriority="0" w:semiHidden="0" w:name="footnote reference"/>
-    <w:lsdException w:qFormat="1" w:uiPriority="99" w:name="annotation reference"/>
-    <w:lsdException w:unhideWhenUsed="0" w:uiPriority="0" w:semiHidden="0" w:name="line number"/>
-    <w:lsdException w:unhideWhenUsed="0" w:uiPriority="0" w:semiHidden="0" w:name="page number"/>
-    <w:lsdException w:unhideWhenUsed="0" w:uiPriority="0" w:semiHidden="0" w:name="endnote reference"/>
-    <w:lsdException w:unhideWhenUsed="0" w:uiPriority="0" w:semiHidden="0" w:name="endnote text"/>
-    <w:lsdException w:unhideWhenUsed="0" w:uiPriority="0" w:semiHidden="0" w:name="table of authorities"/>
-    <w:lsdException w:unhideWhenUsed="0" w:uiPriority="0" w:semiHidden="0" w:name="macro"/>
-    <w:lsdException w:unhideWhenUsed="0" w:uiPriority="0" w:semiHidden="0" w:name="toa heading"/>
-    <w:lsdException w:unhideWhenUsed="0" w:uiPriority="0" w:semiHidden="0" w:name="List"/>
-    <w:lsdException w:unhideWhenUsed="0" w:uiPriority="0" w:semiHidden="0" w:name="List Bullet"/>
-    <w:lsdException w:unhideWhenUsed="0" w:uiPriority="0" w:semiHidden="0" w:name="List Number"/>
-    <w:lsdException w:unhideWhenUsed="0" w:uiPriority="0" w:semiHidden="0" w:name="List 2"/>
-    <w:lsdException w:unhideWhenUsed="0" w:uiPriority="0" w:semiHidden="0" w:name="List 3"/>
-    <w:lsdException w:unhideWhenUsed="0" w:uiPriority="0" w:semiHidden="0" w:name="List 4"/>
-    <w:lsdException w:unhideWhenUsed="0" w:uiPriority="0" w:semiHidden="0" w:name="List 5"/>
-    <w:lsdException w:unhideWhenUsed="0" w:uiPriority="0" w:semiHidden="0" w:name="List Bullet 2"/>
-    <w:lsdException w:unhideWhenUsed="0" w:uiPriority="0" w:semiHidden="0" w:name="List Bullet 3"/>
-    <w:lsdException w:unhideWhenUsed="0" w:uiPriority="0" w:semiHidden="0" w:name="List Bullet 4"/>
-    <w:lsdException w:unhideWhenUsed="0" w:uiPriority="0" w:semiHidden="0" w:name="List Bullet 5"/>
-    <w:lsdException w:unhideWhenUsed="0" w:uiPriority="0" w:semiHidden="0" w:name="List Number 2"/>
-    <w:lsdException w:unhideWhenUsed="0" w:uiPriority="0" w:semiHidden="0" w:name="List Number 3"/>
-    <w:lsdException w:unhideWhenUsed="0" w:uiPriority="0" w:semiHidden="0" w:name="List Number 4"/>
-    <w:lsdException w:unhideWhenUsed="0" w:uiPriority="0" w:semiHidden="0" w:name="List Number 5"/>
-    <w:lsdException w:qFormat="1" w:unhideWhenUsed="0" w:uiPriority="0" w:semiHidden="0" w:name="Title"/>
-    <w:lsdException w:unhideWhenUsed="0" w:uiPriority="0" w:semiHidden="0" w:name="Closing"/>
-    <w:lsdException w:unhideWhenUsed="0" w:uiPriority="0" w:semiHidden="0" w:name="Signature"/>
-    <w:lsdException w:uiPriority="1" w:name="Default Paragraph Font"/>
-    <w:lsdException w:unhideWhenUsed="0" w:uiPriority="0" w:semiHidden="0" w:name="Body Text"/>
-    <w:lsdException w:unhideWhenUsed="0" w:uiPriority="0" w:semiHidden="0" w:name="Body Text Indent"/>
-    <w:lsdException w:unhideWhenUsed="0" w:uiPriority="0" w:semiHidden="0" w:name="List Continue"/>
-    <w:lsdException w:unhideWhenUsed="0" w:uiPriority="0" w:semiHidden="0" w:name="List Continue 2"/>
-    <w:lsdException w:unhideWhenUsed="0" w:uiPriority="0" w:semiHidden="0" w:name="List Continue 3"/>
-    <w:lsdException w:unhideWhenUsed="0" w:uiPriority="0" w:semiHidden="0" w:name="List Continue 4"/>
-    <w:lsdException w:unhideWhenUsed="0" w:uiPriority="0" w:semiHidden="0" w:name="List Continue 5"/>
-    <w:lsdException w:unhideWhenUsed="0" w:uiPriority="0" w:semiHidden="0" w:name="Message Header"/>
-    <w:lsdException w:qFormat="1" w:unhideWhenUsed="0" w:uiPriority="0" w:semiHidden="0" w:name="Subtitle"/>
-    <w:lsdException w:unhideWhenUsed="0" w:uiPriority="0" w:semiHidden="0" w:name="Salutation"/>
-    <w:lsdException w:unhideWhenUsed="0" w:uiPriority="0" w:semiHidden="0" w:name="Date"/>
-    <w:lsdException w:unhideWhenUsed="0" w:uiPriority="0" w:semiHidden="0" w:name="Body Text First Indent"/>
-    <w:lsdException w:unhideWhenUsed="0" w:uiPriority="0" w:semiHidden="0" w:name="Body Text First Indent 2"/>
-    <w:lsdException w:unhideWhenUsed="0" w:uiPriority="0" w:semiHidden="0" w:name="Note Heading"/>
-    <w:lsdException w:unhideWhenUsed="0" w:uiPriority="0" w:semiHidden="0" w:name="Body Text 2"/>
-    <w:lsdException w:unhideWhenUsed="0" w:uiPriority="0" w:semiHidden="0" w:name="Body Text 3"/>
-    <w:lsdException w:unhideWhenUsed="0" w:uiPriority="0" w:semiHidden="0" w:name="Body Text Indent 2"/>
-    <w:lsdException w:unhideWhenUsed="0" w:uiPriority="0" w:semiHidden="0" w:name="Body Text Indent 3"/>
-    <w:lsdException w:unhideWhenUsed="0" w:uiPriority="0" w:semiHidden="0" w:name="Block Text"/>
-    <w:lsdException w:unhideWhenUsed="0" w:uiPriority="0" w:semiHidden="0" w:name="Hyperlink"/>
-    <w:lsdException w:unhideWhenUsed="0" w:uiPriority="0" w:semiHidden="0" w:name="FollowedHyperlink"/>
-    <w:lsdException w:qFormat="1" w:unhideWhenUsed="0" w:uiPriority="0" w:semiHidden="0" w:name="Strong"/>
-    <w:lsdException w:qFormat="1" w:unhideWhenUsed="0" w:uiPriority="0" w:semiHidden="0" w:name="Emphasis"/>
-    <w:lsdException w:unhideWhenUsed="0" w:uiPriority="0" w:semiHidden="0" w:name="Document Map"/>
-    <w:lsdException w:unhideWhenUsed="0" w:uiPriority="0" w:semiHidden="0" w:name="Plain Text"/>
-    <w:lsdException w:unhideWhenUsed="0" w:uiPriority="0" w:semiHidden="0" w:name="E-mail Signature"/>
-    <w:lsdException w:unhideWhenUsed="0" w:uiPriority="0" w:semiHidden="0" w:name="Normal (Web)"/>
-    <w:lsdException w:unhideWhenUsed="0" w:uiPriority="0" w:semiHidden="0" w:name="HTML Acronym"/>
-    <w:lsdException w:unhideWhenUsed="0" w:uiPriority="0" w:semiHidden="0" w:name="HTML Address"/>
-    <w:lsdException w:unhideWhenUsed="0" w:uiPriority="0" w:semiHidden="0" w:name="HTML Cite"/>
-    <w:lsdException w:unhideWhenUsed="0" w:uiPriority="0" w:semiHidden="0" w:name="HTML Code"/>
-    <w:lsdException w:unhideWhenUsed="0" w:uiPriority="0" w:semiHidden="0" w:name="HTML Definition"/>
-    <w:lsdException w:unhideWhenUsed="0" w:uiPriority="0" w:semiHidden="0" w:name="HTML Keyboard"/>
-    <w:lsdException w:unhideWhenUsed="0" w:uiPriority="0" w:semiHidden="0" w:name="HTML Preformatted"/>
-    <w:lsdException w:unhideWhenUsed="0" w:uiPriority="0" w:semiHidden="0" w:name="HTML Sample"/>
-    <w:lsdException w:unhideWhenUsed="0" w:uiPriority="0" w:semiHidden="0" w:name="HTML Typewriter"/>
-    <w:lsdException w:uiPriority="0" w:name="HTML Variable"/>
-    <w:lsdException w:uiPriority="99" w:name="Normal Table"/>
-    <w:lsdException w:qFormat="1" w:uiPriority="99" w:name="annotation subject"/>
-    <w:lsdException w:uiPriority="0" w:name="Table Simple 1"/>
-    <w:lsdException w:uiPriority="0" w:name="Table Simple 2"/>
-    <w:lsdException w:uiPriority="0" w:name="Table Simple 3"/>
-    <w:lsdException w:uiPriority="0" w:name="Table Classic 1"/>
-    <w:lsdException w:uiPriority="0" w:name="Table Classic 2"/>
-    <w:lsdException w:uiPriority="0" w:name="Table Classic 3"/>
-    <w:lsdException w:uiPriority="0" w:name="Table Classic 4"/>
-    <w:lsdException w:uiPriority="0" w:name="Table Colorful 1"/>
-    <w:lsdException w:uiPriority="0" w:name="Table Colorful 2"/>
-    <w:lsdException w:uiPriority="0" w:name="Table Colorful 3"/>
-    <w:lsdException w:uiPriority="0" w:name="Table Columns 1"/>
-    <w:lsdException w:uiPriority="0" w:name="Table Columns 2"/>
-    <w:lsdException w:uiPriority="0" w:name="Table Columns 3"/>
-    <w:lsdException w:uiPriority="0" w:name="Table Columns 4"/>
-    <w:lsdException w:uiPriority="0" w:name="Table Columns 5"/>
-    <w:lsdException w:uiPriority="0" w:name="Table Grid 1"/>
-    <w:lsdException w:uiPriority="0" w:name="Table Grid 2"/>
-    <w:lsdException w:uiPriority="0" w:name="Table Grid 3"/>
-    <w:lsdException w:uiPriority="0" w:name="Table Grid 4"/>
-    <w:lsdException w:uiPriority="0" w:name="Table Grid 5"/>
-    <w:lsdException w:uiPriority="0" w:name="Table Grid 6"/>
-    <w:lsdException w:uiPriority="0" w:name="Table Grid 7"/>
-    <w:lsdException w:uiPriority="0" w:name="Table Grid 8"/>
-    <w:lsdException w:uiPriority="0" w:name="Table List 1"/>
-    <w:lsdException w:uiPriority="0" w:name="Table List 2"/>
-    <w:lsdException w:uiPriority="0" w:name="Table List 3"/>
-    <w:lsdException w:uiPriority="0" w:name="Table List 4"/>
-    <w:lsdException w:uiPriority="0" w:name="Table List 5"/>
-    <w:lsdException w:uiPriority="0" w:name="Table List 6"/>
-    <w:lsdException w:uiPriority="0" w:name="Table List 7"/>
-    <w:lsdException w:uiPriority="0" w:name="Table List 8"/>
-    <w:lsdException w:uiPriority="0" w:name="Table 3D effects 1"/>
-    <w:lsdException w:uiPriority="0" w:name="Table 3D effects 2"/>
-    <w:lsdException w:uiPriority="0" w:name="Table 3D effects 3"/>
-    <w:lsdException w:uiPriority="0" w:name="Table Contemporary"/>
-    <w:lsdException w:uiPriority="0" w:name="Table Elegant"/>
-    <w:lsdException w:uiPriority="0" w:name="Table Professional"/>
-    <w:lsdException w:uiPriority="0" w:name="Table Subtle 1"/>
-    <w:lsdException w:uiPriority="0" w:name="Table Subtle 2"/>
-    <w:lsdException w:uiPriority="0" w:name="Table Web 1"/>
-    <w:lsdException w:uiPriority="0" w:name="Table Web 2"/>
-    <w:lsdException w:uiPriority="0" w:name="Table Web 3"/>
-    <w:lsdException w:qFormat="1" w:uiPriority="99" w:name="Balloon Text"/>
-    <w:lsdException w:qFormat="1" w:unhideWhenUsed="0" w:uiPriority="0" w:semiHidden="0" w:name="Table Grid"/>
-    <w:lsdException w:uiPriority="0" w:name="Table Theme"/>
-    <w:lsdException w:unhideWhenUsed="0" w:uiPriority="60" w:semiHidden="0" w:name="Light Shading"/>
-    <w:lsdException w:unhideWhenUsed="0" w:uiPriority="61" w:semiHidden="0" w:name="Light List"/>
-    <w:lsdException w:unhideWhenUsed="0" w:uiPriority="62" w:semiHidden="0" w:name="Light Grid"/>
-    <w:lsdException w:unhideWhenUsed="0" w:uiPriority="63" w:semiHidden="0" w:name="Medium Shading 1"/>
-    <w:lsdException w:unhideWhenUsed="0" w:uiPriority="64" w:semiHidden="0" w:name="Medium Shading 2"/>
-    <w:lsdException w:unhideWhenUsed="0" w:uiPriority="65" w:semiHidden="0" w:name="Medium List 1"/>
-    <w:lsdException w:unhideWhenUsed="0" w:uiPriority="66" w:semiHidden="0" w:name="Medium List 2"/>
-    <w:lsdException w:unhideWhenUsed="0" w:uiPriority="67" w:semiHidden="0" w:name="Medium Grid 1"/>
-    <w:lsdException w:unhideWhenUsed="0" w:uiPriority="68" w:semiHidden="0" w:name="Medium Grid 2"/>
-    <w:lsdException w:unhideWhenUsed="0" w:uiPriority="69" w:semiHidden="0" w:name="Medium Grid 3"/>
-    <w:lsdException w:unhideWhenUsed="0" w:uiPriority="70" w:semiHidden="0" w:name="Dark List"/>
-    <w:lsdException w:unhideWhenUsed="0" w:uiPriority="71" w:semiHidden="0" w:name="Colorful Shading"/>
-    <w:lsdException w:unhideWhenUsed="0" w:uiPriority="72" w:semiHidden="0" w:name="Colorful List"/>
-    <w:lsdException w:unhideWhenUsed="0" w:uiPriority="73" w:semiHidden="0" w:name="Colorful Grid"/>
-    <w:lsdException w:unhideWhenUsed="0" w:uiPriority="60" w:semiHidden="0" w:name="Light Shading Accent 1"/>
-    <w:lsdException w:unhideWhenUsed="0" w:uiPriority="61" w:semiHidden="0" w:name="Light List Accent 1"/>
-    <w:lsdException w:unhideWhenUsed="0" w:uiPriority="62" w:semiHidden="0" w:name="Light Grid Accent 1"/>
-    <w:lsdException w:unhideWhenUsed="0" w:uiPriority="63" w:semiHidden="0" w:name="Medium Shading 1 Accent 1"/>
-    <w:lsdException w:unhideWhenUsed="0" w:uiPriority="64" w:semiHidden="0" w:name="Medium Shading 2 Accent 1"/>
-    <w:lsdException w:unhideWhenUsed="0" w:uiPriority="65" w:semiHidden="0" w:name="Medium List 1 Accent 1"/>
-    <w:lsdException w:qFormat="1" w:unhideWhenUsed="0" w:uiPriority="34" w:semiHidden="0" w:name="List Paragraph"/>
-    <w:lsdException w:unhideWhenUsed="0" w:uiPriority="66" w:semiHidden="0" w:name="Medium List 2 Accent 1"/>
-    <w:lsdException w:unhideWhenUsed="0" w:uiPriority="67" w:semiHidden="0" w:name="Medium Grid 1 Accent 1"/>
-    <w:lsdException w:unhideWhenUsed="0" w:uiPriority="68" w:semiHidden="0" w:name="Medium Grid 2 Accent 1"/>
-    <w:lsdException w:unhideWhenUsed="0" w:uiPriority="69" w:semiHidden="0" w:name="Medium Grid 3 Accent 1"/>
-    <w:lsdException w:unhideWhenUsed="0" w:uiPriority="70" w:semiHidden="0" w:name="Dark List Accent 1"/>
-    <w:lsdException w:unhideWhenUsed="0" w:uiPriority="71" w:semiHidden="0" w:name="Colorful Shading Accent 1"/>
-    <w:lsdException w:unhideWhenUsed="0" w:uiPriority="72" w:semiHidden="0" w:name="Colorful List Accent 1"/>
-    <w:lsdException w:unhideWhenUsed="0" w:uiPriority="73" w:semiHidden="0" w:name="Colorful Grid Accent 1"/>
-    <w:lsdException w:unhideWhenUsed="0" w:uiPriority="60" w:semiHidden="0" w:name="Light Shading Accent 2"/>
-    <w:lsdException w:unhideWhenUsed="0" w:uiPriority="61" w:semiHidden="0" w:name="Light List Accent 2"/>
-    <w:lsdException w:unhideWhenUsed="0" w:uiPriority="62" w:semiHidden="0" w:name="Light Grid Accent 2"/>
-    <w:lsdException w:unhideWhenUsed="0" w:uiPriority="63" w:semiHidden="0" w:name="Medium Shading 1 Accent 2"/>
-    <w:lsdException w:unhideWhenUsed="0" w:uiPriority="64" w:semiHidden="0" w:name="Medium Shading 2 Accent 2"/>
-    <w:lsdException w:unhideWhenUsed="0" w:uiPriority="65" w:semiHidden="0" w:name="Medium List 1 Accent 2"/>
-    <w:lsdException w:unhideWhenUsed="0" w:uiPriority="66" w:semiHidden="0" w:name="Medium List 2 Accent 2"/>
-    <w:lsdException w:unhideWhenUsed="0" w:uiPriority="67" w:semiHidden="0" w:name="Medium Grid 1 Accent 2"/>
-    <w:lsdException w:unhideWhenUsed="0" w:uiPriority="68" w:semiHidden="0" w:name="Medium Grid 2 Accent 2"/>
-    <w:lsdException w:unhideWhenUsed="0" w:uiPriority="69" w:semiHidden="0" w:name="Medium Grid 3 Accent 2"/>
-    <w:lsdException w:unhideWhenUsed="0" w:uiPriority="70" w:semiHidden="0" w:name="Dark List Accent 2"/>
-    <w:lsdException w:unhideWhenUsed="0" w:uiPriority="71" w:semiHidden="0" w:name="Colorful Shading Accent 2"/>
-    <w:lsdException w:unhideWhenUsed="0" w:uiPriority="72" w:semiHidden="0" w:name="Colorful List Accent 2"/>
-    <w:lsdException w:unhideWhenUsed="0" w:uiPriority="73" w:semiHidden="0" w:name="Colorful Grid Accent 2"/>
-    <w:lsdException w:unhideWhenUsed="0" w:uiPriority="60" w:semiHidden="0" w:name="Light Shading Accent 3"/>
-    <w:lsdException w:unhideWhenUsed="0" w:uiPriority="61" w:semiHidden="0" w:name="Light List Accent 3"/>
-    <w:lsdException w:unhideWhenUsed="0" w:uiPriority="62" w:semiHidden="0" w:name="Light Grid Accent 3"/>
-    <w:lsdException w:unhideWhenUsed="0" w:uiPriority="63" w:semiHidden="0" w:name="Medium Shading 1 Accent 3"/>
-    <w:lsdException w:unhideWhenUsed="0" w:uiPriority="64" w:semiHidden="0" w:name="Medium Shading 2 Accent 3"/>
-    <w:lsdException w:unhideWhenUsed="0" w:uiPriority="65" w:semiHidden="0" w:name="Medium List 1 Accent 3"/>
-    <w:lsdException w:unhideWhenUsed="0" w:uiPriority="66" w:semiHidden="0" w:name="Medium List 2 Accent 3"/>
-    <w:lsdException w:unhideWhenUsed="0" w:uiPriority="67" w:semiHidden="0" w:name="Medium Grid 1 Accent 3"/>
-    <w:lsdException w:unhideWhenUsed="0" w:uiPriority="68" w:semiHidden="0" w:name="Medium Grid 2 Accent 3"/>
-    <w:lsdException w:unhideWhenUsed="0" w:uiPriority="69" w:semiHidden="0" w:name="Medium Grid 3 Accent 3"/>
-    <w:lsdException w:unhideWhenUsed="0" w:uiPriority="70" w:semiHidden="0" w:name="Dark List Accent 3"/>
-    <w:lsdException w:unhideWhenUsed="0" w:uiPriority="71" w:semiHidden="0" w:name="Colorful Shading Accent 3"/>
-    <w:lsdException w:unhideWhenUsed="0" w:uiPriority="72" w:semiHidden="0" w:name="Colorful List Accent 3"/>
-    <w:lsdException w:unhideWhenUsed="0" w:uiPriority="73" w:semiHidden="0" w:name="Colorful Grid Accent 3"/>
-    <w:lsdException w:unhideWhenUsed="0" w:uiPriority="60" w:semiHidden="0" w:name="Light Shading Accent 4"/>
-    <w:lsdException w:unhideWhenUsed="0" w:uiPriority="61" w:semiHidden="0" w:name="Light List Accent 4"/>
-    <w:lsdException w:unhideWhenUsed="0" w:uiPriority="62" w:semiHidden="0" w:name="Light Grid Accent 4"/>
-    <w:lsdException w:unhideWhenUsed="0" w:uiPriority="63" w:semiHidden="0" w:name="Medium Shading 1 Accent 4"/>
-    <w:lsdException w:unhideWhenUsed="0" w:uiPriority="64" w:semiHidden="0" w:name="Medium Shading 2 Accent 4"/>
-    <w:lsdException w:unhideWhenUsed="0" w:uiPriority="65" w:semiHidden="0" w:name="Medium List 1 Accent 4"/>
-    <w:lsdException w:unhideWhenUsed="0" w:uiPriority="66" w:semiHidden="0" w:name="Medium List 2 Accent 4"/>
-    <w:lsdException w:unhideWhenUsed="0" w:uiPriority="67" w:semiHidden="0" w:name="Medium Grid 1 Accent 4"/>
-    <w:lsdException w:unhideWhenUsed="0" w:uiPriority="68" w:semiHidden="0" w:name="Medium Grid 2 Accent 4"/>
-    <w:lsdException w:unhideWhenUsed="0" w:uiPriority="69" w:semiHidden="0" w:name="Medium Grid 3 Accent 4"/>
-    <w:lsdException w:unhideWhenUsed="0" w:uiPriority="70" w:semiHidden="0" w:name="Dark List Accent 4"/>
-    <w:lsdException w:unhideWhenUsed="0" w:uiPriority="71" w:semiHidden="0" w:name="Colorful Shading Accent 4"/>
-    <w:lsdException w:unhideWhenUsed="0" w:uiPriority="72" w:semiHidden="0" w:name="Colorful List Accent 4"/>
-    <w:lsdException w:unhideWhenUsed="0" w:uiPriority="73" w:semiHidden="0" w:name="Colorful Grid Accent 4"/>
-    <w:lsdException w:unhideWhenUsed="0" w:uiPriority="60" w:semiHidden="0" w:name="Light Shading Accent 5"/>
-    <w:lsdException w:unhideWhenUsed="0" w:uiPriority="61" w:semiHidden="0" w:name="Light List Accent 5"/>
-    <w:lsdException w:unhideWhenUsed="0" w:uiPriority="62" w:semiHidden="0" w:name="Light Grid Accent 5"/>
-    <w:lsdException w:unhideWhenUsed="0" w:uiPriority="63" w:semiHidden="0" w:name="Medium Shading 1 Accent 5"/>
-    <w:lsdException w:unhideWhenUsed="0" w:uiPriority="64" w:semiHidden="0" w:name="Medium Shading 2 Accent 5"/>
-    <w:lsdException w:unhideWhenUsed="0" w:uiPriority="65" w:semiHidden="0" w:name="Medium List 1 Accent 5"/>
-    <w:lsdException w:unhideWhenUsed="0" w:uiPriority="66" w:semiHidden="0" w:name="Medium List 2 Accent 5"/>
-    <w:lsdException w:unhideWhenUsed="0" w:uiPriority="67" w:semiHidden="0" w:name="Medium Grid 1 Accent 5"/>
-    <w:lsdException w:unhideWhenUsed="0" w:uiPriority="68" w:semiHidden="0" w:name="Medium Grid 2 Accent 5"/>
-    <w:lsdException w:unhideWhenUsed="0" w:uiPriority="69" w:semiHidden="0" w:name="Medium Grid 3 Accent 5"/>
-    <w:lsdException w:unhideWhenUsed="0" w:uiPriority="70" w:semiHidden="0" w:name="Dark List Accent 5"/>
-    <w:lsdException w:unhideWhenUsed="0" w:uiPriority="71" w:semiHidden="0" w:name="Colorful Shading Accent 5"/>
-    <w:lsdException w:unhideWhenUsed="0" w:uiPriority="72" w:semiHidden="0" w:name="Colorful List Accent 5"/>
-    <w:lsdException w:unhideWhenUsed="0" w:uiPriority="73" w:semiHidden="0" w:name="Colorful Grid Accent 5"/>
-    <w:lsdException w:unhideWhenUsed="0" w:uiPriority="60" w:semiHidden="0" w:name="Light Shading Accent 6"/>
-    <w:lsdException w:unhideWhenUsed="0" w:uiPriority="61" w:semiHidden="0" w:name="Light List Accent 6"/>
-    <w:lsdException w:unhideWhenUsed="0" w:uiPriority="62" w:semiHidden="0" w:name="Light Grid Accent 6"/>
-    <w:lsdException w:unhideWhenUsed="0" w:uiPriority="63" w:semiHidden="0" w:name="Medium Shading 1 Accent 6"/>
-    <w:lsdException w:unhideWhenUsed="0" w:uiPriority="64" w:semiHidden="0" w:name="Medium Shading 2 Accent 6"/>
-    <w:lsdException w:unhideWhenUsed="0" w:uiPriority="65" w:semiHidden="0" w:name="Medium List 1 Accent 6"/>
-    <w:lsdException w:unhideWhenUsed="0" w:uiPriority="66" w:semiHidden="0" w:name="Medium List 2 Accent 6"/>
-    <w:lsdException w:unhideWhenUsed="0" w:uiPriority="67" w:semiHidden="0" w:name="Medium Grid 1 Accent 6"/>
-    <w:lsdException w:unhideWhenUsed="0" w:uiPriority="68" w:semiHidden="0" w:name="Medium Grid 2 Accent 6"/>
-    <w:lsdException w:unhideWhenUsed="0" w:uiPriority="69" w:semiHidden="0" w:name="Medium Grid 3 Accent 6"/>
-    <w:lsdException w:unhideWhenUsed="0" w:uiPriority="70" w:semiHidden="0" w:name="Dark List Accent 6"/>
-    <w:lsdException w:unhideWhenUsed="0" w:uiPriority="71" w:semiHidden="0" w:name="Colorful Shading Accent 6"/>
-    <w:lsdException w:unhideWhenUsed="0" w:uiPriority="72" w:semiHidden="0" w:name="Colorful List Accent 6"/>
-    <w:lsdException w:unhideWhenUsed="0" w:uiPriority="73" w:semiHidden="0" w:name="Colorful Grid Accent 6"/>
+  <w:latentStyles w:defLockedState="0" w:defUIPriority="0" w:defSemiHidden="0" w:defUnhideWhenUsed="0" w:defQFormat="0" w:count="376">
+    <w:lsdException w:name="Normal" w:qFormat="1"/>
+    <w:lsdException w:name="heading 1" w:qFormat="1"/>
+    <w:lsdException w:name="heading 2" w:qFormat="1"/>
+    <w:lsdException w:name="heading 3" w:qFormat="1"/>
+    <w:lsdException w:name="heading 4" w:qFormat="1"/>
+    <w:lsdException w:name="heading 5" w:qFormat="1"/>
+    <w:lsdException w:name="heading 6" w:qFormat="1"/>
+    <w:lsdException w:name="heading 7" w:semiHidden="1" w:unhideWhenUsed="1" w:qFormat="1"/>
+    <w:lsdException w:name="heading 8" w:semiHidden="1" w:unhideWhenUsed="1" w:qFormat="1"/>
+    <w:lsdException w:name="heading 9" w:semiHidden="1" w:unhideWhenUsed="1" w:qFormat="1"/>
+    <w:lsdException w:name="annotation text" w:semiHidden="1" w:uiPriority="99" w:unhideWhenUsed="1" w:qFormat="1"/>
+    <w:lsdException w:name="caption" w:semiHidden="1" w:unhideWhenUsed="1" w:qFormat="1"/>
+    <w:lsdException w:name="annotation reference" w:semiHidden="1" w:uiPriority="99" w:unhideWhenUsed="1" w:qFormat="1"/>
+    <w:lsdException w:name="Title" w:qFormat="1"/>
+    <w:lsdException w:name="Default Paragraph Font" w:semiHidden="1" w:uiPriority="1" w:unhideWhenUsed="1"/>
+    <w:lsdException w:name="Subtitle" w:qFormat="1"/>
+    <w:lsdException w:name="Strong" w:qFormat="1"/>
+    <w:lsdException w:name="Emphasis" w:qFormat="1"/>
+    <w:lsdException w:name="HTML Top of Form" w:semiHidden="1" w:uiPriority="99" w:unhideWhenUsed="1"/>
+    <w:lsdException w:name="HTML Bottom of Form" w:semiHidden="1" w:uiPriority="99" w:unhideWhenUsed="1"/>
+    <w:lsdException w:name="HTML Variable" w:semiHidden="1" w:unhideWhenUsed="1"/>
+    <w:lsdException w:name="Normal Table" w:semiHidden="1" w:uiPriority="99" w:unhideWhenUsed="1"/>
+    <w:lsdException w:name="annotation subject" w:semiHidden="1" w:uiPriority="99" w:unhideWhenUsed="1" w:qFormat="1"/>
+    <w:lsdException w:name="No List" w:semiHidden="1" w:uiPriority="99" w:unhideWhenUsed="1"/>
+    <w:lsdException w:name="Outline List 1" w:semiHidden="1" w:uiPriority="99" w:unhideWhenUsed="1"/>
+    <w:lsdException w:name="Outline List 2" w:semiHidden="1" w:uiPriority="99" w:unhideWhenUsed="1"/>
+    <w:lsdException w:name="Outline List 3" w:semiHidden="1" w:uiPriority="99" w:unhideWhenUsed="1"/>
+    <w:lsdException w:name="Table Simple 1" w:semiHidden="1" w:unhideWhenUsed="1"/>
+    <w:lsdException w:name="Table Simple 2" w:semiHidden="1" w:unhideWhenUsed="1"/>
+    <w:lsdException w:name="Table Simple 3" w:semiHidden="1" w:unhideWhenUsed="1"/>
+    <w:lsdException w:name="Table Classic 1" w:semiHidden="1" w:unhideWhenUsed="1"/>
+    <w:lsdException w:name="Table Classic 2" w:semiHidden="1" w:unhideWhenUsed="1"/>
+    <w:lsdException w:name="Table Classic 3" w:semiHidden="1" w:unhideWhenUsed="1"/>
+    <w:lsdException w:name="Table Classic 4" w:semiHidden="1" w:unhideWhenUsed="1"/>
+    <w:lsdException w:name="Table Colorful 1" w:semiHidden="1" w:unhideWhenUsed="1"/>
+    <w:lsdException w:name="Table Colorful 2" w:semiHidden="1" w:unhideWhenUsed="1"/>
+    <w:lsdException w:name="Table Colorful 3" w:semiHidden="1" w:unhideWhenUsed="1"/>
+    <w:lsdException w:name="Table Columns 1" w:semiHidden="1" w:unhideWhenUsed="1"/>
+    <w:lsdException w:name="Table Columns 2" w:semiHidden="1" w:unhideWhenUsed="1"/>
+    <w:lsdException w:name="Table Columns 3" w:semiHidden="1" w:unhideWhenUsed="1"/>
+    <w:lsdException w:name="Table Columns 4" w:semiHidden="1" w:unhideWhenUsed="1"/>
+    <w:lsdException w:name="Table Columns 5" w:semiHidden="1" w:unhideWhenUsed="1"/>
+    <w:lsdException w:name="Table Grid 1" w:semiHidden="1" w:unhideWhenUsed="1"/>
+    <w:lsdException w:name="Table Grid 2" w:semiHidden="1" w:unhideWhenUsed="1"/>
+    <w:lsdException w:name="Table Grid 3" w:semiHidden="1" w:unhideWhenUsed="1"/>
+    <w:lsdException w:name="Table Grid 4" w:semiHidden="1" w:unhideWhenUsed="1"/>
+    <w:lsdException w:name="Table Grid 5" w:semiHidden="1" w:unhideWhenUsed="1"/>
+    <w:lsdException w:name="Table Grid 6" w:semiHidden="1" w:unhideWhenUsed="1"/>
+    <w:lsdException w:name="Table Grid 7" w:semiHidden="1" w:unhideWhenUsed="1"/>
+    <w:lsdException w:name="Table Grid 8" w:semiHidden="1" w:unhideWhenUsed="1"/>
+    <w:lsdException w:name="Table List 1" w:semiHidden="1" w:unhideWhenUsed="1"/>
+    <w:lsdException w:name="Table List 2" w:semiHidden="1" w:unhideWhenUsed="1"/>
+    <w:lsdException w:name="Table List 3" w:semiHidden="1" w:unhideWhenUsed="1"/>
+    <w:lsdException w:name="Table List 4" w:semiHidden="1" w:unhideWhenUsed="1"/>
+    <w:lsdException w:name="Table List 5" w:semiHidden="1" w:unhideWhenUsed="1"/>
+    <w:lsdException w:name="Table List 6" w:semiHidden="1" w:unhideWhenUsed="1"/>
+    <w:lsdException w:name="Table List 7" w:semiHidden="1" w:unhideWhenUsed="1"/>
+    <w:lsdException w:name="Table List 8" w:semiHidden="1" w:unhideWhenUsed="1"/>
+    <w:lsdException w:name="Table 3D effects 1" w:semiHidden="1" w:unhideWhenUsed="1"/>
+    <w:lsdException w:name="Table 3D effects 2" w:semiHidden="1" w:unhideWhenUsed="1"/>
+    <w:lsdException w:name="Table 3D effects 3" w:semiHidden="1" w:unhideWhenUsed="1"/>
+    <w:lsdException w:name="Table Contemporary" w:semiHidden="1" w:unhideWhenUsed="1"/>
+    <w:lsdException w:name="Table Elegant" w:semiHidden="1" w:unhideWhenUsed="1"/>
+    <w:lsdException w:name="Table Professional" w:semiHidden="1" w:unhideWhenUsed="1"/>
+    <w:lsdException w:name="Table Subtle 1" w:semiHidden="1" w:unhideWhenUsed="1"/>
+    <w:lsdException w:name="Table Subtle 2" w:semiHidden="1" w:unhideWhenUsed="1"/>
+    <w:lsdException w:name="Table Web 1" w:semiHidden="1" w:unhideWhenUsed="1"/>
+    <w:lsdException w:name="Table Web 2" w:semiHidden="1" w:unhideWhenUsed="1"/>
+    <w:lsdException w:name="Table Web 3" w:semiHidden="1" w:unhideWhenUsed="1"/>
+    <w:lsdException w:name="Balloon Text" w:semiHidden="1" w:uiPriority="99" w:unhideWhenUsed="1" w:qFormat="1"/>
+    <w:lsdException w:name="Table Grid" w:qFormat="1"/>
+    <w:lsdException w:name="Table Theme" w:semiHidden="1" w:unhideWhenUsed="1"/>
+    <w:lsdException w:name="Placeholder Text" w:semiHidden="1" w:uiPriority="99" w:unhideWhenUsed="1"/>
+    <w:lsdException w:name="No Spacing" w:semiHidden="1" w:uiPriority="99" w:unhideWhenUsed="1"/>
+    <w:lsdException w:name="Light Shading" w:uiPriority="60"/>
+    <w:lsdException w:name="Light List" w:uiPriority="61"/>
+    <w:lsdException w:name="Light Grid" w:uiPriority="62"/>
+    <w:lsdException w:name="Medium Shading 1" w:uiPriority="63"/>
+    <w:lsdException w:name="Medium Shading 2" w:uiPriority="64"/>
+    <w:lsdException w:name="Medium List 1" w:uiPriority="65"/>
+    <w:lsdException w:name="Medium List 2" w:uiPriority="66"/>
+    <w:lsdException w:name="Medium Grid 1" w:uiPriority="67"/>
+    <w:lsdException w:name="Medium Grid 2" w:uiPriority="68"/>
+    <w:lsdException w:name="Medium Grid 3" w:uiPriority="69"/>
+    <w:lsdException w:name="Dark List" w:uiPriority="70"/>
+    <w:lsdException w:name="Colorful Shading" w:uiPriority="71"/>
+    <w:lsdException w:name="Colorful List" w:uiPriority="72"/>
+    <w:lsdException w:name="Colorful Grid" w:uiPriority="73"/>
+    <w:lsdException w:name="Light Shading Accent 1" w:uiPriority="60"/>
+    <w:lsdException w:name="Light List Accent 1" w:uiPriority="61"/>
+    <w:lsdException w:name="Light Grid Accent 1" w:uiPriority="62"/>
+    <w:lsdException w:name="Medium Shading 1 Accent 1" w:uiPriority="63"/>
+    <w:lsdException w:name="Medium Shading 2 Accent 1" w:uiPriority="64"/>
+    <w:lsdException w:name="Medium List 1 Accent 1" w:uiPriority="65"/>
+    <w:lsdException w:name="Revision" w:semiHidden="1" w:uiPriority="99" w:unhideWhenUsed="1"/>
+    <w:lsdException w:name="List Paragraph" w:uiPriority="34" w:qFormat="1"/>
+    <w:lsdException w:name="Quote" w:semiHidden="1" w:uiPriority="99" w:unhideWhenUsed="1"/>
+    <w:lsdException w:name="Intense Quote" w:semiHidden="1" w:uiPriority="99" w:unhideWhenUsed="1"/>
+    <w:lsdException w:name="Medium List 2 Accent 1" w:uiPriority="66"/>
+    <w:lsdException w:name="Medium Grid 1 Accent 1" w:uiPriority="67"/>
+    <w:lsdException w:name="Medium Grid 2 Accent 1" w:uiPriority="68"/>
+    <w:lsdException w:name="Medium Grid 3 Accent 1" w:uiPriority="69"/>
+    <w:lsdException w:name="Dark List Accent 1" w:uiPriority="70"/>
+    <w:lsdException w:name="Colorful Shading Accent 1" w:uiPriority="71"/>
+    <w:lsdException w:name="Colorful List Accent 1" w:uiPriority="72"/>
+    <w:lsdException w:name="Colorful Grid Accent 1" w:uiPriority="73"/>
+    <w:lsdException w:name="Light Shading Accent 2" w:uiPriority="60"/>
+    <w:lsdException w:name="Light List Accent 2" w:uiPriority="61"/>
+    <w:lsdException w:name="Light Grid Accent 2" w:uiPriority="62"/>
+    <w:lsdException w:name="Medium Shading 1 Accent 2" w:uiPriority="63"/>
+    <w:lsdException w:name="Medium Shading 2 Accent 2" w:uiPriority="64"/>
+    <w:lsdException w:name="Medium List 1 Accent 2" w:uiPriority="65"/>
+    <w:lsdException w:name="Medium List 2 Accent 2" w:uiPriority="66"/>
+    <w:lsdException w:name="Medium Grid 1 Accent 2" w:uiPriority="67"/>
+    <w:lsdException w:name="Medium Grid 2 Accent 2" w:uiPriority="68"/>
+    <w:lsdException w:name="Medium Grid 3 Accent 2" w:uiPriority="69"/>
+    <w:lsdException w:name="Dark List Accent 2" w:uiPriority="70"/>
+    <w:lsdException w:name="Colorful Shading Accent 2" w:uiPriority="71"/>
+    <w:lsdException w:name="Colorful List Accent 2" w:uiPriority="72"/>
+    <w:lsdException w:name="Colorful Grid Accent 2" w:uiPriority="73"/>
+    <w:lsdException w:name="Light Shading Accent 3" w:uiPriority="60"/>
+    <w:lsdException w:name="Light List Accent 3" w:uiPriority="61"/>
+    <w:lsdException w:name="Light Grid Accent 3" w:uiPriority="62"/>
+    <w:lsdException w:name="Medium Shading 1 Accent 3" w:uiPriority="63"/>
+    <w:lsdException w:name="Medium Shading 2 Accent 3" w:uiPriority="64"/>
+    <w:lsdException w:name="Medium List 1 Accent 3" w:uiPriority="65"/>
+    <w:lsdException w:name="Medium List 2 Accent 3" w:uiPriority="66"/>
+    <w:lsdException w:name="Medium Grid 1 Accent 3" w:uiPriority="67"/>
+    <w:lsdException w:name="Medium Grid 2 Accent 3" w:uiPriority="68"/>
+    <w:lsdException w:name="Medium Grid 3 Accent 3" w:uiPriority="69"/>
+    <w:lsdException w:name="Dark List Accent 3" w:uiPriority="70"/>
+    <w:lsdException w:name="Colorful Shading Accent 3" w:uiPriority="71"/>
+    <w:lsdException w:name="Colorful List Accent 3" w:uiPriority="72"/>
+    <w:lsdException w:name="Colorful Grid Accent 3" w:uiPriority="73"/>
+    <w:lsdException w:name="Light Shading Accent 4" w:uiPriority="60"/>
+    <w:lsdException w:name="Light List Accent 4" w:uiPriority="61"/>
+    <w:lsdException w:name="Light Grid Accent 4" w:uiPriority="62"/>
+    <w:lsdException w:name="Medium Shading 1 Accent 4" w:uiPriority="63"/>
+    <w:lsdException w:name="Medium Shading 2 Accent 4" w:uiPriority="64"/>
+    <w:lsdException w:name="Medium List 1 Accent 4" w:uiPriority="65"/>
+    <w:lsdException w:name="Medium List 2 Accent 4" w:uiPriority="66"/>
+    <w:lsdException w:name="Medium Grid 1 Accent 4" w:uiPriority="67"/>
+    <w:lsdException w:name="Medium Grid 2 Accent 4" w:uiPriority="68"/>
+    <w:lsdException w:name="Medium Grid 3 Accent 4" w:uiPriority="69"/>
+    <w:lsdException w:name="Dark List Accent 4" w:uiPriority="70"/>
+    <w:lsdException w:name="Colorful Shading Accent 4" w:uiPriority="71"/>
+    <w:lsdException w:name="Colorful List Accent 4" w:uiPriority="72"/>
+    <w:lsdException w:name="Colorful Grid Accent 4" w:uiPriority="73"/>
+    <w:lsdException w:name="Light Shading Accent 5" w:uiPriority="60"/>
+    <w:lsdException w:name="Light List Accent 5" w:uiPriority="61"/>
+    <w:lsdException w:name="Light Grid Accent 5" w:uiPriority="62"/>
+    <w:lsdException w:name="Medium Shading 1 Accent 5" w:uiPriority="63"/>
+    <w:lsdException w:name="Medium Shading 2 Accent 5" w:uiPriority="64"/>
+    <w:lsdException w:name="Medium List 1 Accent 5" w:uiPriority="65"/>
+    <w:lsdException w:name="Medium List 2 Accent 5" w:uiPriority="66"/>
+    <w:lsdException w:name="Medium Grid 1 Accent 5" w:uiPriority="67"/>
+    <w:lsdException w:name="Medium Grid 2 Accent 5" w:uiPriority="68"/>
+    <w:lsdException w:name="Medium Grid 3 Accent 5" w:uiPriority="69"/>
+    <w:lsdException w:name="Dark List Accent 5" w:uiPriority="70"/>
+    <w:lsdException w:name="Colorful Shading Accent 5" w:uiPriority="71"/>
+    <w:lsdException w:name="Colorful List Accent 5" w:uiPriority="72"/>
+    <w:lsdException w:name="Colorful Grid Accent 5" w:uiPriority="73"/>
+    <w:lsdException w:name="Light Shading Accent 6" w:uiPriority="60"/>
+    <w:lsdException w:name="Light List Accent 6" w:uiPriority="61"/>
+    <w:lsdException w:name="Light Grid Accent 6" w:uiPriority="62"/>
+    <w:lsdException w:name="Medium Shading 1 Accent 6" w:uiPriority="63"/>
+    <w:lsdException w:name="Medium Shading 2 Accent 6" w:uiPriority="64"/>
+    <w:lsdException w:name="Medium List 1 Accent 6" w:uiPriority="65"/>
+    <w:lsdException w:name="Medium List 2 Accent 6" w:uiPriority="66"/>
+    <w:lsdException w:name="Medium Grid 1 Accent 6" w:uiPriority="67"/>
+    <w:lsdException w:name="Medium Grid 2 Accent 6" w:uiPriority="68"/>
+    <w:lsdException w:name="Medium Grid 3 Accent 6" w:uiPriority="69"/>
+    <w:lsdException w:name="Dark List Accent 6" w:uiPriority="70"/>
+    <w:lsdException w:name="Colorful Shading Accent 6" w:uiPriority="71"/>
+    <w:lsdException w:name="Colorful List Accent 6" w:uiPriority="72"/>
+    <w:lsdException w:name="Colorful Grid Accent 6" w:uiPriority="73"/>
+    <w:lsdException w:name="Subtle Emphasis" w:uiPriority="19" w:qFormat="1"/>
+    <w:lsdException w:name="Intense Emphasis" w:uiPriority="21" w:qFormat="1"/>
+    <w:lsdException w:name="Subtle Reference" w:uiPriority="31" w:qFormat="1"/>
+    <w:lsdException w:name="Intense Reference" w:uiPriority="32" w:qFormat="1"/>
+    <w:lsdException w:name="Book Title" w:uiPriority="33" w:qFormat="1"/>
+    <w:lsdException w:name="Bibliography" w:semiHidden="1" w:uiPriority="37" w:unhideWhenUsed="1"/>
+    <w:lsdException w:name="TOC Heading" w:semiHidden="1" w:uiPriority="39" w:unhideWhenUsed="1" w:qFormat="1"/>
+    <w:lsdException w:name="Plain Table 1" w:uiPriority="41"/>
+    <w:lsdException w:name="Plain Table 2" w:uiPriority="42"/>
+    <w:lsdException w:name="Plain Table 3" w:uiPriority="43"/>
+    <w:lsdException w:name="Plain Table 4" w:uiPriority="44"/>
+    <w:lsdException w:name="Plain Table 5" w:uiPriority="45"/>
+    <w:lsdException w:name="Grid Table Light" w:uiPriority="40"/>
+    <w:lsdException w:name="Grid Table 1 Light" w:uiPriority="46"/>
+    <w:lsdException w:name="Grid Table 2" w:uiPriority="47"/>
+    <w:lsdException w:name="Grid Table 3" w:uiPriority="48"/>
+    <w:lsdException w:name="Grid Table 4" w:uiPriority="49"/>
+    <w:lsdException w:name="Grid Table 5 Dark" w:uiPriority="50"/>
+    <w:lsdException w:name="Grid Table 6 Colorful" w:uiPriority="51"/>
+    <w:lsdException w:name="Grid Table 7 Colorful" w:uiPriority="52"/>
+    <w:lsdException w:name="Grid Table 1 Light Accent 1" w:uiPriority="46"/>
+    <w:lsdException w:name="Grid Table 2 Accent 1" w:uiPriority="47"/>
+    <w:lsdException w:name="Grid Table 3 Accent 1" w:uiPriority="48"/>
+    <w:lsdException w:name="Grid Table 4 Accent 1" w:uiPriority="49"/>
+    <w:lsdException w:name="Grid Table 5 Dark Accent 1" w:uiPriority="50"/>
+    <w:lsdException w:name="Grid Table 6 Colorful Accent 1" w:uiPriority="51"/>
+    <w:lsdException w:name="Grid Table 7 Colorful Accent 1" w:uiPriority="52"/>
+    <w:lsdException w:name="Grid Table 1 Light Accent 2" w:uiPriority="46"/>
+    <w:lsdException w:name="Grid Table 2 Accent 2" w:uiPriority="47"/>
+    <w:lsdException w:name="Grid Table 3 Accent 2" w:uiPriority="48"/>
+    <w:lsdException w:name="Grid Table 4 Accent 2" w:uiPriority="49"/>
+    <w:lsdException w:name="Grid Table 5 Dark Accent 2" w:uiPriority="50"/>
+    <w:lsdException w:name="Grid Table 6 Colorful Accent 2" w:uiPriority="51"/>
+    <w:lsdException w:name="Grid Table 7 Colorful Accent 2" w:uiPriority="52"/>
+    <w:lsdException w:name="Grid Table 1 Light Accent 3" w:uiPriority="46"/>
+    <w:lsdException w:name="Grid Table 2 Accent 3" w:uiPriority="47"/>
+    <w:lsdException w:name="Grid Table 3 Accent 3" w:uiPriority="48"/>
+    <w:lsdException w:name="Grid Table 4 Accent 3" w:uiPriority="49"/>
+    <w:lsdException w:name="Grid Table 5 Dark Accent 3" w:uiPriority="50"/>
+    <w:lsdException w:name="Grid Table 6 Colorful Accent 3" w:uiPriority="51"/>
+    <w:lsdException w:name="Grid Table 7 Colorful Accent 3" w:uiPriority="52"/>
+    <w:lsdException w:name="Grid Table 1 Light Accent 4" w:uiPriority="46"/>
+    <w:lsdException w:name="Grid Table 2 Accent 4" w:uiPriority="47"/>
+    <w:lsdException w:name="Grid Table 3 Accent 4" w:uiPriority="48"/>
+    <w:lsdException w:name="Grid Table 4 Accent 4" w:uiPriority="49"/>
+    <w:lsdException w:name="Grid Table 5 Dark Accent 4" w:uiPriority="50"/>
+    <w:lsdException w:name="Grid Table 6 Colorful Accent 4" w:uiPriority="51"/>
+    <w:lsdException w:name="Grid Table 7 Colorful Accent 4" w:uiPriority="52"/>
+    <w:lsdException w:name="Grid Table 1 Light Accent 5" w:uiPriority="46"/>
+    <w:lsdException w:name="Grid Table 2 Accent 5" w:uiPriority="47"/>
+    <w:lsdException w:name="Grid Table 3 Accent 5" w:uiPriority="48"/>
+    <w:lsdException w:name="Grid Table 4 Accent 5" w:uiPriority="49"/>
+    <w:lsdException w:name="Grid Table 5 Dark Accent 5" w:uiPriority="50"/>
+    <w:lsdException w:name="Grid Table 6 Colorful Accent 5" w:uiPriority="51"/>
+    <w:lsdException w:name="Grid Table 7 Colorful Accent 5" w:uiPriority="52"/>
+    <w:lsdException w:name="Grid Table 1 Light Accent 6" w:uiPriority="46"/>
+    <w:lsdException w:name="Grid Table 2 Accent 6" w:uiPriority="47"/>
+    <w:lsdException w:name="Grid Table 3 Accent 6" w:uiPriority="48"/>
+    <w:lsdException w:name="Grid Table 4 Accent 6" w:uiPriority="49"/>
+    <w:lsdException w:name="Grid Table 5 Dark Accent 6" w:uiPriority="50"/>
+    <w:lsdException w:name="Grid Table 6 Colorful Accent 6" w:uiPriority="51"/>
+    <w:lsdException w:name="Grid Table 7 Colorful Accent 6" w:uiPriority="52"/>
+    <w:lsdException w:name="List Table 1 Light" w:uiPriority="46"/>
+    <w:lsdException w:name="List Table 2" w:uiPriority="47"/>
+    <w:lsdException w:name="List Table 3" w:uiPriority="48"/>
+    <w:lsdException w:name="List Table 4" w:uiPriority="49"/>
+    <w:lsdException w:name="List Table 5 Dark" w:uiPriority="50"/>
+    <w:lsdException w:name="List Table 6 Colorful" w:uiPriority="51"/>
+    <w:lsdException w:name="List Table 7 Colorful" w:uiPriority="52"/>
+    <w:lsdException w:name="List Table 1 Light Accent 1" w:uiPriority="46"/>
+    <w:lsdException w:name="List Table 2 Accent 1" w:uiPriority="47"/>
+    <w:lsdException w:name="List Table 3 Accent 1" w:uiPriority="48"/>
+    <w:lsdException w:name="List Table 4 Accent 1" w:uiPriority="49"/>
+    <w:lsdException w:name="List Table 5 Dark Accent 1" w:uiPriority="50"/>
+    <w:lsdException w:name="List Table 6 Colorful Accent 1" w:uiPriority="51"/>
+    <w:lsdException w:name="List Table 7 Colorful Accent 1" w:uiPriority="52"/>
+    <w:lsdException w:name="List Table 1 Light Accent 2" w:uiPriority="46"/>
+    <w:lsdException w:name="List Table 2 Accent 2" w:uiPriority="47"/>
+    <w:lsdException w:name="List Table 3 Accent 2" w:uiPriority="48"/>
+    <w:lsdException w:name="List Table 4 Accent 2" w:uiPriority="49"/>
+    <w:lsdException w:name="List Table 5 Dark Accent 2" w:uiPriority="50"/>
+    <w:lsdException w:name="List Table 6 Colorful Accent 2" w:uiPriority="51"/>
+    <w:lsdException w:name="List Table 7 Colorful Accent 2" w:uiPriority="52"/>
+    <w:lsdException w:name="List Table 1 Light Accent 3" w:uiPriority="46"/>
+    <w:lsdException w:name="List Table 2 Accent 3" w:uiPriority="47"/>
+    <w:lsdException w:name="List Table 3 Accent 3" w:uiPriority="48"/>
+    <w:lsdException w:name="List Table 4 Accent 3" w:uiPriority="49"/>
+    <w:lsdException w:name="List Table 5 Dark Accent 3" w:uiPriority="50"/>
+    <w:lsdException w:name="List Table 6 Colorful Accent 3" w:uiPriority="51"/>
+    <w:lsdException w:name="List Table 7 Colorful Accent 3" w:uiPriority="52"/>
+    <w:lsdException w:name="List Table 1 Light Accent 4" w:uiPriority="46"/>
+    <w:lsdException w:name="List Table 2 Accent 4" w:uiPriority="47"/>
+    <w:lsdException w:name="List Table 3 Accent 4" w:uiPriority="48"/>
+    <w:lsdException w:name="List Table 4 Accent 4" w:uiPriority="49"/>
+    <w:lsdException w:name="List Table 5 Dark Accent 4" w:uiPriority="50"/>
+    <w:lsdException w:name="List Table 6 Colorful Accent 4" w:uiPriority="51"/>
+    <w:lsdException w:name="List Table 7 Colorful Accent 4" w:uiPriority="52"/>
+    <w:lsdException w:name="List Table 1 Light Accent 5" w:uiPriority="46"/>
+    <w:lsdException w:name="List Table 2 Accent 5" w:uiPriority="47"/>
+    <w:lsdException w:name="List Table 3 Accent 5" w:uiPriority="48"/>
+    <w:lsdException w:name="List Table 4 Accent 5" w:uiPriority="49"/>
+    <w:lsdException w:name="List Table 5 Dark Accent 5" w:uiPriority="50"/>
+    <w:lsdException w:name="List Table 6 Colorful Accent 5" w:uiPriority="51"/>
+    <w:lsdException w:name="List Table 7 Colorful Accent 5" w:uiPriority="52"/>
+    <w:lsdException w:name="List Table 1 Light Accent 6" w:uiPriority="46"/>
+    <w:lsdException w:name="List Table 2 Accent 6" w:uiPriority="47"/>
+    <w:lsdException w:name="List Table 3 Accent 6" w:uiPriority="48"/>
+    <w:lsdException w:name="List Table 4 Accent 6" w:uiPriority="49"/>
+    <w:lsdException w:name="List Table 5 Dark Accent 6" w:uiPriority="50"/>
+    <w:lsdException w:name="List Table 6 Colorful Accent 6" w:uiPriority="51"/>
+    <w:lsdException w:name="List Table 7 Colorful Accent 6" w:uiPriority="52"/>
+    <w:lsdException w:name="Mention" w:semiHidden="1" w:uiPriority="99" w:unhideWhenUsed="1"/>
+    <w:lsdException w:name="Smart Hyperlink" w:semiHidden="1" w:uiPriority="99" w:unhideWhenUsed="1"/>
+    <w:lsdException w:name="Hashtag" w:semiHidden="1" w:uiPriority="99" w:unhideWhenUsed="1"/>
+    <w:lsdException w:name="Unresolved Mention" w:semiHidden="1" w:uiPriority="99" w:unhideWhenUsed="1"/>
+    <w:lsdException w:name="Smart Link" w:semiHidden="1" w:uiPriority="99" w:unhideWhenUsed="1"/>
   </w:latentStyles>
-  <w:style w:type="paragraph" w:default="1" w:styleId="1">
+  <w:style w:type="paragraph" w:default="1" w:styleId="Normal">
     <w:name w:val="Normal"/>
     <w:qFormat/>
-    <w:uiPriority w:val="0"/>
     <w:pPr>
       <w:spacing w:after="160" w:line="259" w:lineRule="auto"/>
     </w:pPr>
     <w:rPr>
-      <w:rFonts w:ascii="Calibri" w:hAnsi="Calibri" w:eastAsia="Calibri" w:cs="Calibri"/>
+      <w:rFonts w:ascii="Calibri" w:eastAsia="Calibri" w:hAnsi="Calibri" w:cs="Calibri"/>
       <w:sz w:val="22"/>
       <w:szCs w:val="22"/>
-      <w:lang w:val="id-ID" w:eastAsia="zh-CN" w:bidi="ar-SA"/>
+      <w:lang w:val="id-ID" w:eastAsia="zh-CN"/>
     </w:rPr>
   </w:style>
-  <w:style w:type="paragraph" w:styleId="2">
+  <w:style w:type="paragraph" w:styleId="Heading1">
     <w:name w:val="heading 1"/>
-    <w:basedOn w:val="1"/>
-    <w:next w:val="1"/>
+    <w:basedOn w:val="Normal"/>
+    <w:next w:val="Normal"/>
     <w:qFormat/>
-    <w:uiPriority w:val="0"/>
     <w:pPr>
       <w:keepNext/>
       <w:keepLines/>
@@ -2141,12 +2752,11 @@
       <w:szCs w:val="48"/>
     </w:rPr>
   </w:style>
-  <w:style w:type="paragraph" w:styleId="3">
+  <w:style w:type="paragraph" w:styleId="Heading2">
     <w:name w:val="heading 2"/>
-    <w:basedOn w:val="1"/>
-    <w:next w:val="1"/>
+    <w:basedOn w:val="Normal"/>
+    <w:next w:val="Normal"/>
     <w:qFormat/>
-    <w:uiPriority w:val="0"/>
     <w:pPr>
       <w:keepNext/>
       <w:keepLines/>
@@ -2159,12 +2769,11 @@
       <w:szCs w:val="36"/>
     </w:rPr>
   </w:style>
-  <w:style w:type="paragraph" w:styleId="4">
+  <w:style w:type="paragraph" w:styleId="Heading3">
     <w:name w:val="heading 3"/>
-    <w:basedOn w:val="1"/>
-    <w:next w:val="1"/>
+    <w:basedOn w:val="Normal"/>
+    <w:next w:val="Normal"/>
     <w:qFormat/>
-    <w:uiPriority w:val="0"/>
     <w:pPr>
       <w:keepNext/>
       <w:keepLines/>
@@ -2177,12 +2786,11 @@
       <w:szCs w:val="28"/>
     </w:rPr>
   </w:style>
-  <w:style w:type="paragraph" w:styleId="5">
+  <w:style w:type="paragraph" w:styleId="Heading4">
     <w:name w:val="heading 4"/>
-    <w:basedOn w:val="1"/>
-    <w:next w:val="1"/>
+    <w:basedOn w:val="Normal"/>
+    <w:next w:val="Normal"/>
     <w:qFormat/>
-    <w:uiPriority w:val="0"/>
     <w:pPr>
       <w:keepNext/>
       <w:keepLines/>
@@ -2195,12 +2803,11 @@
       <w:szCs w:val="24"/>
     </w:rPr>
   </w:style>
-  <w:style w:type="paragraph" w:styleId="6">
+  <w:style w:type="paragraph" w:styleId="Heading5">
     <w:name w:val="heading 5"/>
-    <w:basedOn w:val="1"/>
-    <w:next w:val="1"/>
+    <w:basedOn w:val="Normal"/>
+    <w:next w:val="Normal"/>
     <w:qFormat/>
-    <w:uiPriority w:val="0"/>
     <w:pPr>
       <w:keepNext/>
       <w:keepLines/>
@@ -2211,12 +2818,11 @@
       <w:b/>
     </w:rPr>
   </w:style>
-  <w:style w:type="paragraph" w:styleId="7">
+  <w:style w:type="paragraph" w:styleId="Heading6">
     <w:name w:val="heading 6"/>
-    <w:basedOn w:val="1"/>
-    <w:next w:val="1"/>
+    <w:basedOn w:val="Normal"/>
+    <w:next w:val="Normal"/>
     <w:qFormat/>
-    <w:uiPriority w:val="0"/>
     <w:pPr>
       <w:keepNext/>
       <w:keepLines/>
@@ -2229,18 +2835,19 @@
       <w:szCs w:val="20"/>
     </w:rPr>
   </w:style>
-  <w:style w:type="character" w:default="1" w:styleId="8">
+  <w:style w:type="character" w:default="1" w:styleId="DefaultParagraphFont">
     <w:name w:val="Default Paragraph Font"/>
+    <w:uiPriority w:val="1"/>
     <w:semiHidden/>
     <w:unhideWhenUsed/>
-    <w:uiPriority w:val="1"/>
   </w:style>
-  <w:style w:type="table" w:default="1" w:styleId="9">
+  <w:style w:type="table" w:default="1" w:styleId="TableNormal">
     <w:name w:val="Normal Table"/>
+    <w:uiPriority w:val="99"/>
     <w:semiHidden/>
     <w:unhideWhenUsed/>
-    <w:uiPriority w:val="99"/>
     <w:tblPr>
+      <w:tblInd w:w="0" w:type="dxa"/>
       <w:tblCellMar>
         <w:top w:w="0" w:type="dxa"/>
         <w:left w:w="108" w:type="dxa"/>
@@ -2249,14 +2856,20 @@
       </w:tblCellMar>
     </w:tblPr>
   </w:style>
-  <w:style w:type="paragraph" w:styleId="10">
+  <w:style w:type="numbering" w:default="1" w:styleId="NoList">
+    <w:name w:val="No List"/>
+    <w:uiPriority w:val="99"/>
+    <w:semiHidden/>
+    <w:unhideWhenUsed/>
+  </w:style>
+  <w:style w:type="paragraph" w:styleId="BalloonText">
     <w:name w:val="Balloon Text"/>
-    <w:basedOn w:val="1"/>
-    <w:link w:val="19"/>
+    <w:basedOn w:val="Normal"/>
+    <w:link w:val="BalloonTextChar"/>
+    <w:uiPriority w:val="99"/>
     <w:semiHidden/>
     <w:unhideWhenUsed/>
     <w:qFormat/>
-    <w:uiPriority w:val="99"/>
     <w:pPr>
       <w:spacing w:after="0" w:line="240" w:lineRule="auto"/>
     </w:pPr>
@@ -2266,26 +2879,26 @@
       <w:szCs w:val="18"/>
     </w:rPr>
   </w:style>
-  <w:style w:type="character" w:styleId="11">
+  <w:style w:type="character" w:styleId="CommentReference">
     <w:name w:val="annotation reference"/>
-    <w:basedOn w:val="8"/>
+    <w:basedOn w:val="DefaultParagraphFont"/>
+    <w:uiPriority w:val="99"/>
     <w:semiHidden/>
     <w:unhideWhenUsed/>
     <w:qFormat/>
-    <w:uiPriority w:val="99"/>
     <w:rPr>
       <w:sz w:val="16"/>
       <w:szCs w:val="16"/>
     </w:rPr>
   </w:style>
-  <w:style w:type="paragraph" w:styleId="12">
+  <w:style w:type="paragraph" w:styleId="CommentText">
     <w:name w:val="annotation text"/>
-    <w:basedOn w:val="1"/>
-    <w:link w:val="20"/>
+    <w:basedOn w:val="Normal"/>
+    <w:link w:val="CommentTextChar"/>
+    <w:uiPriority w:val="99"/>
     <w:semiHidden/>
     <w:unhideWhenUsed/>
     <w:qFormat/>
-    <w:uiPriority w:val="99"/>
     <w:pPr>
       <w:spacing w:line="240" w:lineRule="auto"/>
     </w:pPr>
@@ -2294,59 +2907,56 @@
       <w:szCs w:val="20"/>
     </w:rPr>
   </w:style>
-  <w:style w:type="paragraph" w:styleId="13">
+  <w:style w:type="paragraph" w:styleId="CommentSubject">
     <w:name w:val="annotation subject"/>
-    <w:basedOn w:val="12"/>
-    <w:next w:val="12"/>
-    <w:link w:val="21"/>
+    <w:basedOn w:val="CommentText"/>
+    <w:next w:val="CommentText"/>
+    <w:link w:val="CommentSubjectChar"/>
+    <w:uiPriority w:val="99"/>
     <w:semiHidden/>
     <w:unhideWhenUsed/>
     <w:qFormat/>
-    <w:uiPriority w:val="99"/>
     <w:rPr>
       <w:b/>
       <w:bCs/>
     </w:rPr>
   </w:style>
-  <w:style w:type="paragraph" w:styleId="14">
+  <w:style w:type="paragraph" w:styleId="Subtitle">
     <w:name w:val="Subtitle"/>
-    <w:basedOn w:val="1"/>
-    <w:next w:val="1"/>
+    <w:basedOn w:val="Normal"/>
+    <w:next w:val="Normal"/>
     <w:qFormat/>
-    <w:uiPriority w:val="0"/>
     <w:pPr>
       <w:keepNext/>
       <w:keepLines/>
       <w:spacing w:before="360" w:after="80"/>
     </w:pPr>
     <w:rPr>
-      <w:rFonts w:ascii="Georgia" w:hAnsi="Georgia" w:eastAsia="Georgia" w:cs="Georgia"/>
+      <w:rFonts w:ascii="Georgia" w:eastAsia="Georgia" w:hAnsi="Georgia" w:cs="Georgia"/>
       <w:i/>
       <w:color w:val="666666"/>
       <w:sz w:val="48"/>
       <w:szCs w:val="48"/>
     </w:rPr>
   </w:style>
-  <w:style w:type="table" w:styleId="15">
+  <w:style w:type="table" w:styleId="TableGrid">
     <w:name w:val="Table Grid"/>
-    <w:basedOn w:val="16"/>
+    <w:basedOn w:val="TableNormal1"/>
     <w:qFormat/>
-    <w:uiPriority w:val="0"/>
     <w:tblPr>
       <w:tblBorders>
-        <w:top w:val="single" w:color="auto" w:sz="4" w:space="0"/>
-        <w:left w:val="single" w:color="auto" w:sz="4" w:space="0"/>
-        <w:bottom w:val="single" w:color="auto" w:sz="4" w:space="0"/>
-        <w:right w:val="single" w:color="auto" w:sz="4" w:space="0"/>
-        <w:insideH w:val="single" w:color="auto" w:sz="4" w:space="0"/>
-        <w:insideV w:val="single" w:color="auto" w:sz="4" w:space="0"/>
+        <w:top w:val="single" w:sz="4" w:space="0" w:color="auto"/>
+        <w:left w:val="single" w:sz="4" w:space="0" w:color="auto"/>
+        <w:bottom w:val="single" w:sz="4" w:space="0" w:color="auto"/>
+        <w:right w:val="single" w:sz="4" w:space="0" w:color="auto"/>
+        <w:insideH w:val="single" w:sz="4" w:space="0" w:color="auto"/>
+        <w:insideV w:val="single" w:sz="4" w:space="0" w:color="auto"/>
       </w:tblBorders>
     </w:tblPr>
   </w:style>
-  <w:style w:type="table" w:customStyle="1" w:styleId="16">
+  <w:style w:type="table" w:customStyle="1" w:styleId="TableNormal1">
     <w:name w:val="Table Normal1"/>
     <w:qFormat/>
-    <w:uiPriority w:val="0"/>
     <w:tblPr>
       <w:tblCellMar>
         <w:top w:w="0" w:type="dxa"/>
@@ -2356,12 +2966,11 @@
       </w:tblCellMar>
     </w:tblPr>
   </w:style>
-  <w:style w:type="paragraph" w:styleId="17">
+  <w:style w:type="paragraph" w:styleId="Title">
     <w:name w:val="Title"/>
-    <w:basedOn w:val="1"/>
-    <w:next w:val="1"/>
+    <w:basedOn w:val="Normal"/>
+    <w:next w:val="Normal"/>
     <w:qFormat/>
-    <w:uiPriority w:val="0"/>
     <w:pPr>
       <w:keepNext/>
       <w:keepLines/>
@@ -2373,23 +2982,23 @@
       <w:szCs w:val="72"/>
     </w:rPr>
   </w:style>
-  <w:style w:type="paragraph" w:styleId="18">
+  <w:style w:type="paragraph" w:styleId="ListParagraph">
     <w:name w:val="List Paragraph"/>
-    <w:basedOn w:val="1"/>
+    <w:basedOn w:val="Normal"/>
+    <w:uiPriority w:val="34"/>
     <w:qFormat/>
-    <w:uiPriority w:val="34"/>
     <w:pPr>
       <w:ind w:left="720"/>
       <w:contextualSpacing/>
     </w:pPr>
   </w:style>
-  <w:style w:type="character" w:customStyle="1" w:styleId="19">
+  <w:style w:type="character" w:customStyle="1" w:styleId="BalloonTextChar">
     <w:name w:val="Balloon Text Char"/>
-    <w:basedOn w:val="8"/>
-    <w:link w:val="10"/>
+    <w:basedOn w:val="DefaultParagraphFont"/>
+    <w:link w:val="BalloonText"/>
+    <w:uiPriority w:val="99"/>
     <w:semiHidden/>
     <w:qFormat/>
-    <w:uiPriority w:val="99"/>
     <w:rPr>
       <w:rFonts w:ascii="Segoe UI" w:hAnsi="Segoe UI" w:cs="Segoe UI"/>
       <w:sz w:val="18"/>
@@ -2397,35 +3006,34 @@
       <w:lang w:val="id-ID"/>
     </w:rPr>
   </w:style>
-  <w:style w:type="character" w:customStyle="1" w:styleId="20">
+  <w:style w:type="character" w:customStyle="1" w:styleId="CommentTextChar">
     <w:name w:val="Comment Text Char"/>
-    <w:basedOn w:val="8"/>
-    <w:link w:val="12"/>
+    <w:basedOn w:val="DefaultParagraphFont"/>
+    <w:link w:val="CommentText"/>
+    <w:uiPriority w:val="99"/>
     <w:semiHidden/>
     <w:qFormat/>
-    <w:uiPriority w:val="99"/>
     <w:rPr>
       <w:lang w:val="id-ID"/>
     </w:rPr>
   </w:style>
-  <w:style w:type="character" w:customStyle="1" w:styleId="21">
+  <w:style w:type="character" w:customStyle="1" w:styleId="CommentSubjectChar">
     <w:name w:val="Comment Subject Char"/>
-    <w:basedOn w:val="20"/>
-    <w:link w:val="13"/>
+    <w:basedOn w:val="CommentTextChar"/>
+    <w:link w:val="CommentSubject"/>
+    <w:uiPriority w:val="99"/>
     <w:semiHidden/>
     <w:qFormat/>
-    <w:uiPriority w:val="99"/>
     <w:rPr>
       <w:b/>
       <w:bCs/>
       <w:lang w:val="id-ID"/>
     </w:rPr>
   </w:style>
-  <w:style w:type="table" w:customStyle="1" w:styleId="22">
+  <w:style w:type="table" w:customStyle="1" w:styleId="Style22">
     <w:name w:val="_Style 22"/>
-    <w:basedOn w:val="16"/>
+    <w:basedOn w:val="TableNormal1"/>
     <w:qFormat/>
-    <w:uiPriority w:val="0"/>
     <w:tblPr>
       <w:tblCellMar>
         <w:left w:w="108" w:type="dxa"/>
@@ -2433,11 +3041,10 @@
       </w:tblCellMar>
     </w:tblPr>
   </w:style>
-  <w:style w:type="table" w:customStyle="1" w:styleId="23">
+  <w:style w:type="table" w:customStyle="1" w:styleId="Style23">
     <w:name w:val="_Style 23"/>
-    <w:basedOn w:val="16"/>
+    <w:basedOn w:val="TableNormal1"/>
     <w:qFormat/>
-    <w:uiPriority w:val="0"/>
     <w:tblPr>
       <w:tblCellMar>
         <w:left w:w="108" w:type="dxa"/>
@@ -2700,6 +3307,7 @@
     </a:fmtScheme>
   </a:themeElements>
   <a:objectDefaults/>
+  <a:extraClrSchemeLst/>
 </a:theme>
 </file>
 
@@ -2715,12 +3323,17 @@
 
 <file path=customXml/itemProps1.xml><?xml version="1.0" encoding="utf-8"?>
 <ds:datastoreItem xmlns:ds="http://schemas.openxmlformats.org/officeDocument/2006/customXml" ds:itemID="{11111111-1234-1234-1234-123412341234}">
-  <ds:schemaRefs/>
+  <ds:schemaRefs>
+    <ds:schemaRef ds:uri="http://customooxmlschemas.google.com/"/>
+    <ds:schemaRef ds:uri="http://schemas.openxmlformats.org/officeDocument/2006/relationships"/>
+  </ds:schemaRefs>
 </ds:datastoreItem>
 </file>
 
 <file path=customXml/itemProps2.xml><?xml version="1.0" encoding="utf-8"?>
 <ds:datastoreItem xmlns:ds="http://schemas.openxmlformats.org/officeDocument/2006/customXml" ds:itemID="{5680CB4B-01CE-4B53-B8E1-7F257AFE2DF0}">
-  <ds:schemaRefs/>
+  <ds:schemaRefs>
+    <ds:schemaRef ds:uri="http://schemas.openxmlformats.org/officeDocument/2006/bibliography"/>
+  </ds:schemaRefs>
 </ds:datastoreItem>
 </file>
</xml_diff>